<commit_message>
changes to las revision
</commit_message>
<xml_diff>
--- a/___Antecedentes_relevantes/DiccionarioBaseDatosAtencionesDeUrgencia (3).docx
+++ b/___Antecedentes_relevantes/DiccionarioBaseDatosAtencionesDeUrgencia (3).docx
@@ -1,6 +1,6 @@
 
 <file path=word/document.xml><?xml version="1.0" encoding="utf-8"?>
-<w:document xmlns:wpc="http://schemas.microsoft.com/office/word/2010/wordprocessingCanvas" xmlns:mc="http://schemas.openxmlformats.org/markup-compatibility/2006" xmlns:o="urn:schemas-microsoft-com:office:office" xmlns:r="http://schemas.openxmlformats.org/officeDocument/2006/relationships" xmlns:m="http://schemas.openxmlformats.org/officeDocument/2006/math" xmlns:v="urn:schemas-microsoft-com:vml" xmlns:wp14="http://schemas.microsoft.com/office/word/2010/wordprocessingDrawing" xmlns:wp="http://schemas.openxmlformats.org/drawingml/2006/wordprocessingDrawing" xmlns:w10="urn:schemas-microsoft-com:office:word" xmlns:w="http://schemas.openxmlformats.org/wordprocessingml/2006/main" xmlns:w14="http://schemas.microsoft.com/office/word/2010/wordml" xmlns:wpg="http://schemas.microsoft.com/office/word/2010/wordprocessingGroup" xmlns:wpi="http://schemas.microsoft.com/office/word/2010/wordprocessingInk" xmlns:wne="http://schemas.microsoft.com/office/word/2006/wordml" xmlns:wps="http://schemas.microsoft.com/office/word/2010/wordprocessingShape" mc:Ignorable="w14 wp14">
+<w:document xmlns:wpc="http://schemas.microsoft.com/office/word/2010/wordprocessingCanvas" xmlns:cx="http://schemas.microsoft.com/office/drawing/2014/chartex" xmlns:cx1="http://schemas.microsoft.com/office/drawing/2015/9/8/chartex" xmlns:cx2="http://schemas.microsoft.com/office/drawing/2015/10/21/chartex" xmlns:cx3="http://schemas.microsoft.com/office/drawing/2016/5/9/chartex" xmlns:cx4="http://schemas.microsoft.com/office/drawing/2016/5/10/chartex" xmlns:cx5="http://schemas.microsoft.com/office/drawing/2016/5/11/chartex" xmlns:cx6="http://schemas.microsoft.com/office/drawing/2016/5/12/chartex" xmlns:cx7="http://schemas.microsoft.com/office/drawing/2016/5/13/chartex" xmlns:cx8="http://schemas.microsoft.com/office/drawing/2016/5/14/chartex" xmlns:mc="http://schemas.openxmlformats.org/markup-compatibility/2006" xmlns:aink="http://schemas.microsoft.com/office/drawing/2016/ink" xmlns:am3d="http://schemas.microsoft.com/office/drawing/2017/model3d" xmlns:o="urn:schemas-microsoft-com:office:office" xmlns:r="http://schemas.openxmlformats.org/officeDocument/2006/relationships" xmlns:m="http://schemas.openxmlformats.org/officeDocument/2006/math" xmlns:v="urn:schemas-microsoft-com:vml" xmlns:wp14="http://schemas.microsoft.com/office/word/2010/wordprocessingDrawing" xmlns:wp="http://schemas.openxmlformats.org/drawingml/2006/wordprocessingDrawing" xmlns:w10="urn:schemas-microsoft-com:office:word" xmlns:w="http://schemas.openxmlformats.org/wordprocessingml/2006/main" xmlns:w14="http://schemas.microsoft.com/office/word/2010/wordml" xmlns:w15="http://schemas.microsoft.com/office/word/2012/wordml" xmlns:w16cex="http://schemas.microsoft.com/office/word/2018/wordml/cex" xmlns:w16cid="http://schemas.microsoft.com/office/word/2016/wordml/cid" xmlns:w16="http://schemas.microsoft.com/office/word/2018/wordml" xmlns:w16sdtdh="http://schemas.microsoft.com/office/word/2020/wordml/sdtdatahash" xmlns:w16se="http://schemas.microsoft.com/office/word/2015/wordml/symex" xmlns:wpg="http://schemas.microsoft.com/office/word/2010/wordprocessingGroup" xmlns:wpi="http://schemas.microsoft.com/office/word/2010/wordprocessingInk" xmlns:wne="http://schemas.microsoft.com/office/word/2006/wordml" xmlns:wps="http://schemas.microsoft.com/office/word/2010/wordprocessingShape" mc:Ignorable="w14 w15 w16se w16cid w16 w16cex w16sdtdh wp14">
   <w:body>
     <w:p>
       <w:r>
@@ -1645,6 +1645,7 @@
     </w:p>
     <w:p>
       <w:r>
+        <w:lastRenderedPageBreak/>
         <w:t>Tabla 1</w:t>
       </w:r>
     </w:p>
@@ -1861,6 +1862,7 @@
                 <w:lang w:eastAsia="es-CL"/>
               </w:rPr>
             </w:pPr>
+            <w:commentRangeStart w:id="0"/>
             <w:r>
               <w:rPr>
                 <w:rFonts w:ascii="Calibri" w:eastAsia="Times New Roman" w:hAnsi="Calibri" w:cs="Times New Roman"/>
@@ -1900,6 +1902,7 @@
                 <w:lang w:eastAsia="es-CL"/>
               </w:rPr>
             </w:pPr>
+            <w:proofErr w:type="gramStart"/>
             <w:r>
               <w:rPr>
                 <w:rFonts w:ascii="Calibri" w:eastAsia="Times New Roman" w:hAnsi="Calibri" w:cs="Times New Roman"/>
@@ -1910,385 +1913,10 @@
                 <w:szCs w:val="22"/>
                 <w:lang w:eastAsia="es-CL"/>
               </w:rPr>
-              <w:t>TOTAL CAUSAS SISTEMA RESPIRATORIO</w:t>
-            </w:r>
-          </w:p>
-        </w:tc>
-      </w:tr>
-      <w:tr>
-        <w:trPr>
-          <w:trHeight w:val="300"/>
-        </w:trPr>
-        <w:tc>
-          <w:tcPr>
-            <w:tcW w:w="1020" w:type="dxa"/>
-            <w:tcBorders>
-              <w:top w:val="nil"/>
-              <w:left w:val="single" w:sz="4" w:space="0" w:color="auto"/>
-              <w:bottom w:val="nil"/>
-              <w:right w:val="single" w:sz="4" w:space="0" w:color="auto"/>
-            </w:tcBorders>
-            <w:shd w:val="clear" w:color="auto" w:fill="auto"/>
-            <w:noWrap/>
-            <w:vAlign w:val="bottom"/>
-            <w:hideMark/>
-          </w:tcPr>
-          <w:p>
-            <w:pPr>
-              <w:spacing w:after="0" w:line="240" w:lineRule="auto"/>
-              <w:rPr>
-                <w:rFonts w:ascii="Calibri" w:eastAsia="Times New Roman" w:hAnsi="Calibri" w:cs="Times New Roman"/>
-                <w:color w:val="000000"/>
-                <w:sz w:val="22"/>
-                <w:szCs w:val="22"/>
-                <w:lang w:eastAsia="es-CL"/>
-              </w:rPr>
-            </w:pPr>
-            <w:r>
-              <w:rPr>
-                <w:rFonts w:ascii="Calibri" w:eastAsia="Times New Roman" w:hAnsi="Calibri" w:cs="Times New Roman"/>
-                <w:color w:val="000000"/>
-                <w:sz w:val="22"/>
-                <w:szCs w:val="22"/>
-                <w:lang w:eastAsia="es-CL"/>
-              </w:rPr>
-              <w:t>3</w:t>
-            </w:r>
-          </w:p>
-        </w:tc>
-        <w:tc>
-          <w:tcPr>
-            <w:tcW w:w="6800" w:type="dxa"/>
-            <w:tcBorders>
-              <w:top w:val="nil"/>
-              <w:left w:val="nil"/>
-              <w:bottom w:val="nil"/>
-              <w:right w:val="single" w:sz="4" w:space="0" w:color="auto"/>
-            </w:tcBorders>
-            <w:shd w:val="clear" w:color="auto" w:fill="auto"/>
-            <w:noWrap/>
-            <w:vAlign w:val="bottom"/>
-            <w:hideMark/>
-          </w:tcPr>
-          <w:p>
-            <w:pPr>
-              <w:spacing w:after="0" w:line="240" w:lineRule="auto"/>
-              <w:rPr>
-                <w:rFonts w:ascii="Calibri" w:eastAsia="Times New Roman" w:hAnsi="Calibri" w:cs="Times New Roman"/>
-                <w:color w:val="000000"/>
-                <w:sz w:val="22"/>
-                <w:szCs w:val="22"/>
-                <w:lang w:eastAsia="es-CL"/>
-              </w:rPr>
-            </w:pPr>
-            <w:r>
-              <w:rPr>
-                <w:rFonts w:ascii="Calibri" w:eastAsia="Times New Roman" w:hAnsi="Calibri" w:cs="Times New Roman"/>
-                <w:color w:val="000000"/>
-                <w:sz w:val="22"/>
-                <w:szCs w:val="22"/>
-                <w:lang w:eastAsia="es-CL"/>
-              </w:rPr>
-              <w:t>Bronquitis/bronquiolitis aguda (J20-J21)</w:t>
-            </w:r>
-          </w:p>
-        </w:tc>
-      </w:tr>
-      <w:tr>
-        <w:trPr>
-          <w:trHeight w:val="300"/>
-        </w:trPr>
-        <w:tc>
-          <w:tcPr>
-            <w:tcW w:w="1020" w:type="dxa"/>
-            <w:tcBorders>
-              <w:top w:val="nil"/>
-              <w:left w:val="single" w:sz="4" w:space="0" w:color="auto"/>
-              <w:bottom w:val="nil"/>
-              <w:right w:val="single" w:sz="4" w:space="0" w:color="auto"/>
-            </w:tcBorders>
-            <w:shd w:val="clear" w:color="auto" w:fill="auto"/>
-            <w:noWrap/>
-            <w:vAlign w:val="bottom"/>
-            <w:hideMark/>
-          </w:tcPr>
-          <w:p>
-            <w:pPr>
-              <w:spacing w:after="0" w:line="240" w:lineRule="auto"/>
-              <w:rPr>
-                <w:rFonts w:ascii="Calibri" w:eastAsia="Times New Roman" w:hAnsi="Calibri" w:cs="Times New Roman"/>
-                <w:color w:val="000000"/>
-                <w:sz w:val="22"/>
-                <w:szCs w:val="22"/>
-                <w:lang w:eastAsia="es-CL"/>
-              </w:rPr>
-            </w:pPr>
-            <w:r>
-              <w:rPr>
-                <w:rFonts w:ascii="Calibri" w:eastAsia="Times New Roman" w:hAnsi="Calibri" w:cs="Times New Roman"/>
-                <w:color w:val="000000"/>
-                <w:sz w:val="22"/>
-                <w:szCs w:val="22"/>
-                <w:lang w:eastAsia="es-CL"/>
-              </w:rPr>
-              <w:t>4</w:t>
-            </w:r>
-          </w:p>
-        </w:tc>
-        <w:tc>
-          <w:tcPr>
-            <w:tcW w:w="6800" w:type="dxa"/>
-            <w:tcBorders>
-              <w:top w:val="nil"/>
-              <w:left w:val="nil"/>
-              <w:bottom w:val="nil"/>
-              <w:right w:val="single" w:sz="4" w:space="0" w:color="auto"/>
-            </w:tcBorders>
-            <w:shd w:val="clear" w:color="auto" w:fill="auto"/>
-            <w:noWrap/>
-            <w:vAlign w:val="bottom"/>
-            <w:hideMark/>
-          </w:tcPr>
-          <w:p>
-            <w:pPr>
-              <w:spacing w:after="0" w:line="240" w:lineRule="auto"/>
-              <w:rPr>
-                <w:rFonts w:ascii="Calibri" w:eastAsia="Times New Roman" w:hAnsi="Calibri" w:cs="Times New Roman"/>
-                <w:color w:val="000000"/>
-                <w:sz w:val="22"/>
-                <w:szCs w:val="22"/>
-                <w:lang w:eastAsia="es-CL"/>
-              </w:rPr>
-            </w:pPr>
-            <w:r>
-              <w:rPr>
-                <w:rFonts w:ascii="Calibri" w:eastAsia="Times New Roman" w:hAnsi="Calibri" w:cs="Times New Roman"/>
-                <w:color w:val="000000"/>
-                <w:sz w:val="22"/>
-                <w:szCs w:val="22"/>
-                <w:lang w:eastAsia="es-CL"/>
-              </w:rPr>
-              <w:t>Influenza (J09-J11)</w:t>
-            </w:r>
-          </w:p>
-        </w:tc>
-      </w:tr>
-      <w:tr>
-        <w:trPr>
-          <w:trHeight w:val="300"/>
-        </w:trPr>
-        <w:tc>
-          <w:tcPr>
-            <w:tcW w:w="1020" w:type="dxa"/>
-            <w:tcBorders>
-              <w:top w:val="nil"/>
-              <w:left w:val="single" w:sz="4" w:space="0" w:color="auto"/>
-              <w:bottom w:val="nil"/>
-              <w:right w:val="single" w:sz="4" w:space="0" w:color="auto"/>
-            </w:tcBorders>
-            <w:shd w:val="clear" w:color="auto" w:fill="auto"/>
-            <w:noWrap/>
-            <w:vAlign w:val="bottom"/>
-            <w:hideMark/>
-          </w:tcPr>
-          <w:p>
-            <w:pPr>
-              <w:spacing w:after="0" w:line="240" w:lineRule="auto"/>
-              <w:rPr>
-                <w:rFonts w:ascii="Calibri" w:eastAsia="Times New Roman" w:hAnsi="Calibri" w:cs="Times New Roman"/>
-                <w:color w:val="000000"/>
-                <w:sz w:val="22"/>
-                <w:szCs w:val="22"/>
-                <w:lang w:eastAsia="es-CL"/>
-              </w:rPr>
-            </w:pPr>
-            <w:r>
-              <w:rPr>
-                <w:rFonts w:ascii="Calibri" w:eastAsia="Times New Roman" w:hAnsi="Calibri" w:cs="Times New Roman"/>
-                <w:color w:val="000000"/>
-                <w:sz w:val="22"/>
-                <w:szCs w:val="22"/>
-                <w:lang w:eastAsia="es-CL"/>
-              </w:rPr>
-              <w:t>5</w:t>
-            </w:r>
-          </w:p>
-        </w:tc>
-        <w:tc>
-          <w:tcPr>
-            <w:tcW w:w="6800" w:type="dxa"/>
-            <w:tcBorders>
-              <w:top w:val="nil"/>
-              <w:left w:val="nil"/>
-              <w:bottom w:val="nil"/>
-              <w:right w:val="single" w:sz="4" w:space="0" w:color="auto"/>
-            </w:tcBorders>
-            <w:shd w:val="clear" w:color="auto" w:fill="auto"/>
-            <w:noWrap/>
-            <w:vAlign w:val="bottom"/>
-            <w:hideMark/>
-          </w:tcPr>
-          <w:p>
-            <w:pPr>
-              <w:spacing w:after="0" w:line="240" w:lineRule="auto"/>
-              <w:rPr>
-                <w:rFonts w:ascii="Calibri" w:eastAsia="Times New Roman" w:hAnsi="Calibri" w:cs="Times New Roman"/>
-                <w:color w:val="000000"/>
-                <w:sz w:val="22"/>
-                <w:szCs w:val="22"/>
-                <w:lang w:eastAsia="es-CL"/>
-              </w:rPr>
-            </w:pPr>
-            <w:r>
-              <w:rPr>
-                <w:rFonts w:ascii="Calibri" w:eastAsia="Times New Roman" w:hAnsi="Calibri" w:cs="Times New Roman"/>
-                <w:color w:val="000000"/>
-                <w:sz w:val="22"/>
-                <w:szCs w:val="22"/>
-                <w:lang w:eastAsia="es-CL"/>
-              </w:rPr>
-              <w:t>Neumonía (J12-J18)</w:t>
-            </w:r>
-          </w:p>
-        </w:tc>
-      </w:tr>
-      <w:tr>
-        <w:trPr>
-          <w:trHeight w:val="300"/>
-        </w:trPr>
-        <w:tc>
-          <w:tcPr>
-            <w:tcW w:w="1020" w:type="dxa"/>
-            <w:tcBorders>
-              <w:top w:val="nil"/>
-              <w:left w:val="single" w:sz="4" w:space="0" w:color="auto"/>
-              <w:bottom w:val="nil"/>
-              <w:right w:val="single" w:sz="4" w:space="0" w:color="auto"/>
-            </w:tcBorders>
-            <w:shd w:val="clear" w:color="auto" w:fill="auto"/>
-            <w:noWrap/>
-            <w:vAlign w:val="bottom"/>
-            <w:hideMark/>
-          </w:tcPr>
-          <w:p>
-            <w:pPr>
-              <w:spacing w:after="0" w:line="240" w:lineRule="auto"/>
-              <w:rPr>
-                <w:rFonts w:ascii="Calibri" w:eastAsia="Times New Roman" w:hAnsi="Calibri" w:cs="Times New Roman"/>
-                <w:color w:val="000000"/>
-                <w:sz w:val="22"/>
-                <w:szCs w:val="22"/>
-                <w:lang w:eastAsia="es-CL"/>
-              </w:rPr>
-            </w:pPr>
-            <w:r>
-              <w:rPr>
-                <w:rFonts w:ascii="Calibri" w:eastAsia="Times New Roman" w:hAnsi="Calibri" w:cs="Times New Roman"/>
-                <w:color w:val="000000"/>
-                <w:sz w:val="22"/>
-                <w:szCs w:val="22"/>
-                <w:lang w:eastAsia="es-CL"/>
-              </w:rPr>
-              <w:t>6</w:t>
-            </w:r>
-          </w:p>
-        </w:tc>
-        <w:tc>
-          <w:tcPr>
-            <w:tcW w:w="6800" w:type="dxa"/>
-            <w:tcBorders>
-              <w:top w:val="nil"/>
-              <w:left w:val="nil"/>
-              <w:bottom w:val="nil"/>
-              <w:right w:val="single" w:sz="4" w:space="0" w:color="auto"/>
-            </w:tcBorders>
-            <w:shd w:val="clear" w:color="auto" w:fill="auto"/>
-            <w:noWrap/>
-            <w:vAlign w:val="bottom"/>
-            <w:hideMark/>
-          </w:tcPr>
-          <w:p>
-            <w:pPr>
-              <w:spacing w:after="0" w:line="240" w:lineRule="auto"/>
-              <w:rPr>
-                <w:rFonts w:ascii="Calibri" w:eastAsia="Times New Roman" w:hAnsi="Calibri" w:cs="Times New Roman"/>
-                <w:color w:val="000000"/>
-                <w:sz w:val="22"/>
-                <w:szCs w:val="22"/>
-                <w:lang w:eastAsia="es-CL"/>
-              </w:rPr>
-            </w:pPr>
-            <w:r>
-              <w:rPr>
-                <w:rFonts w:ascii="Calibri" w:eastAsia="Times New Roman" w:hAnsi="Calibri" w:cs="Times New Roman"/>
-                <w:color w:val="000000"/>
-                <w:sz w:val="22"/>
-                <w:szCs w:val="22"/>
-                <w:lang w:eastAsia="es-CL"/>
-              </w:rPr>
-              <w:t>Otra causa respiratoria (J22; J30-J39, J47, J60-J98)</w:t>
-            </w:r>
-          </w:p>
-        </w:tc>
-      </w:tr>
-      <w:tr>
-        <w:trPr>
-          <w:trHeight w:val="300"/>
-        </w:trPr>
-        <w:tc>
-          <w:tcPr>
-            <w:tcW w:w="1020" w:type="dxa"/>
-            <w:tcBorders>
-              <w:top w:val="nil"/>
-              <w:left w:val="single" w:sz="4" w:space="0" w:color="auto"/>
-              <w:bottom w:val="nil"/>
-              <w:right w:val="single" w:sz="4" w:space="0" w:color="auto"/>
-            </w:tcBorders>
-            <w:shd w:val="clear" w:color="auto" w:fill="auto"/>
-            <w:noWrap/>
-            <w:vAlign w:val="bottom"/>
-            <w:hideMark/>
-          </w:tcPr>
-          <w:p>
-            <w:pPr>
-              <w:spacing w:after="0" w:line="240" w:lineRule="auto"/>
-              <w:rPr>
-                <w:rFonts w:ascii="Calibri" w:eastAsia="Times New Roman" w:hAnsi="Calibri" w:cs="Times New Roman"/>
-                <w:color w:val="000000"/>
-                <w:sz w:val="22"/>
-                <w:szCs w:val="22"/>
-                <w:lang w:eastAsia="es-CL"/>
-              </w:rPr>
-            </w:pPr>
-            <w:r>
-              <w:rPr>
-                <w:rFonts w:ascii="Calibri" w:eastAsia="Times New Roman" w:hAnsi="Calibri" w:cs="Times New Roman"/>
-                <w:color w:val="000000"/>
-                <w:sz w:val="22"/>
-                <w:szCs w:val="22"/>
-                <w:lang w:eastAsia="es-CL"/>
-              </w:rPr>
-              <w:t>7</w:t>
-            </w:r>
-          </w:p>
-        </w:tc>
-        <w:tc>
-          <w:tcPr>
-            <w:tcW w:w="6800" w:type="dxa"/>
-            <w:tcBorders>
-              <w:top w:val="nil"/>
-              <w:left w:val="nil"/>
-              <w:bottom w:val="nil"/>
-              <w:right w:val="single" w:sz="4" w:space="0" w:color="auto"/>
-            </w:tcBorders>
-            <w:shd w:val="clear" w:color="auto" w:fill="auto"/>
-            <w:noWrap/>
-            <w:vAlign w:val="bottom"/>
-            <w:hideMark/>
-          </w:tcPr>
-          <w:p>
-            <w:pPr>
-              <w:spacing w:after="0" w:line="240" w:lineRule="auto"/>
+              <w:t>TOTAL</w:t>
+            </w:r>
+            <w:proofErr w:type="gramEnd"/>
+            <w:r>
               <w:rPr>
                 <w:rFonts w:ascii="Calibri" w:eastAsia="Times New Roman" w:hAnsi="Calibri" w:cs="Times New Roman"/>
                 <w:b/>
@@ -2298,8 +1926,392 @@
                 <w:szCs w:val="22"/>
                 <w:lang w:eastAsia="es-CL"/>
               </w:rPr>
-            </w:pPr>
-            <w:r>
+              <w:t xml:space="preserve"> CAUSAS SISTEMA RESPIRATORIO</w:t>
+            </w:r>
+            <w:commentRangeEnd w:id="0"/>
+            <w:r>
+              <w:rPr>
+                <w:rStyle w:val="Refdecomentario"/>
+              </w:rPr>
+              <w:commentReference w:id="0"/>
+            </w:r>
+          </w:p>
+        </w:tc>
+      </w:tr>
+      <w:tr>
+        <w:trPr>
+          <w:trHeight w:val="300"/>
+        </w:trPr>
+        <w:tc>
+          <w:tcPr>
+            <w:tcW w:w="1020" w:type="dxa"/>
+            <w:tcBorders>
+              <w:top w:val="nil"/>
+              <w:left w:val="single" w:sz="4" w:space="0" w:color="auto"/>
+              <w:bottom w:val="nil"/>
+              <w:right w:val="single" w:sz="4" w:space="0" w:color="auto"/>
+            </w:tcBorders>
+            <w:shd w:val="clear" w:color="auto" w:fill="auto"/>
+            <w:noWrap/>
+            <w:vAlign w:val="bottom"/>
+            <w:hideMark/>
+          </w:tcPr>
+          <w:p>
+            <w:pPr>
+              <w:spacing w:after="0" w:line="240" w:lineRule="auto"/>
+              <w:rPr>
+                <w:rFonts w:ascii="Calibri" w:eastAsia="Times New Roman" w:hAnsi="Calibri" w:cs="Times New Roman"/>
+                <w:color w:val="000000"/>
+                <w:sz w:val="22"/>
+                <w:szCs w:val="22"/>
+                <w:lang w:eastAsia="es-CL"/>
+              </w:rPr>
+            </w:pPr>
+            <w:r>
+              <w:rPr>
+                <w:rFonts w:ascii="Calibri" w:eastAsia="Times New Roman" w:hAnsi="Calibri" w:cs="Times New Roman"/>
+                <w:color w:val="000000"/>
+                <w:sz w:val="22"/>
+                <w:szCs w:val="22"/>
+                <w:lang w:eastAsia="es-CL"/>
+              </w:rPr>
+              <w:t>3</w:t>
+            </w:r>
+          </w:p>
+        </w:tc>
+        <w:tc>
+          <w:tcPr>
+            <w:tcW w:w="6800" w:type="dxa"/>
+            <w:tcBorders>
+              <w:top w:val="nil"/>
+              <w:left w:val="nil"/>
+              <w:bottom w:val="nil"/>
+              <w:right w:val="single" w:sz="4" w:space="0" w:color="auto"/>
+            </w:tcBorders>
+            <w:shd w:val="clear" w:color="auto" w:fill="auto"/>
+            <w:noWrap/>
+            <w:vAlign w:val="bottom"/>
+            <w:hideMark/>
+          </w:tcPr>
+          <w:p>
+            <w:pPr>
+              <w:spacing w:after="0" w:line="240" w:lineRule="auto"/>
+              <w:rPr>
+                <w:rFonts w:ascii="Calibri" w:eastAsia="Times New Roman" w:hAnsi="Calibri" w:cs="Times New Roman"/>
+                <w:color w:val="000000"/>
+                <w:sz w:val="22"/>
+                <w:szCs w:val="22"/>
+                <w:lang w:eastAsia="es-CL"/>
+              </w:rPr>
+            </w:pPr>
+            <w:r>
+              <w:rPr>
+                <w:rFonts w:ascii="Calibri" w:eastAsia="Times New Roman" w:hAnsi="Calibri" w:cs="Times New Roman"/>
+                <w:color w:val="000000"/>
+                <w:sz w:val="22"/>
+                <w:szCs w:val="22"/>
+                <w:lang w:eastAsia="es-CL"/>
+              </w:rPr>
+              <w:t>Bronquitis/bronquiolitis aguda (J20-J21)</w:t>
+            </w:r>
+          </w:p>
+        </w:tc>
+      </w:tr>
+      <w:tr>
+        <w:trPr>
+          <w:trHeight w:val="300"/>
+        </w:trPr>
+        <w:tc>
+          <w:tcPr>
+            <w:tcW w:w="1020" w:type="dxa"/>
+            <w:tcBorders>
+              <w:top w:val="nil"/>
+              <w:left w:val="single" w:sz="4" w:space="0" w:color="auto"/>
+              <w:bottom w:val="nil"/>
+              <w:right w:val="single" w:sz="4" w:space="0" w:color="auto"/>
+            </w:tcBorders>
+            <w:shd w:val="clear" w:color="auto" w:fill="auto"/>
+            <w:noWrap/>
+            <w:vAlign w:val="bottom"/>
+            <w:hideMark/>
+          </w:tcPr>
+          <w:p>
+            <w:pPr>
+              <w:spacing w:after="0" w:line="240" w:lineRule="auto"/>
+              <w:rPr>
+                <w:rFonts w:ascii="Calibri" w:eastAsia="Times New Roman" w:hAnsi="Calibri" w:cs="Times New Roman"/>
+                <w:color w:val="000000"/>
+                <w:sz w:val="22"/>
+                <w:szCs w:val="22"/>
+                <w:lang w:eastAsia="es-CL"/>
+              </w:rPr>
+            </w:pPr>
+            <w:r>
+              <w:rPr>
+                <w:rFonts w:ascii="Calibri" w:eastAsia="Times New Roman" w:hAnsi="Calibri" w:cs="Times New Roman"/>
+                <w:color w:val="000000"/>
+                <w:sz w:val="22"/>
+                <w:szCs w:val="22"/>
+                <w:lang w:eastAsia="es-CL"/>
+              </w:rPr>
+              <w:t>4</w:t>
+            </w:r>
+          </w:p>
+        </w:tc>
+        <w:tc>
+          <w:tcPr>
+            <w:tcW w:w="6800" w:type="dxa"/>
+            <w:tcBorders>
+              <w:top w:val="nil"/>
+              <w:left w:val="nil"/>
+              <w:bottom w:val="nil"/>
+              <w:right w:val="single" w:sz="4" w:space="0" w:color="auto"/>
+            </w:tcBorders>
+            <w:shd w:val="clear" w:color="auto" w:fill="auto"/>
+            <w:noWrap/>
+            <w:vAlign w:val="bottom"/>
+            <w:hideMark/>
+          </w:tcPr>
+          <w:p>
+            <w:pPr>
+              <w:spacing w:after="0" w:line="240" w:lineRule="auto"/>
+              <w:rPr>
+                <w:rFonts w:ascii="Calibri" w:eastAsia="Times New Roman" w:hAnsi="Calibri" w:cs="Times New Roman"/>
+                <w:color w:val="000000"/>
+                <w:sz w:val="22"/>
+                <w:szCs w:val="22"/>
+                <w:lang w:eastAsia="es-CL"/>
+              </w:rPr>
+            </w:pPr>
+            <w:r>
+              <w:rPr>
+                <w:rFonts w:ascii="Calibri" w:eastAsia="Times New Roman" w:hAnsi="Calibri" w:cs="Times New Roman"/>
+                <w:color w:val="000000"/>
+                <w:sz w:val="22"/>
+                <w:szCs w:val="22"/>
+                <w:lang w:eastAsia="es-CL"/>
+              </w:rPr>
+              <w:t>Influenza (J09-J11)</w:t>
+            </w:r>
+          </w:p>
+        </w:tc>
+      </w:tr>
+      <w:tr>
+        <w:trPr>
+          <w:trHeight w:val="300"/>
+        </w:trPr>
+        <w:tc>
+          <w:tcPr>
+            <w:tcW w:w="1020" w:type="dxa"/>
+            <w:tcBorders>
+              <w:top w:val="nil"/>
+              <w:left w:val="single" w:sz="4" w:space="0" w:color="auto"/>
+              <w:bottom w:val="nil"/>
+              <w:right w:val="single" w:sz="4" w:space="0" w:color="auto"/>
+            </w:tcBorders>
+            <w:shd w:val="clear" w:color="auto" w:fill="auto"/>
+            <w:noWrap/>
+            <w:vAlign w:val="bottom"/>
+            <w:hideMark/>
+          </w:tcPr>
+          <w:p>
+            <w:pPr>
+              <w:spacing w:after="0" w:line="240" w:lineRule="auto"/>
+              <w:rPr>
+                <w:rFonts w:ascii="Calibri" w:eastAsia="Times New Roman" w:hAnsi="Calibri" w:cs="Times New Roman"/>
+                <w:color w:val="000000"/>
+                <w:sz w:val="22"/>
+                <w:szCs w:val="22"/>
+                <w:lang w:eastAsia="es-CL"/>
+              </w:rPr>
+            </w:pPr>
+            <w:r>
+              <w:rPr>
+                <w:rFonts w:ascii="Calibri" w:eastAsia="Times New Roman" w:hAnsi="Calibri" w:cs="Times New Roman"/>
+                <w:color w:val="000000"/>
+                <w:sz w:val="22"/>
+                <w:szCs w:val="22"/>
+                <w:lang w:eastAsia="es-CL"/>
+              </w:rPr>
+              <w:t>5</w:t>
+            </w:r>
+          </w:p>
+        </w:tc>
+        <w:tc>
+          <w:tcPr>
+            <w:tcW w:w="6800" w:type="dxa"/>
+            <w:tcBorders>
+              <w:top w:val="nil"/>
+              <w:left w:val="nil"/>
+              <w:bottom w:val="nil"/>
+              <w:right w:val="single" w:sz="4" w:space="0" w:color="auto"/>
+            </w:tcBorders>
+            <w:shd w:val="clear" w:color="auto" w:fill="auto"/>
+            <w:noWrap/>
+            <w:vAlign w:val="bottom"/>
+            <w:hideMark/>
+          </w:tcPr>
+          <w:p>
+            <w:pPr>
+              <w:spacing w:after="0" w:line="240" w:lineRule="auto"/>
+              <w:rPr>
+                <w:rFonts w:ascii="Calibri" w:eastAsia="Times New Roman" w:hAnsi="Calibri" w:cs="Times New Roman"/>
+                <w:color w:val="000000"/>
+                <w:sz w:val="22"/>
+                <w:szCs w:val="22"/>
+                <w:lang w:eastAsia="es-CL"/>
+              </w:rPr>
+            </w:pPr>
+            <w:r>
+              <w:rPr>
+                <w:rFonts w:ascii="Calibri" w:eastAsia="Times New Roman" w:hAnsi="Calibri" w:cs="Times New Roman"/>
+                <w:color w:val="000000"/>
+                <w:sz w:val="22"/>
+                <w:szCs w:val="22"/>
+                <w:lang w:eastAsia="es-CL"/>
+              </w:rPr>
+              <w:t>Neumonía (J12-J18)</w:t>
+            </w:r>
+          </w:p>
+        </w:tc>
+      </w:tr>
+      <w:tr>
+        <w:trPr>
+          <w:trHeight w:val="300"/>
+        </w:trPr>
+        <w:tc>
+          <w:tcPr>
+            <w:tcW w:w="1020" w:type="dxa"/>
+            <w:tcBorders>
+              <w:top w:val="nil"/>
+              <w:left w:val="single" w:sz="4" w:space="0" w:color="auto"/>
+              <w:bottom w:val="nil"/>
+              <w:right w:val="single" w:sz="4" w:space="0" w:color="auto"/>
+            </w:tcBorders>
+            <w:shd w:val="clear" w:color="auto" w:fill="auto"/>
+            <w:noWrap/>
+            <w:vAlign w:val="bottom"/>
+            <w:hideMark/>
+          </w:tcPr>
+          <w:p>
+            <w:pPr>
+              <w:spacing w:after="0" w:line="240" w:lineRule="auto"/>
+              <w:rPr>
+                <w:rFonts w:ascii="Calibri" w:eastAsia="Times New Roman" w:hAnsi="Calibri" w:cs="Times New Roman"/>
+                <w:color w:val="000000"/>
+                <w:sz w:val="22"/>
+                <w:szCs w:val="22"/>
+                <w:lang w:eastAsia="es-CL"/>
+              </w:rPr>
+            </w:pPr>
+            <w:r>
+              <w:rPr>
+                <w:rFonts w:ascii="Calibri" w:eastAsia="Times New Roman" w:hAnsi="Calibri" w:cs="Times New Roman"/>
+                <w:color w:val="000000"/>
+                <w:sz w:val="22"/>
+                <w:szCs w:val="22"/>
+                <w:lang w:eastAsia="es-CL"/>
+              </w:rPr>
+              <w:t>6</w:t>
+            </w:r>
+          </w:p>
+        </w:tc>
+        <w:tc>
+          <w:tcPr>
+            <w:tcW w:w="6800" w:type="dxa"/>
+            <w:tcBorders>
+              <w:top w:val="nil"/>
+              <w:left w:val="nil"/>
+              <w:bottom w:val="nil"/>
+              <w:right w:val="single" w:sz="4" w:space="0" w:color="auto"/>
+            </w:tcBorders>
+            <w:shd w:val="clear" w:color="auto" w:fill="auto"/>
+            <w:noWrap/>
+            <w:vAlign w:val="bottom"/>
+            <w:hideMark/>
+          </w:tcPr>
+          <w:p>
+            <w:pPr>
+              <w:spacing w:after="0" w:line="240" w:lineRule="auto"/>
+              <w:rPr>
+                <w:rFonts w:ascii="Calibri" w:eastAsia="Times New Roman" w:hAnsi="Calibri" w:cs="Times New Roman"/>
+                <w:color w:val="000000"/>
+                <w:sz w:val="22"/>
+                <w:szCs w:val="22"/>
+                <w:lang w:eastAsia="es-CL"/>
+              </w:rPr>
+            </w:pPr>
+            <w:r>
+              <w:rPr>
+                <w:rFonts w:ascii="Calibri" w:eastAsia="Times New Roman" w:hAnsi="Calibri" w:cs="Times New Roman"/>
+                <w:color w:val="000000"/>
+                <w:sz w:val="22"/>
+                <w:szCs w:val="22"/>
+                <w:lang w:eastAsia="es-CL"/>
+              </w:rPr>
+              <w:t>Otra causa respiratoria (J22; J30-J39, J47, J60-J98)</w:t>
+            </w:r>
+          </w:p>
+        </w:tc>
+      </w:tr>
+      <w:tr>
+        <w:trPr>
+          <w:trHeight w:val="300"/>
+        </w:trPr>
+        <w:tc>
+          <w:tcPr>
+            <w:tcW w:w="1020" w:type="dxa"/>
+            <w:tcBorders>
+              <w:top w:val="nil"/>
+              <w:left w:val="single" w:sz="4" w:space="0" w:color="auto"/>
+              <w:bottom w:val="nil"/>
+              <w:right w:val="single" w:sz="4" w:space="0" w:color="auto"/>
+            </w:tcBorders>
+            <w:shd w:val="clear" w:color="auto" w:fill="auto"/>
+            <w:noWrap/>
+            <w:vAlign w:val="bottom"/>
+            <w:hideMark/>
+          </w:tcPr>
+          <w:p>
+            <w:pPr>
+              <w:spacing w:after="0" w:line="240" w:lineRule="auto"/>
+              <w:rPr>
+                <w:rFonts w:ascii="Calibri" w:eastAsia="Times New Roman" w:hAnsi="Calibri" w:cs="Times New Roman"/>
+                <w:color w:val="000000"/>
+                <w:sz w:val="22"/>
+                <w:szCs w:val="22"/>
+                <w:lang w:eastAsia="es-CL"/>
+              </w:rPr>
+            </w:pPr>
+            <w:r>
+              <w:rPr>
+                <w:rFonts w:ascii="Calibri" w:eastAsia="Times New Roman" w:hAnsi="Calibri" w:cs="Times New Roman"/>
+                <w:color w:val="000000"/>
+                <w:sz w:val="22"/>
+                <w:szCs w:val="22"/>
+                <w:lang w:eastAsia="es-CL"/>
+              </w:rPr>
+              <w:t>7</w:t>
+            </w:r>
+          </w:p>
+        </w:tc>
+        <w:tc>
+          <w:tcPr>
+            <w:tcW w:w="6800" w:type="dxa"/>
+            <w:tcBorders>
+              <w:top w:val="nil"/>
+              <w:left w:val="nil"/>
+              <w:bottom w:val="nil"/>
+              <w:right w:val="single" w:sz="4" w:space="0" w:color="auto"/>
+            </w:tcBorders>
+            <w:shd w:val="clear" w:color="auto" w:fill="auto"/>
+            <w:noWrap/>
+            <w:vAlign w:val="bottom"/>
+            <w:hideMark/>
+          </w:tcPr>
+          <w:p>
+            <w:pPr>
+              <w:spacing w:after="0" w:line="240" w:lineRule="auto"/>
               <w:rPr>
                 <w:rFonts w:ascii="Calibri" w:eastAsia="Times New Roman" w:hAnsi="Calibri" w:cs="Times New Roman"/>
                 <w:b/>
@@ -2309,69 +2321,9 @@
                 <w:szCs w:val="22"/>
                 <w:lang w:eastAsia="es-CL"/>
               </w:rPr>
-              <w:t>CAUSAS SISTEMA RESPIRATORIO</w:t>
-            </w:r>
-          </w:p>
-        </w:tc>
-      </w:tr>
-      <w:tr>
-        <w:trPr>
-          <w:trHeight w:val="300"/>
-        </w:trPr>
-        <w:tc>
-          <w:tcPr>
-            <w:tcW w:w="1020" w:type="dxa"/>
-            <w:tcBorders>
-              <w:top w:val="nil"/>
-              <w:left w:val="single" w:sz="4" w:space="0" w:color="auto"/>
-              <w:bottom w:val="nil"/>
-              <w:right w:val="single" w:sz="4" w:space="0" w:color="auto"/>
-            </w:tcBorders>
-            <w:shd w:val="clear" w:color="auto" w:fill="auto"/>
-            <w:noWrap/>
-            <w:vAlign w:val="bottom"/>
-            <w:hideMark/>
-          </w:tcPr>
-          <w:p>
-            <w:pPr>
-              <w:spacing w:after="0" w:line="240" w:lineRule="auto"/>
-              <w:rPr>
-                <w:rFonts w:ascii="Calibri" w:eastAsia="Times New Roman" w:hAnsi="Calibri" w:cs="Times New Roman"/>
-                <w:color w:val="000000"/>
-                <w:sz w:val="22"/>
-                <w:szCs w:val="22"/>
-                <w:lang w:eastAsia="es-CL"/>
-              </w:rPr>
-            </w:pPr>
-            <w:r>
-              <w:rPr>
-                <w:rFonts w:ascii="Calibri" w:eastAsia="Times New Roman" w:hAnsi="Calibri" w:cs="Times New Roman"/>
-                <w:color w:val="000000"/>
-                <w:sz w:val="22"/>
-                <w:szCs w:val="22"/>
-                <w:lang w:eastAsia="es-CL"/>
-              </w:rPr>
-              <w:t>8</w:t>
-            </w:r>
-          </w:p>
-        </w:tc>
-        <w:tc>
-          <w:tcPr>
-            <w:tcW w:w="6800" w:type="dxa"/>
-            <w:tcBorders>
-              <w:top w:val="nil"/>
-              <w:left w:val="nil"/>
-              <w:bottom w:val="nil"/>
-              <w:right w:val="single" w:sz="4" w:space="0" w:color="auto"/>
-            </w:tcBorders>
-            <w:shd w:val="clear" w:color="auto" w:fill="auto"/>
-            <w:noWrap/>
-            <w:vAlign w:val="bottom"/>
-            <w:hideMark/>
-          </w:tcPr>
-          <w:p>
-            <w:pPr>
-              <w:spacing w:after="0" w:line="240" w:lineRule="auto"/>
+            </w:pPr>
+            <w:commentRangeStart w:id="1"/>
+            <w:r>
               <w:rPr>
                 <w:rFonts w:ascii="Calibri" w:eastAsia="Times New Roman" w:hAnsi="Calibri" w:cs="Times New Roman"/>
                 <w:b/>
@@ -2381,8 +2333,76 @@
                 <w:szCs w:val="22"/>
                 <w:lang w:eastAsia="es-CL"/>
               </w:rPr>
-            </w:pPr>
-            <w:r>
+              <w:t>CAUSAS SISTEMA RESPIRATORIO</w:t>
+            </w:r>
+            <w:commentRangeEnd w:id="1"/>
+            <w:r>
+              <w:rPr>
+                <w:rStyle w:val="Refdecomentario"/>
+              </w:rPr>
+              <w:commentReference w:id="1"/>
+            </w:r>
+          </w:p>
+        </w:tc>
+      </w:tr>
+      <w:tr>
+        <w:trPr>
+          <w:trHeight w:val="300"/>
+        </w:trPr>
+        <w:tc>
+          <w:tcPr>
+            <w:tcW w:w="1020" w:type="dxa"/>
+            <w:tcBorders>
+              <w:top w:val="nil"/>
+              <w:left w:val="single" w:sz="4" w:space="0" w:color="auto"/>
+              <w:bottom w:val="nil"/>
+              <w:right w:val="single" w:sz="4" w:space="0" w:color="auto"/>
+            </w:tcBorders>
+            <w:shd w:val="clear" w:color="auto" w:fill="auto"/>
+            <w:noWrap/>
+            <w:vAlign w:val="bottom"/>
+            <w:hideMark/>
+          </w:tcPr>
+          <w:p>
+            <w:pPr>
+              <w:spacing w:after="0" w:line="240" w:lineRule="auto"/>
+              <w:rPr>
+                <w:rFonts w:ascii="Calibri" w:eastAsia="Times New Roman" w:hAnsi="Calibri" w:cs="Times New Roman"/>
+                <w:color w:val="000000"/>
+                <w:sz w:val="22"/>
+                <w:szCs w:val="22"/>
+                <w:lang w:eastAsia="es-CL"/>
+              </w:rPr>
+            </w:pPr>
+            <w:r>
+              <w:rPr>
+                <w:rFonts w:ascii="Calibri" w:eastAsia="Times New Roman" w:hAnsi="Calibri" w:cs="Times New Roman"/>
+                <w:color w:val="000000"/>
+                <w:sz w:val="22"/>
+                <w:szCs w:val="22"/>
+                <w:lang w:eastAsia="es-CL"/>
+              </w:rPr>
+              <w:t>8</w:t>
+            </w:r>
+          </w:p>
+        </w:tc>
+        <w:tc>
+          <w:tcPr>
+            <w:tcW w:w="6800" w:type="dxa"/>
+            <w:tcBorders>
+              <w:top w:val="nil"/>
+              <w:left w:val="nil"/>
+              <w:bottom w:val="nil"/>
+              <w:right w:val="single" w:sz="4" w:space="0" w:color="auto"/>
+            </w:tcBorders>
+            <w:shd w:val="clear" w:color="auto" w:fill="auto"/>
+            <w:noWrap/>
+            <w:vAlign w:val="bottom"/>
+            <w:hideMark/>
+          </w:tcPr>
+          <w:p>
+            <w:pPr>
+              <w:spacing w:after="0" w:line="240" w:lineRule="auto"/>
               <w:rPr>
                 <w:rFonts w:ascii="Calibri" w:eastAsia="Times New Roman" w:hAnsi="Calibri" w:cs="Times New Roman"/>
                 <w:b/>
@@ -2392,227 +2412,8 @@
                 <w:szCs w:val="22"/>
                 <w:lang w:eastAsia="es-CL"/>
               </w:rPr>
-              <w:t>LAS DEMÁS CAUSAS</w:t>
-            </w:r>
-          </w:p>
-        </w:tc>
-      </w:tr>
-      <w:tr>
-        <w:trPr>
-          <w:trHeight w:val="300"/>
-        </w:trPr>
-        <w:tc>
-          <w:tcPr>
-            <w:tcW w:w="1020" w:type="dxa"/>
-            <w:tcBorders>
-              <w:top w:val="nil"/>
-              <w:left w:val="single" w:sz="4" w:space="0" w:color="auto"/>
-              <w:bottom w:val="nil"/>
-              <w:right w:val="single" w:sz="4" w:space="0" w:color="auto"/>
-            </w:tcBorders>
-            <w:shd w:val="clear" w:color="auto" w:fill="auto"/>
-            <w:noWrap/>
-            <w:vAlign w:val="bottom"/>
-            <w:hideMark/>
-          </w:tcPr>
-          <w:p>
-            <w:pPr>
-              <w:spacing w:after="0" w:line="240" w:lineRule="auto"/>
-              <w:rPr>
-                <w:rFonts w:ascii="Calibri" w:eastAsia="Times New Roman" w:hAnsi="Calibri" w:cs="Times New Roman"/>
-                <w:color w:val="000000"/>
-                <w:sz w:val="22"/>
-                <w:szCs w:val="22"/>
-                <w:lang w:eastAsia="es-CL"/>
-              </w:rPr>
-            </w:pPr>
-            <w:r>
-              <w:rPr>
-                <w:rFonts w:ascii="Calibri" w:eastAsia="Times New Roman" w:hAnsi="Calibri" w:cs="Times New Roman"/>
-                <w:color w:val="000000"/>
-                <w:sz w:val="22"/>
-                <w:szCs w:val="22"/>
-                <w:lang w:eastAsia="es-CL"/>
-              </w:rPr>
-              <w:t>10</w:t>
-            </w:r>
-          </w:p>
-        </w:tc>
-        <w:tc>
-          <w:tcPr>
-            <w:tcW w:w="6800" w:type="dxa"/>
-            <w:tcBorders>
-              <w:top w:val="nil"/>
-              <w:left w:val="nil"/>
-              <w:bottom w:val="nil"/>
-              <w:right w:val="single" w:sz="4" w:space="0" w:color="auto"/>
-            </w:tcBorders>
-            <w:shd w:val="clear" w:color="auto" w:fill="auto"/>
-            <w:noWrap/>
-            <w:vAlign w:val="bottom"/>
-            <w:hideMark/>
-          </w:tcPr>
-          <w:p>
-            <w:pPr>
-              <w:spacing w:after="0" w:line="240" w:lineRule="auto"/>
-              <w:rPr>
-                <w:rFonts w:ascii="Calibri" w:eastAsia="Times New Roman" w:hAnsi="Calibri" w:cs="Times New Roman"/>
-                <w:color w:val="000000"/>
-                <w:sz w:val="22"/>
-                <w:szCs w:val="22"/>
-                <w:lang w:eastAsia="es-CL"/>
-              </w:rPr>
-            </w:pPr>
-            <w:r>
-              <w:rPr>
-                <w:rFonts w:ascii="Calibri" w:eastAsia="Times New Roman" w:hAnsi="Calibri" w:cs="Times New Roman"/>
-                <w:color w:val="000000"/>
-                <w:sz w:val="22"/>
-                <w:szCs w:val="22"/>
-                <w:lang w:eastAsia="es-CL"/>
-              </w:rPr>
-              <w:t>IRA Alta (J00-J06)</w:t>
-            </w:r>
-          </w:p>
-        </w:tc>
-      </w:tr>
-      <w:tr>
-        <w:trPr>
-          <w:trHeight w:val="300"/>
-        </w:trPr>
-        <w:tc>
-          <w:tcPr>
-            <w:tcW w:w="1020" w:type="dxa"/>
-            <w:tcBorders>
-              <w:top w:val="nil"/>
-              <w:left w:val="single" w:sz="4" w:space="0" w:color="auto"/>
-              <w:bottom w:val="nil"/>
-              <w:right w:val="single" w:sz="4" w:space="0" w:color="auto"/>
-            </w:tcBorders>
-            <w:shd w:val="clear" w:color="auto" w:fill="auto"/>
-            <w:noWrap/>
-            <w:vAlign w:val="bottom"/>
-            <w:hideMark/>
-          </w:tcPr>
-          <w:p>
-            <w:pPr>
-              <w:spacing w:after="0" w:line="240" w:lineRule="auto"/>
-              <w:rPr>
-                <w:rFonts w:ascii="Calibri" w:eastAsia="Times New Roman" w:hAnsi="Calibri" w:cs="Times New Roman"/>
-                <w:color w:val="000000"/>
-                <w:sz w:val="22"/>
-                <w:szCs w:val="22"/>
-                <w:lang w:eastAsia="es-CL"/>
-              </w:rPr>
-            </w:pPr>
-            <w:r>
-              <w:rPr>
-                <w:rFonts w:ascii="Calibri" w:eastAsia="Times New Roman" w:hAnsi="Calibri" w:cs="Times New Roman"/>
-                <w:color w:val="000000"/>
-                <w:sz w:val="22"/>
-                <w:szCs w:val="22"/>
-                <w:lang w:eastAsia="es-CL"/>
-              </w:rPr>
-              <w:t>11</w:t>
-            </w:r>
-          </w:p>
-        </w:tc>
-        <w:tc>
-          <w:tcPr>
-            <w:tcW w:w="6800" w:type="dxa"/>
-            <w:tcBorders>
-              <w:top w:val="nil"/>
-              <w:left w:val="nil"/>
-              <w:bottom w:val="nil"/>
-              <w:right w:val="single" w:sz="4" w:space="0" w:color="auto"/>
-            </w:tcBorders>
-            <w:shd w:val="clear" w:color="auto" w:fill="auto"/>
-            <w:noWrap/>
-            <w:vAlign w:val="bottom"/>
-            <w:hideMark/>
-          </w:tcPr>
-          <w:p>
-            <w:pPr>
-              <w:spacing w:after="0" w:line="240" w:lineRule="auto"/>
-              <w:rPr>
-                <w:rFonts w:ascii="Calibri" w:eastAsia="Times New Roman" w:hAnsi="Calibri" w:cs="Times New Roman"/>
-                <w:color w:val="000000"/>
-                <w:sz w:val="22"/>
-                <w:szCs w:val="22"/>
-                <w:lang w:eastAsia="es-CL"/>
-              </w:rPr>
-            </w:pPr>
-            <w:r>
-              <w:rPr>
-                <w:rFonts w:ascii="Calibri" w:eastAsia="Times New Roman" w:hAnsi="Calibri" w:cs="Times New Roman"/>
-                <w:color w:val="000000"/>
-                <w:sz w:val="22"/>
-                <w:szCs w:val="22"/>
-                <w:lang w:eastAsia="es-CL"/>
-              </w:rPr>
-              <w:t>Crisis obstructiva bronquial (J40-J46)</w:t>
-            </w:r>
-          </w:p>
-        </w:tc>
-      </w:tr>
-      <w:tr>
-        <w:trPr>
-          <w:trHeight w:val="300"/>
-        </w:trPr>
-        <w:tc>
-          <w:tcPr>
-            <w:tcW w:w="1020" w:type="dxa"/>
-            <w:tcBorders>
-              <w:top w:val="nil"/>
-              <w:left w:val="single" w:sz="4" w:space="0" w:color="auto"/>
-              <w:bottom w:val="nil"/>
-              <w:right w:val="single" w:sz="4" w:space="0" w:color="auto"/>
-            </w:tcBorders>
-            <w:shd w:val="clear" w:color="auto" w:fill="auto"/>
-            <w:noWrap/>
-            <w:vAlign w:val="bottom"/>
-            <w:hideMark/>
-          </w:tcPr>
-          <w:p>
-            <w:pPr>
-              <w:spacing w:after="0" w:line="240" w:lineRule="auto"/>
-              <w:rPr>
-                <w:rFonts w:ascii="Calibri" w:eastAsia="Times New Roman" w:hAnsi="Calibri" w:cs="Times New Roman"/>
-                <w:color w:val="000000"/>
-                <w:sz w:val="22"/>
-                <w:szCs w:val="22"/>
-                <w:lang w:eastAsia="es-CL"/>
-              </w:rPr>
-            </w:pPr>
-            <w:r>
-              <w:rPr>
-                <w:rFonts w:ascii="Calibri" w:eastAsia="Times New Roman" w:hAnsi="Calibri" w:cs="Times New Roman"/>
-                <w:color w:val="000000"/>
-                <w:sz w:val="22"/>
-                <w:szCs w:val="22"/>
-                <w:lang w:eastAsia="es-CL"/>
-              </w:rPr>
-              <w:t>12</w:t>
-            </w:r>
-          </w:p>
-        </w:tc>
-        <w:tc>
-          <w:tcPr>
-            <w:tcW w:w="6800" w:type="dxa"/>
-            <w:tcBorders>
-              <w:top w:val="nil"/>
-              <w:left w:val="nil"/>
-              <w:bottom w:val="nil"/>
-              <w:right w:val="single" w:sz="4" w:space="0" w:color="auto"/>
-            </w:tcBorders>
-            <w:shd w:val="clear" w:color="auto" w:fill="auto"/>
-            <w:noWrap/>
-            <w:vAlign w:val="bottom"/>
-            <w:hideMark/>
-          </w:tcPr>
-          <w:p>
-            <w:pPr>
-              <w:spacing w:after="0" w:line="240" w:lineRule="auto"/>
+            </w:pPr>
+            <w:r>
               <w:rPr>
                 <w:rFonts w:ascii="Calibri" w:eastAsia="Times New Roman" w:hAnsi="Calibri" w:cs="Times New Roman"/>
                 <w:b/>
@@ -2622,8 +2423,227 @@
                 <w:szCs w:val="22"/>
                 <w:lang w:eastAsia="es-CL"/>
               </w:rPr>
-            </w:pPr>
-            <w:r>
+              <w:t>LAS DEMÁS CAUSAS</w:t>
+            </w:r>
+          </w:p>
+        </w:tc>
+      </w:tr>
+      <w:tr>
+        <w:trPr>
+          <w:trHeight w:val="300"/>
+        </w:trPr>
+        <w:tc>
+          <w:tcPr>
+            <w:tcW w:w="1020" w:type="dxa"/>
+            <w:tcBorders>
+              <w:top w:val="nil"/>
+              <w:left w:val="single" w:sz="4" w:space="0" w:color="auto"/>
+              <w:bottom w:val="nil"/>
+              <w:right w:val="single" w:sz="4" w:space="0" w:color="auto"/>
+            </w:tcBorders>
+            <w:shd w:val="clear" w:color="auto" w:fill="auto"/>
+            <w:noWrap/>
+            <w:vAlign w:val="bottom"/>
+            <w:hideMark/>
+          </w:tcPr>
+          <w:p>
+            <w:pPr>
+              <w:spacing w:after="0" w:line="240" w:lineRule="auto"/>
+              <w:rPr>
+                <w:rFonts w:ascii="Calibri" w:eastAsia="Times New Roman" w:hAnsi="Calibri" w:cs="Times New Roman"/>
+                <w:color w:val="000000"/>
+                <w:sz w:val="22"/>
+                <w:szCs w:val="22"/>
+                <w:lang w:eastAsia="es-CL"/>
+              </w:rPr>
+            </w:pPr>
+            <w:r>
+              <w:rPr>
+                <w:rFonts w:ascii="Calibri" w:eastAsia="Times New Roman" w:hAnsi="Calibri" w:cs="Times New Roman"/>
+                <w:color w:val="000000"/>
+                <w:sz w:val="22"/>
+                <w:szCs w:val="22"/>
+                <w:lang w:eastAsia="es-CL"/>
+              </w:rPr>
+              <w:t>10</w:t>
+            </w:r>
+          </w:p>
+        </w:tc>
+        <w:tc>
+          <w:tcPr>
+            <w:tcW w:w="6800" w:type="dxa"/>
+            <w:tcBorders>
+              <w:top w:val="nil"/>
+              <w:left w:val="nil"/>
+              <w:bottom w:val="nil"/>
+              <w:right w:val="single" w:sz="4" w:space="0" w:color="auto"/>
+            </w:tcBorders>
+            <w:shd w:val="clear" w:color="auto" w:fill="auto"/>
+            <w:noWrap/>
+            <w:vAlign w:val="bottom"/>
+            <w:hideMark/>
+          </w:tcPr>
+          <w:p>
+            <w:pPr>
+              <w:spacing w:after="0" w:line="240" w:lineRule="auto"/>
+              <w:rPr>
+                <w:rFonts w:ascii="Calibri" w:eastAsia="Times New Roman" w:hAnsi="Calibri" w:cs="Times New Roman"/>
+                <w:color w:val="000000"/>
+                <w:sz w:val="22"/>
+                <w:szCs w:val="22"/>
+                <w:lang w:eastAsia="es-CL"/>
+              </w:rPr>
+            </w:pPr>
+            <w:r>
+              <w:rPr>
+                <w:rFonts w:ascii="Calibri" w:eastAsia="Times New Roman" w:hAnsi="Calibri" w:cs="Times New Roman"/>
+                <w:color w:val="000000"/>
+                <w:sz w:val="22"/>
+                <w:szCs w:val="22"/>
+                <w:lang w:eastAsia="es-CL"/>
+              </w:rPr>
+              <w:t>IRA Alta (J00-J06)</w:t>
+            </w:r>
+          </w:p>
+        </w:tc>
+      </w:tr>
+      <w:tr>
+        <w:trPr>
+          <w:trHeight w:val="300"/>
+        </w:trPr>
+        <w:tc>
+          <w:tcPr>
+            <w:tcW w:w="1020" w:type="dxa"/>
+            <w:tcBorders>
+              <w:top w:val="nil"/>
+              <w:left w:val="single" w:sz="4" w:space="0" w:color="auto"/>
+              <w:bottom w:val="nil"/>
+              <w:right w:val="single" w:sz="4" w:space="0" w:color="auto"/>
+            </w:tcBorders>
+            <w:shd w:val="clear" w:color="auto" w:fill="auto"/>
+            <w:noWrap/>
+            <w:vAlign w:val="bottom"/>
+            <w:hideMark/>
+          </w:tcPr>
+          <w:p>
+            <w:pPr>
+              <w:spacing w:after="0" w:line="240" w:lineRule="auto"/>
+              <w:rPr>
+                <w:rFonts w:ascii="Calibri" w:eastAsia="Times New Roman" w:hAnsi="Calibri" w:cs="Times New Roman"/>
+                <w:color w:val="000000"/>
+                <w:sz w:val="22"/>
+                <w:szCs w:val="22"/>
+                <w:lang w:eastAsia="es-CL"/>
+              </w:rPr>
+            </w:pPr>
+            <w:r>
+              <w:rPr>
+                <w:rFonts w:ascii="Calibri" w:eastAsia="Times New Roman" w:hAnsi="Calibri" w:cs="Times New Roman"/>
+                <w:color w:val="000000"/>
+                <w:sz w:val="22"/>
+                <w:szCs w:val="22"/>
+                <w:lang w:eastAsia="es-CL"/>
+              </w:rPr>
+              <w:t>11</w:t>
+            </w:r>
+          </w:p>
+        </w:tc>
+        <w:tc>
+          <w:tcPr>
+            <w:tcW w:w="6800" w:type="dxa"/>
+            <w:tcBorders>
+              <w:top w:val="nil"/>
+              <w:left w:val="nil"/>
+              <w:bottom w:val="nil"/>
+              <w:right w:val="single" w:sz="4" w:space="0" w:color="auto"/>
+            </w:tcBorders>
+            <w:shd w:val="clear" w:color="auto" w:fill="auto"/>
+            <w:noWrap/>
+            <w:vAlign w:val="bottom"/>
+            <w:hideMark/>
+          </w:tcPr>
+          <w:p>
+            <w:pPr>
+              <w:spacing w:after="0" w:line="240" w:lineRule="auto"/>
+              <w:rPr>
+                <w:rFonts w:ascii="Calibri" w:eastAsia="Times New Roman" w:hAnsi="Calibri" w:cs="Times New Roman"/>
+                <w:color w:val="000000"/>
+                <w:sz w:val="22"/>
+                <w:szCs w:val="22"/>
+                <w:lang w:eastAsia="es-CL"/>
+              </w:rPr>
+            </w:pPr>
+            <w:r>
+              <w:rPr>
+                <w:rFonts w:ascii="Calibri" w:eastAsia="Times New Roman" w:hAnsi="Calibri" w:cs="Times New Roman"/>
+                <w:color w:val="000000"/>
+                <w:sz w:val="22"/>
+                <w:szCs w:val="22"/>
+                <w:lang w:eastAsia="es-CL"/>
+              </w:rPr>
+              <w:t>Crisis obstructiva bronquial (J40-J46)</w:t>
+            </w:r>
+          </w:p>
+        </w:tc>
+      </w:tr>
+      <w:tr>
+        <w:trPr>
+          <w:trHeight w:val="300"/>
+        </w:trPr>
+        <w:tc>
+          <w:tcPr>
+            <w:tcW w:w="1020" w:type="dxa"/>
+            <w:tcBorders>
+              <w:top w:val="nil"/>
+              <w:left w:val="single" w:sz="4" w:space="0" w:color="auto"/>
+              <w:bottom w:val="nil"/>
+              <w:right w:val="single" w:sz="4" w:space="0" w:color="auto"/>
+            </w:tcBorders>
+            <w:shd w:val="clear" w:color="auto" w:fill="auto"/>
+            <w:noWrap/>
+            <w:vAlign w:val="bottom"/>
+            <w:hideMark/>
+          </w:tcPr>
+          <w:p>
+            <w:pPr>
+              <w:spacing w:after="0" w:line="240" w:lineRule="auto"/>
+              <w:rPr>
+                <w:rFonts w:ascii="Calibri" w:eastAsia="Times New Roman" w:hAnsi="Calibri" w:cs="Times New Roman"/>
+                <w:color w:val="000000"/>
+                <w:sz w:val="22"/>
+                <w:szCs w:val="22"/>
+                <w:lang w:eastAsia="es-CL"/>
+              </w:rPr>
+            </w:pPr>
+            <w:r>
+              <w:rPr>
+                <w:rFonts w:ascii="Calibri" w:eastAsia="Times New Roman" w:hAnsi="Calibri" w:cs="Times New Roman"/>
+                <w:color w:val="000000"/>
+                <w:sz w:val="22"/>
+                <w:szCs w:val="22"/>
+                <w:lang w:eastAsia="es-CL"/>
+              </w:rPr>
+              <w:t>12</w:t>
+            </w:r>
+          </w:p>
+        </w:tc>
+        <w:tc>
+          <w:tcPr>
+            <w:tcW w:w="6800" w:type="dxa"/>
+            <w:tcBorders>
+              <w:top w:val="nil"/>
+              <w:left w:val="nil"/>
+              <w:bottom w:val="nil"/>
+              <w:right w:val="single" w:sz="4" w:space="0" w:color="auto"/>
+            </w:tcBorders>
+            <w:shd w:val="clear" w:color="auto" w:fill="auto"/>
+            <w:noWrap/>
+            <w:vAlign w:val="bottom"/>
+            <w:hideMark/>
+          </w:tcPr>
+          <w:p>
+            <w:pPr>
+              <w:spacing w:after="0" w:line="240" w:lineRule="auto"/>
               <w:rPr>
                 <w:rFonts w:ascii="Calibri" w:eastAsia="Times New Roman" w:hAnsi="Calibri" w:cs="Times New Roman"/>
                 <w:b/>
@@ -2633,464 +2653,8 @@
                 <w:szCs w:val="22"/>
                 <w:lang w:eastAsia="es-CL"/>
               </w:rPr>
-              <w:t>TOTAL CAUSAS SISTEMA CIRCULATORIO</w:t>
-            </w:r>
-          </w:p>
-        </w:tc>
-      </w:tr>
-      <w:tr>
-        <w:trPr>
-          <w:trHeight w:val="300"/>
-        </w:trPr>
-        <w:tc>
-          <w:tcPr>
-            <w:tcW w:w="1020" w:type="dxa"/>
-            <w:tcBorders>
-              <w:top w:val="nil"/>
-              <w:left w:val="single" w:sz="4" w:space="0" w:color="auto"/>
-              <w:bottom w:val="nil"/>
-              <w:right w:val="single" w:sz="4" w:space="0" w:color="auto"/>
-            </w:tcBorders>
-            <w:shd w:val="clear" w:color="auto" w:fill="auto"/>
-            <w:noWrap/>
-            <w:vAlign w:val="bottom"/>
-            <w:hideMark/>
-          </w:tcPr>
-          <w:p>
-            <w:pPr>
-              <w:spacing w:after="0" w:line="240" w:lineRule="auto"/>
-              <w:rPr>
-                <w:rFonts w:ascii="Calibri" w:eastAsia="Times New Roman" w:hAnsi="Calibri" w:cs="Times New Roman"/>
-                <w:color w:val="000000"/>
-                <w:sz w:val="22"/>
-                <w:szCs w:val="22"/>
-                <w:lang w:eastAsia="es-CL"/>
-              </w:rPr>
-            </w:pPr>
-            <w:r>
-              <w:rPr>
-                <w:rFonts w:ascii="Calibri" w:eastAsia="Times New Roman" w:hAnsi="Calibri" w:cs="Times New Roman"/>
-                <w:color w:val="000000"/>
-                <w:sz w:val="22"/>
-                <w:szCs w:val="22"/>
-                <w:lang w:eastAsia="es-CL"/>
-              </w:rPr>
-              <w:t>13</w:t>
-            </w:r>
-          </w:p>
-        </w:tc>
-        <w:tc>
-          <w:tcPr>
-            <w:tcW w:w="6800" w:type="dxa"/>
-            <w:tcBorders>
-              <w:top w:val="nil"/>
-              <w:left w:val="nil"/>
-              <w:bottom w:val="nil"/>
-              <w:right w:val="single" w:sz="4" w:space="0" w:color="auto"/>
-            </w:tcBorders>
-            <w:shd w:val="clear" w:color="auto" w:fill="auto"/>
-            <w:noWrap/>
-            <w:vAlign w:val="bottom"/>
-            <w:hideMark/>
-          </w:tcPr>
-          <w:p>
-            <w:pPr>
-              <w:spacing w:after="0" w:line="240" w:lineRule="auto"/>
-              <w:rPr>
-                <w:rFonts w:ascii="Calibri" w:eastAsia="Times New Roman" w:hAnsi="Calibri" w:cs="Times New Roman"/>
-                <w:color w:val="000000"/>
-                <w:sz w:val="22"/>
-                <w:szCs w:val="22"/>
-                <w:lang w:eastAsia="es-CL"/>
-              </w:rPr>
-            </w:pPr>
-            <w:r>
-              <w:rPr>
-                <w:rFonts w:ascii="Calibri" w:eastAsia="Times New Roman" w:hAnsi="Calibri" w:cs="Times New Roman"/>
-                <w:color w:val="000000"/>
-                <w:sz w:val="22"/>
-                <w:szCs w:val="22"/>
-                <w:lang w:eastAsia="es-CL"/>
-              </w:rPr>
-              <w:t>Infarto agudo miocardio</w:t>
-            </w:r>
-          </w:p>
-        </w:tc>
-      </w:tr>
-      <w:tr>
-        <w:trPr>
-          <w:trHeight w:val="300"/>
-        </w:trPr>
-        <w:tc>
-          <w:tcPr>
-            <w:tcW w:w="1020" w:type="dxa"/>
-            <w:tcBorders>
-              <w:top w:val="nil"/>
-              <w:left w:val="single" w:sz="4" w:space="0" w:color="auto"/>
-              <w:bottom w:val="nil"/>
-              <w:right w:val="single" w:sz="4" w:space="0" w:color="auto"/>
-            </w:tcBorders>
-            <w:shd w:val="clear" w:color="auto" w:fill="auto"/>
-            <w:noWrap/>
-            <w:vAlign w:val="bottom"/>
-            <w:hideMark/>
-          </w:tcPr>
-          <w:p>
-            <w:pPr>
-              <w:spacing w:after="0" w:line="240" w:lineRule="auto"/>
-              <w:rPr>
-                <w:rFonts w:ascii="Calibri" w:eastAsia="Times New Roman" w:hAnsi="Calibri" w:cs="Times New Roman"/>
-                <w:color w:val="000000"/>
-                <w:sz w:val="22"/>
-                <w:szCs w:val="22"/>
-                <w:lang w:eastAsia="es-CL"/>
-              </w:rPr>
-            </w:pPr>
-            <w:r>
-              <w:rPr>
-                <w:rFonts w:ascii="Calibri" w:eastAsia="Times New Roman" w:hAnsi="Calibri" w:cs="Times New Roman"/>
-                <w:color w:val="000000"/>
-                <w:sz w:val="22"/>
-                <w:szCs w:val="22"/>
-                <w:lang w:eastAsia="es-CL"/>
-              </w:rPr>
-              <w:t>14</w:t>
-            </w:r>
-          </w:p>
-        </w:tc>
-        <w:tc>
-          <w:tcPr>
-            <w:tcW w:w="6800" w:type="dxa"/>
-            <w:tcBorders>
-              <w:top w:val="nil"/>
-              <w:left w:val="nil"/>
-              <w:bottom w:val="nil"/>
-              <w:right w:val="single" w:sz="4" w:space="0" w:color="auto"/>
-            </w:tcBorders>
-            <w:shd w:val="clear" w:color="auto" w:fill="auto"/>
-            <w:noWrap/>
-            <w:vAlign w:val="bottom"/>
-            <w:hideMark/>
-          </w:tcPr>
-          <w:p>
-            <w:pPr>
-              <w:spacing w:after="0" w:line="240" w:lineRule="auto"/>
-              <w:rPr>
-                <w:rFonts w:ascii="Calibri" w:eastAsia="Times New Roman" w:hAnsi="Calibri" w:cs="Times New Roman"/>
-                <w:color w:val="000000"/>
-                <w:sz w:val="22"/>
-                <w:szCs w:val="22"/>
-                <w:lang w:eastAsia="es-CL"/>
-              </w:rPr>
-            </w:pPr>
-            <w:r>
-              <w:rPr>
-                <w:rFonts w:ascii="Calibri" w:eastAsia="Times New Roman" w:hAnsi="Calibri" w:cs="Times New Roman"/>
-                <w:color w:val="000000"/>
-                <w:sz w:val="22"/>
-                <w:szCs w:val="22"/>
-                <w:lang w:eastAsia="es-CL"/>
-              </w:rPr>
-              <w:t>Accidente vascular encefálico</w:t>
-            </w:r>
-          </w:p>
-        </w:tc>
-      </w:tr>
-      <w:tr>
-        <w:trPr>
-          <w:trHeight w:val="300"/>
-        </w:trPr>
-        <w:tc>
-          <w:tcPr>
-            <w:tcW w:w="1020" w:type="dxa"/>
-            <w:tcBorders>
-              <w:top w:val="nil"/>
-              <w:left w:val="single" w:sz="4" w:space="0" w:color="auto"/>
-              <w:bottom w:val="nil"/>
-              <w:right w:val="single" w:sz="4" w:space="0" w:color="auto"/>
-            </w:tcBorders>
-            <w:shd w:val="clear" w:color="auto" w:fill="auto"/>
-            <w:noWrap/>
-            <w:vAlign w:val="bottom"/>
-            <w:hideMark/>
-          </w:tcPr>
-          <w:p>
-            <w:pPr>
-              <w:spacing w:after="0" w:line="240" w:lineRule="auto"/>
-              <w:rPr>
-                <w:rFonts w:ascii="Calibri" w:eastAsia="Times New Roman" w:hAnsi="Calibri" w:cs="Times New Roman"/>
-                <w:color w:val="000000"/>
-                <w:sz w:val="22"/>
-                <w:szCs w:val="22"/>
-                <w:lang w:eastAsia="es-CL"/>
-              </w:rPr>
-            </w:pPr>
-            <w:r>
-              <w:rPr>
-                <w:rFonts w:ascii="Calibri" w:eastAsia="Times New Roman" w:hAnsi="Calibri" w:cs="Times New Roman"/>
-                <w:color w:val="000000"/>
-                <w:sz w:val="22"/>
-                <w:szCs w:val="22"/>
-                <w:lang w:eastAsia="es-CL"/>
-              </w:rPr>
-              <w:t>15</w:t>
-            </w:r>
-          </w:p>
-        </w:tc>
-        <w:tc>
-          <w:tcPr>
-            <w:tcW w:w="6800" w:type="dxa"/>
-            <w:tcBorders>
-              <w:top w:val="nil"/>
-              <w:left w:val="nil"/>
-              <w:bottom w:val="nil"/>
-              <w:right w:val="single" w:sz="4" w:space="0" w:color="auto"/>
-            </w:tcBorders>
-            <w:shd w:val="clear" w:color="auto" w:fill="auto"/>
-            <w:noWrap/>
-            <w:vAlign w:val="bottom"/>
-            <w:hideMark/>
-          </w:tcPr>
-          <w:p>
-            <w:pPr>
-              <w:spacing w:after="0" w:line="240" w:lineRule="auto"/>
-              <w:rPr>
-                <w:rFonts w:ascii="Calibri" w:eastAsia="Times New Roman" w:hAnsi="Calibri" w:cs="Times New Roman"/>
-                <w:color w:val="000000"/>
-                <w:sz w:val="22"/>
-                <w:szCs w:val="22"/>
-                <w:lang w:eastAsia="es-CL"/>
-              </w:rPr>
-            </w:pPr>
-            <w:r>
-              <w:rPr>
-                <w:rFonts w:ascii="Calibri" w:eastAsia="Times New Roman" w:hAnsi="Calibri" w:cs="Times New Roman"/>
-                <w:color w:val="000000"/>
-                <w:sz w:val="22"/>
-                <w:szCs w:val="22"/>
-                <w:lang w:eastAsia="es-CL"/>
-              </w:rPr>
-              <w:t>Crisis hipertensiva</w:t>
-            </w:r>
-          </w:p>
-        </w:tc>
-      </w:tr>
-      <w:tr>
-        <w:trPr>
-          <w:trHeight w:val="300"/>
-        </w:trPr>
-        <w:tc>
-          <w:tcPr>
-            <w:tcW w:w="1020" w:type="dxa"/>
-            <w:tcBorders>
-              <w:top w:val="nil"/>
-              <w:left w:val="single" w:sz="4" w:space="0" w:color="auto"/>
-              <w:bottom w:val="nil"/>
-              <w:right w:val="single" w:sz="4" w:space="0" w:color="auto"/>
-            </w:tcBorders>
-            <w:shd w:val="clear" w:color="auto" w:fill="auto"/>
-            <w:noWrap/>
-            <w:vAlign w:val="bottom"/>
-            <w:hideMark/>
-          </w:tcPr>
-          <w:p>
-            <w:pPr>
-              <w:spacing w:after="0" w:line="240" w:lineRule="auto"/>
-              <w:rPr>
-                <w:rFonts w:ascii="Calibri" w:eastAsia="Times New Roman" w:hAnsi="Calibri" w:cs="Times New Roman"/>
-                <w:color w:val="000000"/>
-                <w:sz w:val="22"/>
-                <w:szCs w:val="22"/>
-                <w:lang w:eastAsia="es-CL"/>
-              </w:rPr>
-            </w:pPr>
-            <w:r>
-              <w:rPr>
-                <w:rFonts w:ascii="Calibri" w:eastAsia="Times New Roman" w:hAnsi="Calibri" w:cs="Times New Roman"/>
-                <w:color w:val="000000"/>
-                <w:sz w:val="22"/>
-                <w:szCs w:val="22"/>
-                <w:lang w:eastAsia="es-CL"/>
-              </w:rPr>
-              <w:t>16</w:t>
-            </w:r>
-          </w:p>
-        </w:tc>
-        <w:tc>
-          <w:tcPr>
-            <w:tcW w:w="6800" w:type="dxa"/>
-            <w:tcBorders>
-              <w:top w:val="nil"/>
-              <w:left w:val="nil"/>
-              <w:bottom w:val="nil"/>
-              <w:right w:val="single" w:sz="4" w:space="0" w:color="auto"/>
-            </w:tcBorders>
-            <w:shd w:val="clear" w:color="auto" w:fill="auto"/>
-            <w:noWrap/>
-            <w:vAlign w:val="bottom"/>
-            <w:hideMark/>
-          </w:tcPr>
-          <w:p>
-            <w:pPr>
-              <w:spacing w:after="0" w:line="240" w:lineRule="auto"/>
-              <w:rPr>
-                <w:rFonts w:ascii="Calibri" w:eastAsia="Times New Roman" w:hAnsi="Calibri" w:cs="Times New Roman"/>
-                <w:color w:val="000000"/>
-                <w:sz w:val="22"/>
-                <w:szCs w:val="22"/>
-                <w:lang w:eastAsia="es-CL"/>
-              </w:rPr>
-            </w:pPr>
-            <w:r>
-              <w:rPr>
-                <w:rFonts w:ascii="Calibri" w:eastAsia="Times New Roman" w:hAnsi="Calibri" w:cs="Times New Roman"/>
-                <w:color w:val="000000"/>
-                <w:sz w:val="22"/>
-                <w:szCs w:val="22"/>
-                <w:lang w:eastAsia="es-CL"/>
-              </w:rPr>
-              <w:t>Arritmia grave</w:t>
-            </w:r>
-          </w:p>
-        </w:tc>
-      </w:tr>
-      <w:tr>
-        <w:trPr>
-          <w:trHeight w:val="300"/>
-        </w:trPr>
-        <w:tc>
-          <w:tcPr>
-            <w:tcW w:w="1020" w:type="dxa"/>
-            <w:tcBorders>
-              <w:top w:val="nil"/>
-              <w:left w:val="single" w:sz="4" w:space="0" w:color="auto"/>
-              <w:bottom w:val="nil"/>
-              <w:right w:val="single" w:sz="4" w:space="0" w:color="auto"/>
-            </w:tcBorders>
-            <w:shd w:val="clear" w:color="auto" w:fill="auto"/>
-            <w:noWrap/>
-            <w:vAlign w:val="bottom"/>
-            <w:hideMark/>
-          </w:tcPr>
-          <w:p>
-            <w:pPr>
-              <w:spacing w:after="0" w:line="240" w:lineRule="auto"/>
-              <w:rPr>
-                <w:rFonts w:ascii="Calibri" w:eastAsia="Times New Roman" w:hAnsi="Calibri" w:cs="Times New Roman"/>
-                <w:color w:val="000000"/>
-                <w:sz w:val="22"/>
-                <w:szCs w:val="22"/>
-                <w:lang w:eastAsia="es-CL"/>
-              </w:rPr>
-            </w:pPr>
-            <w:r>
-              <w:rPr>
-                <w:rFonts w:ascii="Calibri" w:eastAsia="Times New Roman" w:hAnsi="Calibri" w:cs="Times New Roman"/>
-                <w:color w:val="000000"/>
-                <w:sz w:val="22"/>
-                <w:szCs w:val="22"/>
-                <w:lang w:eastAsia="es-CL"/>
-              </w:rPr>
-              <w:t>17</w:t>
-            </w:r>
-          </w:p>
-        </w:tc>
-        <w:tc>
-          <w:tcPr>
-            <w:tcW w:w="6800" w:type="dxa"/>
-            <w:tcBorders>
-              <w:top w:val="nil"/>
-              <w:left w:val="nil"/>
-              <w:bottom w:val="nil"/>
-              <w:right w:val="single" w:sz="4" w:space="0" w:color="auto"/>
-            </w:tcBorders>
-            <w:shd w:val="clear" w:color="auto" w:fill="auto"/>
-            <w:noWrap/>
-            <w:vAlign w:val="bottom"/>
-            <w:hideMark/>
-          </w:tcPr>
-          <w:p>
-            <w:pPr>
-              <w:spacing w:after="0" w:line="240" w:lineRule="auto"/>
-              <w:rPr>
-                <w:rFonts w:ascii="Calibri" w:eastAsia="Times New Roman" w:hAnsi="Calibri" w:cs="Times New Roman"/>
-                <w:color w:val="000000"/>
-                <w:sz w:val="22"/>
-                <w:szCs w:val="22"/>
-                <w:lang w:eastAsia="es-CL"/>
-              </w:rPr>
-            </w:pPr>
-            <w:r>
-              <w:rPr>
-                <w:rFonts w:ascii="Calibri" w:eastAsia="Times New Roman" w:hAnsi="Calibri" w:cs="Times New Roman"/>
-                <w:color w:val="000000"/>
-                <w:sz w:val="22"/>
-                <w:szCs w:val="22"/>
-                <w:lang w:eastAsia="es-CL"/>
-              </w:rPr>
-              <w:t>Otras causas circulatorias</w:t>
-            </w:r>
-          </w:p>
-        </w:tc>
-      </w:tr>
-      <w:tr>
-        <w:trPr>
-          <w:trHeight w:val="300"/>
-        </w:trPr>
-        <w:tc>
-          <w:tcPr>
-            <w:tcW w:w="1020" w:type="dxa"/>
-            <w:tcBorders>
-              <w:top w:val="nil"/>
-              <w:left w:val="single" w:sz="4" w:space="0" w:color="auto"/>
-              <w:bottom w:val="nil"/>
-              <w:right w:val="single" w:sz="4" w:space="0" w:color="auto"/>
-            </w:tcBorders>
-            <w:shd w:val="clear" w:color="auto" w:fill="auto"/>
-            <w:noWrap/>
-            <w:vAlign w:val="bottom"/>
-            <w:hideMark/>
-          </w:tcPr>
-          <w:p>
-            <w:pPr>
-              <w:spacing w:after="0" w:line="240" w:lineRule="auto"/>
-              <w:rPr>
-                <w:rFonts w:ascii="Calibri" w:eastAsia="Times New Roman" w:hAnsi="Calibri" w:cs="Times New Roman"/>
-                <w:color w:val="000000"/>
-                <w:sz w:val="22"/>
-                <w:szCs w:val="22"/>
-                <w:lang w:eastAsia="es-CL"/>
-              </w:rPr>
-            </w:pPr>
-            <w:r>
-              <w:rPr>
-                <w:rFonts w:ascii="Calibri" w:eastAsia="Times New Roman" w:hAnsi="Calibri" w:cs="Times New Roman"/>
-                <w:color w:val="000000"/>
-                <w:sz w:val="22"/>
-                <w:szCs w:val="22"/>
-                <w:lang w:eastAsia="es-CL"/>
-              </w:rPr>
-              <w:t>18</w:t>
-            </w:r>
-          </w:p>
-        </w:tc>
-        <w:tc>
-          <w:tcPr>
-            <w:tcW w:w="6800" w:type="dxa"/>
-            <w:tcBorders>
-              <w:top w:val="nil"/>
-              <w:left w:val="nil"/>
-              <w:bottom w:val="nil"/>
-              <w:right w:val="single" w:sz="4" w:space="0" w:color="auto"/>
-            </w:tcBorders>
-            <w:shd w:val="clear" w:color="auto" w:fill="auto"/>
-            <w:noWrap/>
-            <w:vAlign w:val="bottom"/>
-            <w:hideMark/>
-          </w:tcPr>
-          <w:p>
-            <w:pPr>
-              <w:spacing w:after="0" w:line="240" w:lineRule="auto"/>
+            </w:pPr>
+            <w:r>
               <w:rPr>
                 <w:rFonts w:ascii="Calibri" w:eastAsia="Times New Roman" w:hAnsi="Calibri" w:cs="Times New Roman"/>
                 <w:b/>
@@ -3100,8 +2664,464 @@
                 <w:szCs w:val="22"/>
                 <w:lang w:eastAsia="es-CL"/>
               </w:rPr>
-            </w:pPr>
-            <w:r>
+              <w:t>TOTAL CAUSAS SISTEMA CIRCULATORIO</w:t>
+            </w:r>
+          </w:p>
+        </w:tc>
+      </w:tr>
+      <w:tr>
+        <w:trPr>
+          <w:trHeight w:val="300"/>
+        </w:trPr>
+        <w:tc>
+          <w:tcPr>
+            <w:tcW w:w="1020" w:type="dxa"/>
+            <w:tcBorders>
+              <w:top w:val="nil"/>
+              <w:left w:val="single" w:sz="4" w:space="0" w:color="auto"/>
+              <w:bottom w:val="nil"/>
+              <w:right w:val="single" w:sz="4" w:space="0" w:color="auto"/>
+            </w:tcBorders>
+            <w:shd w:val="clear" w:color="auto" w:fill="auto"/>
+            <w:noWrap/>
+            <w:vAlign w:val="bottom"/>
+            <w:hideMark/>
+          </w:tcPr>
+          <w:p>
+            <w:pPr>
+              <w:spacing w:after="0" w:line="240" w:lineRule="auto"/>
+              <w:rPr>
+                <w:rFonts w:ascii="Calibri" w:eastAsia="Times New Roman" w:hAnsi="Calibri" w:cs="Times New Roman"/>
+                <w:color w:val="000000"/>
+                <w:sz w:val="22"/>
+                <w:szCs w:val="22"/>
+                <w:lang w:eastAsia="es-CL"/>
+              </w:rPr>
+            </w:pPr>
+            <w:r>
+              <w:rPr>
+                <w:rFonts w:ascii="Calibri" w:eastAsia="Times New Roman" w:hAnsi="Calibri" w:cs="Times New Roman"/>
+                <w:color w:val="000000"/>
+                <w:sz w:val="22"/>
+                <w:szCs w:val="22"/>
+                <w:lang w:eastAsia="es-CL"/>
+              </w:rPr>
+              <w:t>13</w:t>
+            </w:r>
+          </w:p>
+        </w:tc>
+        <w:tc>
+          <w:tcPr>
+            <w:tcW w:w="6800" w:type="dxa"/>
+            <w:tcBorders>
+              <w:top w:val="nil"/>
+              <w:left w:val="nil"/>
+              <w:bottom w:val="nil"/>
+              <w:right w:val="single" w:sz="4" w:space="0" w:color="auto"/>
+            </w:tcBorders>
+            <w:shd w:val="clear" w:color="auto" w:fill="auto"/>
+            <w:noWrap/>
+            <w:vAlign w:val="bottom"/>
+            <w:hideMark/>
+          </w:tcPr>
+          <w:p>
+            <w:pPr>
+              <w:spacing w:after="0" w:line="240" w:lineRule="auto"/>
+              <w:rPr>
+                <w:rFonts w:ascii="Calibri" w:eastAsia="Times New Roman" w:hAnsi="Calibri" w:cs="Times New Roman"/>
+                <w:color w:val="000000"/>
+                <w:sz w:val="22"/>
+                <w:szCs w:val="22"/>
+                <w:lang w:eastAsia="es-CL"/>
+              </w:rPr>
+            </w:pPr>
+            <w:r>
+              <w:rPr>
+                <w:rFonts w:ascii="Calibri" w:eastAsia="Times New Roman" w:hAnsi="Calibri" w:cs="Times New Roman"/>
+                <w:color w:val="000000"/>
+                <w:sz w:val="22"/>
+                <w:szCs w:val="22"/>
+                <w:lang w:eastAsia="es-CL"/>
+              </w:rPr>
+              <w:t>Infarto agudo miocardio</w:t>
+            </w:r>
+          </w:p>
+        </w:tc>
+      </w:tr>
+      <w:tr>
+        <w:trPr>
+          <w:trHeight w:val="300"/>
+        </w:trPr>
+        <w:tc>
+          <w:tcPr>
+            <w:tcW w:w="1020" w:type="dxa"/>
+            <w:tcBorders>
+              <w:top w:val="nil"/>
+              <w:left w:val="single" w:sz="4" w:space="0" w:color="auto"/>
+              <w:bottom w:val="nil"/>
+              <w:right w:val="single" w:sz="4" w:space="0" w:color="auto"/>
+            </w:tcBorders>
+            <w:shd w:val="clear" w:color="auto" w:fill="auto"/>
+            <w:noWrap/>
+            <w:vAlign w:val="bottom"/>
+            <w:hideMark/>
+          </w:tcPr>
+          <w:p>
+            <w:pPr>
+              <w:spacing w:after="0" w:line="240" w:lineRule="auto"/>
+              <w:rPr>
+                <w:rFonts w:ascii="Calibri" w:eastAsia="Times New Roman" w:hAnsi="Calibri" w:cs="Times New Roman"/>
+                <w:color w:val="000000"/>
+                <w:sz w:val="22"/>
+                <w:szCs w:val="22"/>
+                <w:lang w:eastAsia="es-CL"/>
+              </w:rPr>
+            </w:pPr>
+            <w:r>
+              <w:rPr>
+                <w:rFonts w:ascii="Calibri" w:eastAsia="Times New Roman" w:hAnsi="Calibri" w:cs="Times New Roman"/>
+                <w:color w:val="000000"/>
+                <w:sz w:val="22"/>
+                <w:szCs w:val="22"/>
+                <w:lang w:eastAsia="es-CL"/>
+              </w:rPr>
+              <w:t>14</w:t>
+            </w:r>
+          </w:p>
+        </w:tc>
+        <w:tc>
+          <w:tcPr>
+            <w:tcW w:w="6800" w:type="dxa"/>
+            <w:tcBorders>
+              <w:top w:val="nil"/>
+              <w:left w:val="nil"/>
+              <w:bottom w:val="nil"/>
+              <w:right w:val="single" w:sz="4" w:space="0" w:color="auto"/>
+            </w:tcBorders>
+            <w:shd w:val="clear" w:color="auto" w:fill="auto"/>
+            <w:noWrap/>
+            <w:vAlign w:val="bottom"/>
+            <w:hideMark/>
+          </w:tcPr>
+          <w:p>
+            <w:pPr>
+              <w:spacing w:after="0" w:line="240" w:lineRule="auto"/>
+              <w:rPr>
+                <w:rFonts w:ascii="Calibri" w:eastAsia="Times New Roman" w:hAnsi="Calibri" w:cs="Times New Roman"/>
+                <w:color w:val="000000"/>
+                <w:sz w:val="22"/>
+                <w:szCs w:val="22"/>
+                <w:lang w:eastAsia="es-CL"/>
+              </w:rPr>
+            </w:pPr>
+            <w:r>
+              <w:rPr>
+                <w:rFonts w:ascii="Calibri" w:eastAsia="Times New Roman" w:hAnsi="Calibri" w:cs="Times New Roman"/>
+                <w:color w:val="000000"/>
+                <w:sz w:val="22"/>
+                <w:szCs w:val="22"/>
+                <w:lang w:eastAsia="es-CL"/>
+              </w:rPr>
+              <w:t>Accidente vascular encefálico</w:t>
+            </w:r>
+          </w:p>
+        </w:tc>
+      </w:tr>
+      <w:tr>
+        <w:trPr>
+          <w:trHeight w:val="300"/>
+        </w:trPr>
+        <w:tc>
+          <w:tcPr>
+            <w:tcW w:w="1020" w:type="dxa"/>
+            <w:tcBorders>
+              <w:top w:val="nil"/>
+              <w:left w:val="single" w:sz="4" w:space="0" w:color="auto"/>
+              <w:bottom w:val="nil"/>
+              <w:right w:val="single" w:sz="4" w:space="0" w:color="auto"/>
+            </w:tcBorders>
+            <w:shd w:val="clear" w:color="auto" w:fill="auto"/>
+            <w:noWrap/>
+            <w:vAlign w:val="bottom"/>
+            <w:hideMark/>
+          </w:tcPr>
+          <w:p>
+            <w:pPr>
+              <w:spacing w:after="0" w:line="240" w:lineRule="auto"/>
+              <w:rPr>
+                <w:rFonts w:ascii="Calibri" w:eastAsia="Times New Roman" w:hAnsi="Calibri" w:cs="Times New Roman"/>
+                <w:color w:val="000000"/>
+                <w:sz w:val="22"/>
+                <w:szCs w:val="22"/>
+                <w:lang w:eastAsia="es-CL"/>
+              </w:rPr>
+            </w:pPr>
+            <w:r>
+              <w:rPr>
+                <w:rFonts w:ascii="Calibri" w:eastAsia="Times New Roman" w:hAnsi="Calibri" w:cs="Times New Roman"/>
+                <w:color w:val="000000"/>
+                <w:sz w:val="22"/>
+                <w:szCs w:val="22"/>
+                <w:lang w:eastAsia="es-CL"/>
+              </w:rPr>
+              <w:t>15</w:t>
+            </w:r>
+          </w:p>
+        </w:tc>
+        <w:tc>
+          <w:tcPr>
+            <w:tcW w:w="6800" w:type="dxa"/>
+            <w:tcBorders>
+              <w:top w:val="nil"/>
+              <w:left w:val="nil"/>
+              <w:bottom w:val="nil"/>
+              <w:right w:val="single" w:sz="4" w:space="0" w:color="auto"/>
+            </w:tcBorders>
+            <w:shd w:val="clear" w:color="auto" w:fill="auto"/>
+            <w:noWrap/>
+            <w:vAlign w:val="bottom"/>
+            <w:hideMark/>
+          </w:tcPr>
+          <w:p>
+            <w:pPr>
+              <w:spacing w:after="0" w:line="240" w:lineRule="auto"/>
+              <w:rPr>
+                <w:rFonts w:ascii="Calibri" w:eastAsia="Times New Roman" w:hAnsi="Calibri" w:cs="Times New Roman"/>
+                <w:color w:val="000000"/>
+                <w:sz w:val="22"/>
+                <w:szCs w:val="22"/>
+                <w:lang w:eastAsia="es-CL"/>
+              </w:rPr>
+            </w:pPr>
+            <w:r>
+              <w:rPr>
+                <w:rFonts w:ascii="Calibri" w:eastAsia="Times New Roman" w:hAnsi="Calibri" w:cs="Times New Roman"/>
+                <w:color w:val="000000"/>
+                <w:sz w:val="22"/>
+                <w:szCs w:val="22"/>
+                <w:lang w:eastAsia="es-CL"/>
+              </w:rPr>
+              <w:t>Crisis hipertensiva</w:t>
+            </w:r>
+          </w:p>
+        </w:tc>
+      </w:tr>
+      <w:tr>
+        <w:trPr>
+          <w:trHeight w:val="300"/>
+        </w:trPr>
+        <w:tc>
+          <w:tcPr>
+            <w:tcW w:w="1020" w:type="dxa"/>
+            <w:tcBorders>
+              <w:top w:val="nil"/>
+              <w:left w:val="single" w:sz="4" w:space="0" w:color="auto"/>
+              <w:bottom w:val="nil"/>
+              <w:right w:val="single" w:sz="4" w:space="0" w:color="auto"/>
+            </w:tcBorders>
+            <w:shd w:val="clear" w:color="auto" w:fill="auto"/>
+            <w:noWrap/>
+            <w:vAlign w:val="bottom"/>
+            <w:hideMark/>
+          </w:tcPr>
+          <w:p>
+            <w:pPr>
+              <w:spacing w:after="0" w:line="240" w:lineRule="auto"/>
+              <w:rPr>
+                <w:rFonts w:ascii="Calibri" w:eastAsia="Times New Roman" w:hAnsi="Calibri" w:cs="Times New Roman"/>
+                <w:color w:val="000000"/>
+                <w:sz w:val="22"/>
+                <w:szCs w:val="22"/>
+                <w:lang w:eastAsia="es-CL"/>
+              </w:rPr>
+            </w:pPr>
+            <w:r>
+              <w:rPr>
+                <w:rFonts w:ascii="Calibri" w:eastAsia="Times New Roman" w:hAnsi="Calibri" w:cs="Times New Roman"/>
+                <w:color w:val="000000"/>
+                <w:sz w:val="22"/>
+                <w:szCs w:val="22"/>
+                <w:lang w:eastAsia="es-CL"/>
+              </w:rPr>
+              <w:t>16</w:t>
+            </w:r>
+          </w:p>
+        </w:tc>
+        <w:tc>
+          <w:tcPr>
+            <w:tcW w:w="6800" w:type="dxa"/>
+            <w:tcBorders>
+              <w:top w:val="nil"/>
+              <w:left w:val="nil"/>
+              <w:bottom w:val="nil"/>
+              <w:right w:val="single" w:sz="4" w:space="0" w:color="auto"/>
+            </w:tcBorders>
+            <w:shd w:val="clear" w:color="auto" w:fill="auto"/>
+            <w:noWrap/>
+            <w:vAlign w:val="bottom"/>
+            <w:hideMark/>
+          </w:tcPr>
+          <w:p>
+            <w:pPr>
+              <w:spacing w:after="0" w:line="240" w:lineRule="auto"/>
+              <w:rPr>
+                <w:rFonts w:ascii="Calibri" w:eastAsia="Times New Roman" w:hAnsi="Calibri" w:cs="Times New Roman"/>
+                <w:color w:val="000000"/>
+                <w:sz w:val="22"/>
+                <w:szCs w:val="22"/>
+                <w:lang w:eastAsia="es-CL"/>
+              </w:rPr>
+            </w:pPr>
+            <w:r>
+              <w:rPr>
+                <w:rFonts w:ascii="Calibri" w:eastAsia="Times New Roman" w:hAnsi="Calibri" w:cs="Times New Roman"/>
+                <w:color w:val="000000"/>
+                <w:sz w:val="22"/>
+                <w:szCs w:val="22"/>
+                <w:lang w:eastAsia="es-CL"/>
+              </w:rPr>
+              <w:t>Arritmia grave</w:t>
+            </w:r>
+          </w:p>
+        </w:tc>
+      </w:tr>
+      <w:tr>
+        <w:trPr>
+          <w:trHeight w:val="300"/>
+        </w:trPr>
+        <w:tc>
+          <w:tcPr>
+            <w:tcW w:w="1020" w:type="dxa"/>
+            <w:tcBorders>
+              <w:top w:val="nil"/>
+              <w:left w:val="single" w:sz="4" w:space="0" w:color="auto"/>
+              <w:bottom w:val="nil"/>
+              <w:right w:val="single" w:sz="4" w:space="0" w:color="auto"/>
+            </w:tcBorders>
+            <w:shd w:val="clear" w:color="auto" w:fill="auto"/>
+            <w:noWrap/>
+            <w:vAlign w:val="bottom"/>
+            <w:hideMark/>
+          </w:tcPr>
+          <w:p>
+            <w:pPr>
+              <w:spacing w:after="0" w:line="240" w:lineRule="auto"/>
+              <w:rPr>
+                <w:rFonts w:ascii="Calibri" w:eastAsia="Times New Roman" w:hAnsi="Calibri" w:cs="Times New Roman"/>
+                <w:color w:val="000000"/>
+                <w:sz w:val="22"/>
+                <w:szCs w:val="22"/>
+                <w:lang w:eastAsia="es-CL"/>
+              </w:rPr>
+            </w:pPr>
+            <w:r>
+              <w:rPr>
+                <w:rFonts w:ascii="Calibri" w:eastAsia="Times New Roman" w:hAnsi="Calibri" w:cs="Times New Roman"/>
+                <w:color w:val="000000"/>
+                <w:sz w:val="22"/>
+                <w:szCs w:val="22"/>
+                <w:lang w:eastAsia="es-CL"/>
+              </w:rPr>
+              <w:t>17</w:t>
+            </w:r>
+          </w:p>
+        </w:tc>
+        <w:tc>
+          <w:tcPr>
+            <w:tcW w:w="6800" w:type="dxa"/>
+            <w:tcBorders>
+              <w:top w:val="nil"/>
+              <w:left w:val="nil"/>
+              <w:bottom w:val="nil"/>
+              <w:right w:val="single" w:sz="4" w:space="0" w:color="auto"/>
+            </w:tcBorders>
+            <w:shd w:val="clear" w:color="auto" w:fill="auto"/>
+            <w:noWrap/>
+            <w:vAlign w:val="bottom"/>
+            <w:hideMark/>
+          </w:tcPr>
+          <w:p>
+            <w:pPr>
+              <w:spacing w:after="0" w:line="240" w:lineRule="auto"/>
+              <w:rPr>
+                <w:rFonts w:ascii="Calibri" w:eastAsia="Times New Roman" w:hAnsi="Calibri" w:cs="Times New Roman"/>
+                <w:color w:val="000000"/>
+                <w:sz w:val="22"/>
+                <w:szCs w:val="22"/>
+                <w:lang w:eastAsia="es-CL"/>
+              </w:rPr>
+            </w:pPr>
+            <w:r>
+              <w:rPr>
+                <w:rFonts w:ascii="Calibri" w:eastAsia="Times New Roman" w:hAnsi="Calibri" w:cs="Times New Roman"/>
+                <w:color w:val="000000"/>
+                <w:sz w:val="22"/>
+                <w:szCs w:val="22"/>
+                <w:lang w:eastAsia="es-CL"/>
+              </w:rPr>
+              <w:t>Otras causas circulatorias</w:t>
+            </w:r>
+          </w:p>
+        </w:tc>
+      </w:tr>
+      <w:tr>
+        <w:trPr>
+          <w:trHeight w:val="300"/>
+        </w:trPr>
+        <w:tc>
+          <w:tcPr>
+            <w:tcW w:w="1020" w:type="dxa"/>
+            <w:tcBorders>
+              <w:top w:val="nil"/>
+              <w:left w:val="single" w:sz="4" w:space="0" w:color="auto"/>
+              <w:bottom w:val="nil"/>
+              <w:right w:val="single" w:sz="4" w:space="0" w:color="auto"/>
+            </w:tcBorders>
+            <w:shd w:val="clear" w:color="auto" w:fill="auto"/>
+            <w:noWrap/>
+            <w:vAlign w:val="bottom"/>
+            <w:hideMark/>
+          </w:tcPr>
+          <w:p>
+            <w:pPr>
+              <w:spacing w:after="0" w:line="240" w:lineRule="auto"/>
+              <w:rPr>
+                <w:rFonts w:ascii="Calibri" w:eastAsia="Times New Roman" w:hAnsi="Calibri" w:cs="Times New Roman"/>
+                <w:color w:val="000000"/>
+                <w:sz w:val="22"/>
+                <w:szCs w:val="22"/>
+                <w:lang w:eastAsia="es-CL"/>
+              </w:rPr>
+            </w:pPr>
+            <w:r>
+              <w:rPr>
+                <w:rFonts w:ascii="Calibri" w:eastAsia="Times New Roman" w:hAnsi="Calibri" w:cs="Times New Roman"/>
+                <w:color w:val="000000"/>
+                <w:sz w:val="22"/>
+                <w:szCs w:val="22"/>
+                <w:lang w:eastAsia="es-CL"/>
+              </w:rPr>
+              <w:t>18</w:t>
+            </w:r>
+          </w:p>
+        </w:tc>
+        <w:tc>
+          <w:tcPr>
+            <w:tcW w:w="6800" w:type="dxa"/>
+            <w:tcBorders>
+              <w:top w:val="nil"/>
+              <w:left w:val="nil"/>
+              <w:bottom w:val="nil"/>
+              <w:right w:val="single" w:sz="4" w:space="0" w:color="auto"/>
+            </w:tcBorders>
+            <w:shd w:val="clear" w:color="auto" w:fill="auto"/>
+            <w:noWrap/>
+            <w:vAlign w:val="bottom"/>
+            <w:hideMark/>
+          </w:tcPr>
+          <w:p>
+            <w:pPr>
+              <w:spacing w:after="0" w:line="240" w:lineRule="auto"/>
               <w:rPr>
                 <w:rFonts w:ascii="Calibri" w:eastAsia="Times New Roman" w:hAnsi="Calibri" w:cs="Times New Roman"/>
                 <w:b/>
@@ -3111,306 +3131,10 @@
                 <w:szCs w:val="22"/>
                 <w:lang w:eastAsia="es-CL"/>
               </w:rPr>
-              <w:t>TOTAL TRAUMATISMOS Y ENVENENAMIENTO</w:t>
-            </w:r>
-          </w:p>
-        </w:tc>
-      </w:tr>
-      <w:tr>
-        <w:trPr>
-          <w:trHeight w:val="300"/>
-        </w:trPr>
-        <w:tc>
-          <w:tcPr>
-            <w:tcW w:w="1020" w:type="dxa"/>
-            <w:tcBorders>
-              <w:top w:val="nil"/>
-              <w:left w:val="single" w:sz="4" w:space="0" w:color="auto"/>
-              <w:bottom w:val="nil"/>
-              <w:right w:val="single" w:sz="4" w:space="0" w:color="auto"/>
-            </w:tcBorders>
-            <w:shd w:val="clear" w:color="auto" w:fill="auto"/>
-            <w:noWrap/>
-            <w:vAlign w:val="bottom"/>
-            <w:hideMark/>
-          </w:tcPr>
-          <w:p>
-            <w:pPr>
-              <w:spacing w:after="0" w:line="240" w:lineRule="auto"/>
-              <w:rPr>
-                <w:rFonts w:ascii="Calibri" w:eastAsia="Times New Roman" w:hAnsi="Calibri" w:cs="Times New Roman"/>
-                <w:color w:val="000000"/>
-                <w:sz w:val="22"/>
-                <w:szCs w:val="22"/>
-                <w:lang w:eastAsia="es-CL"/>
-              </w:rPr>
-            </w:pPr>
-            <w:r>
-              <w:rPr>
-                <w:rFonts w:ascii="Calibri" w:eastAsia="Times New Roman" w:hAnsi="Calibri" w:cs="Times New Roman"/>
-                <w:color w:val="000000"/>
-                <w:sz w:val="22"/>
-                <w:szCs w:val="22"/>
-                <w:lang w:eastAsia="es-CL"/>
-              </w:rPr>
-              <w:t>19</w:t>
-            </w:r>
-          </w:p>
-        </w:tc>
-        <w:tc>
-          <w:tcPr>
-            <w:tcW w:w="6800" w:type="dxa"/>
-            <w:tcBorders>
-              <w:top w:val="nil"/>
-              <w:left w:val="nil"/>
-              <w:bottom w:val="nil"/>
-              <w:right w:val="single" w:sz="4" w:space="0" w:color="auto"/>
-            </w:tcBorders>
-            <w:shd w:val="clear" w:color="auto" w:fill="auto"/>
-            <w:noWrap/>
-            <w:vAlign w:val="bottom"/>
-            <w:hideMark/>
-          </w:tcPr>
-          <w:p>
-            <w:pPr>
-              <w:spacing w:after="0" w:line="240" w:lineRule="auto"/>
-              <w:rPr>
-                <w:rFonts w:ascii="Calibri" w:eastAsia="Times New Roman" w:hAnsi="Calibri" w:cs="Times New Roman"/>
-                <w:color w:val="000000"/>
-                <w:sz w:val="22"/>
-                <w:szCs w:val="22"/>
-                <w:lang w:eastAsia="es-CL"/>
-              </w:rPr>
-            </w:pPr>
-            <w:r>
-              <w:rPr>
-                <w:rFonts w:ascii="Calibri" w:eastAsia="Times New Roman" w:hAnsi="Calibri" w:cs="Times New Roman"/>
-                <w:color w:val="000000"/>
-                <w:sz w:val="22"/>
-                <w:szCs w:val="22"/>
-                <w:lang w:eastAsia="es-CL"/>
-              </w:rPr>
-              <w:t>Accidentes del tránsito</w:t>
-            </w:r>
-          </w:p>
-        </w:tc>
-      </w:tr>
-      <w:tr>
-        <w:trPr>
-          <w:trHeight w:val="300"/>
-        </w:trPr>
-        <w:tc>
-          <w:tcPr>
-            <w:tcW w:w="1020" w:type="dxa"/>
-            <w:tcBorders>
-              <w:top w:val="nil"/>
-              <w:left w:val="single" w:sz="4" w:space="0" w:color="auto"/>
-              <w:bottom w:val="nil"/>
-              <w:right w:val="single" w:sz="4" w:space="0" w:color="auto"/>
-            </w:tcBorders>
-            <w:shd w:val="clear" w:color="auto" w:fill="auto"/>
-            <w:noWrap/>
-            <w:vAlign w:val="bottom"/>
-            <w:hideMark/>
-          </w:tcPr>
-          <w:p>
-            <w:pPr>
-              <w:spacing w:after="0" w:line="240" w:lineRule="auto"/>
-              <w:rPr>
-                <w:rFonts w:ascii="Calibri" w:eastAsia="Times New Roman" w:hAnsi="Calibri" w:cs="Times New Roman"/>
-                <w:color w:val="000000"/>
-                <w:sz w:val="22"/>
-                <w:szCs w:val="22"/>
-                <w:lang w:eastAsia="es-CL"/>
-              </w:rPr>
-            </w:pPr>
-            <w:r>
-              <w:rPr>
-                <w:rFonts w:ascii="Calibri" w:eastAsia="Times New Roman" w:hAnsi="Calibri" w:cs="Times New Roman"/>
-                <w:color w:val="000000"/>
-                <w:sz w:val="22"/>
-                <w:szCs w:val="22"/>
-                <w:lang w:eastAsia="es-CL"/>
-              </w:rPr>
-              <w:t>20</w:t>
-            </w:r>
-          </w:p>
-        </w:tc>
-        <w:tc>
-          <w:tcPr>
-            <w:tcW w:w="6800" w:type="dxa"/>
-            <w:tcBorders>
-              <w:top w:val="nil"/>
-              <w:left w:val="nil"/>
-              <w:bottom w:val="nil"/>
-              <w:right w:val="single" w:sz="4" w:space="0" w:color="auto"/>
-            </w:tcBorders>
-            <w:shd w:val="clear" w:color="auto" w:fill="auto"/>
-            <w:noWrap/>
-            <w:vAlign w:val="bottom"/>
-            <w:hideMark/>
-          </w:tcPr>
-          <w:p>
-            <w:pPr>
-              <w:spacing w:after="0" w:line="240" w:lineRule="auto"/>
-              <w:rPr>
-                <w:rFonts w:ascii="Calibri" w:eastAsia="Times New Roman" w:hAnsi="Calibri" w:cs="Times New Roman"/>
-                <w:color w:val="000000"/>
-                <w:sz w:val="22"/>
-                <w:szCs w:val="22"/>
-                <w:lang w:eastAsia="es-CL"/>
-              </w:rPr>
-            </w:pPr>
-            <w:r>
-              <w:rPr>
-                <w:rFonts w:ascii="Calibri" w:eastAsia="Times New Roman" w:hAnsi="Calibri" w:cs="Times New Roman"/>
-                <w:color w:val="000000"/>
-                <w:sz w:val="22"/>
-                <w:szCs w:val="22"/>
-                <w:lang w:eastAsia="es-CL"/>
-              </w:rPr>
-              <w:t>Otras causas externas</w:t>
-            </w:r>
-          </w:p>
-        </w:tc>
-      </w:tr>
-      <w:tr>
-        <w:trPr>
-          <w:trHeight w:val="300"/>
-        </w:trPr>
-        <w:tc>
-          <w:tcPr>
-            <w:tcW w:w="1020" w:type="dxa"/>
-            <w:tcBorders>
-              <w:top w:val="nil"/>
-              <w:left w:val="single" w:sz="4" w:space="0" w:color="auto"/>
-              <w:bottom w:val="nil"/>
-              <w:right w:val="single" w:sz="4" w:space="0" w:color="auto"/>
-            </w:tcBorders>
-            <w:shd w:val="clear" w:color="auto" w:fill="auto"/>
-            <w:noWrap/>
-            <w:vAlign w:val="bottom"/>
-            <w:hideMark/>
-          </w:tcPr>
-          <w:p>
-            <w:pPr>
-              <w:spacing w:after="0" w:line="240" w:lineRule="auto"/>
-              <w:rPr>
-                <w:rFonts w:ascii="Calibri" w:eastAsia="Times New Roman" w:hAnsi="Calibri" w:cs="Times New Roman"/>
-                <w:color w:val="000000"/>
-                <w:sz w:val="22"/>
-                <w:szCs w:val="22"/>
-                <w:lang w:eastAsia="es-CL"/>
-              </w:rPr>
-            </w:pPr>
-            <w:r>
-              <w:rPr>
-                <w:rFonts w:ascii="Calibri" w:eastAsia="Times New Roman" w:hAnsi="Calibri" w:cs="Times New Roman"/>
-                <w:color w:val="000000"/>
-                <w:sz w:val="22"/>
-                <w:szCs w:val="22"/>
-                <w:lang w:eastAsia="es-CL"/>
-              </w:rPr>
-              <w:t>21</w:t>
-            </w:r>
-          </w:p>
-        </w:tc>
-        <w:tc>
-          <w:tcPr>
-            <w:tcW w:w="6800" w:type="dxa"/>
-            <w:tcBorders>
-              <w:top w:val="nil"/>
-              <w:left w:val="nil"/>
-              <w:bottom w:val="nil"/>
-              <w:right w:val="single" w:sz="4" w:space="0" w:color="auto"/>
-            </w:tcBorders>
-            <w:shd w:val="clear" w:color="auto" w:fill="auto"/>
-            <w:noWrap/>
-            <w:vAlign w:val="bottom"/>
-            <w:hideMark/>
-          </w:tcPr>
-          <w:p>
-            <w:pPr>
-              <w:spacing w:after="0" w:line="240" w:lineRule="auto"/>
-              <w:rPr>
-                <w:rFonts w:ascii="Calibri" w:eastAsia="Times New Roman" w:hAnsi="Calibri" w:cs="Times New Roman"/>
-                <w:color w:val="000000"/>
-                <w:sz w:val="22"/>
-                <w:szCs w:val="22"/>
-                <w:lang w:eastAsia="es-CL"/>
-              </w:rPr>
-            </w:pPr>
-            <w:r>
-              <w:rPr>
-                <w:rFonts w:ascii="Calibri" w:eastAsia="Times New Roman" w:hAnsi="Calibri" w:cs="Times New Roman"/>
-                <w:color w:val="000000"/>
-                <w:sz w:val="22"/>
-                <w:szCs w:val="22"/>
-                <w:lang w:eastAsia="es-CL"/>
-              </w:rPr>
-              <w:t>TOTAL DEMÁS CAUSAS</w:t>
-            </w:r>
-          </w:p>
-        </w:tc>
-      </w:tr>
-      <w:tr>
-        <w:trPr>
-          <w:trHeight w:val="300"/>
-        </w:trPr>
-        <w:tc>
-          <w:tcPr>
-            <w:tcW w:w="1020" w:type="dxa"/>
-            <w:tcBorders>
-              <w:top w:val="nil"/>
-              <w:left w:val="single" w:sz="4" w:space="0" w:color="auto"/>
-              <w:bottom w:val="nil"/>
-              <w:right w:val="single" w:sz="4" w:space="0" w:color="auto"/>
-            </w:tcBorders>
-            <w:shd w:val="clear" w:color="auto" w:fill="auto"/>
-            <w:noWrap/>
-            <w:vAlign w:val="bottom"/>
-            <w:hideMark/>
-          </w:tcPr>
-          <w:p>
-            <w:pPr>
-              <w:spacing w:after="0" w:line="240" w:lineRule="auto"/>
-              <w:rPr>
-                <w:rFonts w:ascii="Calibri" w:eastAsia="Times New Roman" w:hAnsi="Calibri" w:cs="Times New Roman"/>
-                <w:color w:val="000000"/>
-                <w:sz w:val="22"/>
-                <w:szCs w:val="22"/>
-                <w:lang w:eastAsia="es-CL"/>
-              </w:rPr>
-            </w:pPr>
-            <w:r>
-              <w:rPr>
-                <w:rFonts w:ascii="Calibri" w:eastAsia="Times New Roman" w:hAnsi="Calibri" w:cs="Times New Roman"/>
-                <w:color w:val="000000"/>
-                <w:sz w:val="22"/>
-                <w:szCs w:val="22"/>
-                <w:lang w:eastAsia="es-CL"/>
-              </w:rPr>
-              <w:t>22</w:t>
-            </w:r>
-          </w:p>
-        </w:tc>
-        <w:tc>
-          <w:tcPr>
-            <w:tcW w:w="6800" w:type="dxa"/>
-            <w:tcBorders>
-              <w:top w:val="nil"/>
-              <w:left w:val="nil"/>
-              <w:bottom w:val="nil"/>
-              <w:right w:val="single" w:sz="4" w:space="0" w:color="auto"/>
-            </w:tcBorders>
-            <w:shd w:val="clear" w:color="auto" w:fill="auto"/>
-            <w:noWrap/>
-            <w:vAlign w:val="bottom"/>
-            <w:hideMark/>
-          </w:tcPr>
-          <w:p>
-            <w:pPr>
-              <w:spacing w:after="0" w:line="240" w:lineRule="auto"/>
+            </w:pPr>
+            <w:commentRangeStart w:id="2"/>
+            <w:proofErr w:type="gramStart"/>
+            <w:r>
               <w:rPr>
                 <w:rFonts w:ascii="Calibri" w:eastAsia="Times New Roman" w:hAnsi="Calibri" w:cs="Times New Roman"/>
                 <w:b/>
@@ -3420,7 +3144,9 @@
                 <w:szCs w:val="22"/>
                 <w:lang w:eastAsia="es-CL"/>
               </w:rPr>
-            </w:pPr>
+              <w:t>TOTAL</w:t>
+            </w:r>
+            <w:proofErr w:type="gramEnd"/>
             <w:r>
               <w:rPr>
                 <w:rFonts w:ascii="Calibri" w:eastAsia="Times New Roman" w:hAnsi="Calibri" w:cs="Times New Roman"/>
@@ -3431,7 +3157,14 @@
                 <w:szCs w:val="22"/>
                 <w:lang w:eastAsia="es-CL"/>
               </w:rPr>
-              <w:t>CAUSAS SISTEMA CIRCULATORIO</w:t>
+              <w:t xml:space="preserve"> TRAUMATISMOS Y ENVENENAMIENTO</w:t>
+            </w:r>
+            <w:commentRangeEnd w:id="2"/>
+            <w:r>
+              <w:rPr>
+                <w:rStyle w:val="Refdecomentario"/>
+              </w:rPr>
+              <w:commentReference w:id="2"/>
             </w:r>
           </w:p>
         </w:tc>
@@ -3447,33 +3180,33 @@
               <w:top w:val="nil"/>
               <w:left w:val="single" w:sz="4" w:space="0" w:color="auto"/>
               <w:bottom w:val="nil"/>
-              <w:right w:val="nil"/>
-            </w:tcBorders>
-            <w:shd w:val="clear" w:color="auto" w:fill="auto"/>
-            <w:noWrap/>
-            <w:vAlign w:val="bottom"/>
-            <w:hideMark/>
-          </w:tcPr>
-          <w:p>
-            <w:pPr>
-              <w:spacing w:after="0" w:line="240" w:lineRule="auto"/>
-              <w:rPr>
-                <w:rFonts w:ascii="Calibri" w:eastAsia="Times New Roman" w:hAnsi="Calibri" w:cs="Times New Roman"/>
-                <w:color w:val="000000"/>
-                <w:sz w:val="22"/>
-                <w:szCs w:val="22"/>
-                <w:lang w:eastAsia="es-CL"/>
-              </w:rPr>
-            </w:pPr>
-            <w:r>
-              <w:rPr>
-                <w:rFonts w:ascii="Calibri" w:eastAsia="Times New Roman" w:hAnsi="Calibri" w:cs="Times New Roman"/>
-                <w:color w:val="000000"/>
-                <w:sz w:val="22"/>
-                <w:szCs w:val="22"/>
-                <w:lang w:eastAsia="es-CL"/>
-              </w:rPr>
-              <w:t>23</w:t>
+              <w:right w:val="single" w:sz="4" w:space="0" w:color="auto"/>
+            </w:tcBorders>
+            <w:shd w:val="clear" w:color="auto" w:fill="auto"/>
+            <w:noWrap/>
+            <w:vAlign w:val="bottom"/>
+            <w:hideMark/>
+          </w:tcPr>
+          <w:p>
+            <w:pPr>
+              <w:spacing w:after="0" w:line="240" w:lineRule="auto"/>
+              <w:rPr>
+                <w:rFonts w:ascii="Calibri" w:eastAsia="Times New Roman" w:hAnsi="Calibri" w:cs="Times New Roman"/>
+                <w:color w:val="000000"/>
+                <w:sz w:val="22"/>
+                <w:szCs w:val="22"/>
+                <w:lang w:eastAsia="es-CL"/>
+              </w:rPr>
+            </w:pPr>
+            <w:r>
+              <w:rPr>
+                <w:rFonts w:ascii="Calibri" w:eastAsia="Times New Roman" w:hAnsi="Calibri" w:cs="Times New Roman"/>
+                <w:color w:val="000000"/>
+                <w:sz w:val="22"/>
+                <w:szCs w:val="22"/>
+                <w:lang w:eastAsia="es-CL"/>
+              </w:rPr>
+              <w:t>19</w:t>
             </w:r>
           </w:p>
         </w:tc>
@@ -3482,7 +3215,244 @@
             <w:tcW w:w="6800" w:type="dxa"/>
             <w:tcBorders>
               <w:top w:val="nil"/>
-              <w:left w:val="single" w:sz="4" w:space="0" w:color="auto"/>
+              <w:left w:val="nil"/>
+              <w:bottom w:val="nil"/>
+              <w:right w:val="single" w:sz="4" w:space="0" w:color="auto"/>
+            </w:tcBorders>
+            <w:shd w:val="clear" w:color="auto" w:fill="auto"/>
+            <w:noWrap/>
+            <w:vAlign w:val="bottom"/>
+            <w:hideMark/>
+          </w:tcPr>
+          <w:p>
+            <w:pPr>
+              <w:spacing w:after="0" w:line="240" w:lineRule="auto"/>
+              <w:rPr>
+                <w:rFonts w:ascii="Calibri" w:eastAsia="Times New Roman" w:hAnsi="Calibri" w:cs="Times New Roman"/>
+                <w:color w:val="000000"/>
+                <w:sz w:val="22"/>
+                <w:szCs w:val="22"/>
+                <w:lang w:eastAsia="es-CL"/>
+              </w:rPr>
+            </w:pPr>
+            <w:r>
+              <w:rPr>
+                <w:rFonts w:ascii="Calibri" w:eastAsia="Times New Roman" w:hAnsi="Calibri" w:cs="Times New Roman"/>
+                <w:color w:val="000000"/>
+                <w:sz w:val="22"/>
+                <w:szCs w:val="22"/>
+                <w:lang w:eastAsia="es-CL"/>
+              </w:rPr>
+              <w:t>Accidentes del tránsito</w:t>
+            </w:r>
+          </w:p>
+        </w:tc>
+      </w:tr>
+      <w:tr>
+        <w:trPr>
+          <w:trHeight w:val="300"/>
+        </w:trPr>
+        <w:tc>
+          <w:tcPr>
+            <w:tcW w:w="1020" w:type="dxa"/>
+            <w:tcBorders>
+              <w:top w:val="nil"/>
+              <w:left w:val="single" w:sz="4" w:space="0" w:color="auto"/>
+              <w:bottom w:val="nil"/>
+              <w:right w:val="single" w:sz="4" w:space="0" w:color="auto"/>
+            </w:tcBorders>
+            <w:shd w:val="clear" w:color="auto" w:fill="auto"/>
+            <w:noWrap/>
+            <w:vAlign w:val="bottom"/>
+            <w:hideMark/>
+          </w:tcPr>
+          <w:p>
+            <w:pPr>
+              <w:spacing w:after="0" w:line="240" w:lineRule="auto"/>
+              <w:rPr>
+                <w:rFonts w:ascii="Calibri" w:eastAsia="Times New Roman" w:hAnsi="Calibri" w:cs="Times New Roman"/>
+                <w:color w:val="000000"/>
+                <w:sz w:val="22"/>
+                <w:szCs w:val="22"/>
+                <w:lang w:eastAsia="es-CL"/>
+              </w:rPr>
+            </w:pPr>
+            <w:r>
+              <w:rPr>
+                <w:rFonts w:ascii="Calibri" w:eastAsia="Times New Roman" w:hAnsi="Calibri" w:cs="Times New Roman"/>
+                <w:color w:val="000000"/>
+                <w:sz w:val="22"/>
+                <w:szCs w:val="22"/>
+                <w:lang w:eastAsia="es-CL"/>
+              </w:rPr>
+              <w:t>20</w:t>
+            </w:r>
+          </w:p>
+        </w:tc>
+        <w:tc>
+          <w:tcPr>
+            <w:tcW w:w="6800" w:type="dxa"/>
+            <w:tcBorders>
+              <w:top w:val="nil"/>
+              <w:left w:val="nil"/>
+              <w:bottom w:val="nil"/>
+              <w:right w:val="single" w:sz="4" w:space="0" w:color="auto"/>
+            </w:tcBorders>
+            <w:shd w:val="clear" w:color="auto" w:fill="auto"/>
+            <w:noWrap/>
+            <w:vAlign w:val="bottom"/>
+            <w:hideMark/>
+          </w:tcPr>
+          <w:p>
+            <w:pPr>
+              <w:spacing w:after="0" w:line="240" w:lineRule="auto"/>
+              <w:rPr>
+                <w:rFonts w:ascii="Calibri" w:eastAsia="Times New Roman" w:hAnsi="Calibri" w:cs="Times New Roman"/>
+                <w:color w:val="000000"/>
+                <w:sz w:val="22"/>
+                <w:szCs w:val="22"/>
+                <w:lang w:eastAsia="es-CL"/>
+              </w:rPr>
+            </w:pPr>
+            <w:r>
+              <w:rPr>
+                <w:rFonts w:ascii="Calibri" w:eastAsia="Times New Roman" w:hAnsi="Calibri" w:cs="Times New Roman"/>
+                <w:color w:val="000000"/>
+                <w:sz w:val="22"/>
+                <w:szCs w:val="22"/>
+                <w:lang w:eastAsia="es-CL"/>
+              </w:rPr>
+              <w:t>Otras causas externas</w:t>
+            </w:r>
+          </w:p>
+        </w:tc>
+      </w:tr>
+      <w:tr>
+        <w:trPr>
+          <w:trHeight w:val="300"/>
+        </w:trPr>
+        <w:tc>
+          <w:tcPr>
+            <w:tcW w:w="1020" w:type="dxa"/>
+            <w:tcBorders>
+              <w:top w:val="nil"/>
+              <w:left w:val="single" w:sz="4" w:space="0" w:color="auto"/>
+              <w:bottom w:val="nil"/>
+              <w:right w:val="single" w:sz="4" w:space="0" w:color="auto"/>
+            </w:tcBorders>
+            <w:shd w:val="clear" w:color="auto" w:fill="auto"/>
+            <w:noWrap/>
+            <w:vAlign w:val="bottom"/>
+            <w:hideMark/>
+          </w:tcPr>
+          <w:p>
+            <w:pPr>
+              <w:spacing w:after="0" w:line="240" w:lineRule="auto"/>
+              <w:rPr>
+                <w:rFonts w:ascii="Calibri" w:eastAsia="Times New Roman" w:hAnsi="Calibri" w:cs="Times New Roman"/>
+                <w:color w:val="000000"/>
+                <w:sz w:val="22"/>
+                <w:szCs w:val="22"/>
+                <w:lang w:eastAsia="es-CL"/>
+              </w:rPr>
+            </w:pPr>
+            <w:r>
+              <w:rPr>
+                <w:rFonts w:ascii="Calibri" w:eastAsia="Times New Roman" w:hAnsi="Calibri" w:cs="Times New Roman"/>
+                <w:color w:val="000000"/>
+                <w:sz w:val="22"/>
+                <w:szCs w:val="22"/>
+                <w:lang w:eastAsia="es-CL"/>
+              </w:rPr>
+              <w:t>21</w:t>
+            </w:r>
+          </w:p>
+        </w:tc>
+        <w:tc>
+          <w:tcPr>
+            <w:tcW w:w="6800" w:type="dxa"/>
+            <w:tcBorders>
+              <w:top w:val="nil"/>
+              <w:left w:val="nil"/>
+              <w:bottom w:val="nil"/>
+              <w:right w:val="single" w:sz="4" w:space="0" w:color="auto"/>
+            </w:tcBorders>
+            <w:shd w:val="clear" w:color="auto" w:fill="auto"/>
+            <w:noWrap/>
+            <w:vAlign w:val="bottom"/>
+            <w:hideMark/>
+          </w:tcPr>
+          <w:p>
+            <w:pPr>
+              <w:spacing w:after="0" w:line="240" w:lineRule="auto"/>
+              <w:rPr>
+                <w:rFonts w:ascii="Calibri" w:eastAsia="Times New Roman" w:hAnsi="Calibri" w:cs="Times New Roman"/>
+                <w:color w:val="000000"/>
+                <w:sz w:val="22"/>
+                <w:szCs w:val="22"/>
+                <w:lang w:eastAsia="es-CL"/>
+              </w:rPr>
+            </w:pPr>
+            <w:r>
+              <w:rPr>
+                <w:rFonts w:ascii="Calibri" w:eastAsia="Times New Roman" w:hAnsi="Calibri" w:cs="Times New Roman"/>
+                <w:color w:val="000000"/>
+                <w:sz w:val="22"/>
+                <w:szCs w:val="22"/>
+                <w:lang w:eastAsia="es-CL"/>
+              </w:rPr>
+              <w:t>TOTAL DEMÁS CAUSAS</w:t>
+            </w:r>
+          </w:p>
+        </w:tc>
+      </w:tr>
+      <w:tr>
+        <w:trPr>
+          <w:trHeight w:val="300"/>
+        </w:trPr>
+        <w:tc>
+          <w:tcPr>
+            <w:tcW w:w="1020" w:type="dxa"/>
+            <w:tcBorders>
+              <w:top w:val="nil"/>
+              <w:left w:val="single" w:sz="4" w:space="0" w:color="auto"/>
+              <w:bottom w:val="nil"/>
+              <w:right w:val="single" w:sz="4" w:space="0" w:color="auto"/>
+            </w:tcBorders>
+            <w:shd w:val="clear" w:color="auto" w:fill="auto"/>
+            <w:noWrap/>
+            <w:vAlign w:val="bottom"/>
+            <w:hideMark/>
+          </w:tcPr>
+          <w:p>
+            <w:pPr>
+              <w:spacing w:after="0" w:line="240" w:lineRule="auto"/>
+              <w:rPr>
+                <w:rFonts w:ascii="Calibri" w:eastAsia="Times New Roman" w:hAnsi="Calibri" w:cs="Times New Roman"/>
+                <w:color w:val="000000"/>
+                <w:sz w:val="22"/>
+                <w:szCs w:val="22"/>
+                <w:lang w:eastAsia="es-CL"/>
+              </w:rPr>
+            </w:pPr>
+            <w:r>
+              <w:rPr>
+                <w:rFonts w:ascii="Calibri" w:eastAsia="Times New Roman" w:hAnsi="Calibri" w:cs="Times New Roman"/>
+                <w:color w:val="000000"/>
+                <w:sz w:val="22"/>
+                <w:szCs w:val="22"/>
+                <w:lang w:eastAsia="es-CL"/>
+              </w:rPr>
+              <w:t>22</w:t>
+            </w:r>
+          </w:p>
+        </w:tc>
+        <w:tc>
+          <w:tcPr>
+            <w:tcW w:w="6800" w:type="dxa"/>
+            <w:tcBorders>
+              <w:top w:val="nil"/>
+              <w:left w:val="nil"/>
               <w:bottom w:val="nil"/>
               <w:right w:val="single" w:sz="4" w:space="0" w:color="auto"/>
             </w:tcBorders>
@@ -3514,7 +3484,98 @@
                 <w:szCs w:val="22"/>
                 <w:lang w:eastAsia="es-CL"/>
               </w:rPr>
+              <w:t>CAUSAS SISTEMA CIRCULATORIO</w:t>
+            </w:r>
+          </w:p>
+        </w:tc>
+      </w:tr>
+      <w:tr>
+        <w:trPr>
+          <w:trHeight w:val="300"/>
+        </w:trPr>
+        <w:tc>
+          <w:tcPr>
+            <w:tcW w:w="1020" w:type="dxa"/>
+            <w:tcBorders>
+              <w:top w:val="nil"/>
+              <w:left w:val="single" w:sz="4" w:space="0" w:color="auto"/>
+              <w:bottom w:val="nil"/>
+              <w:right w:val="nil"/>
+            </w:tcBorders>
+            <w:shd w:val="clear" w:color="auto" w:fill="auto"/>
+            <w:noWrap/>
+            <w:vAlign w:val="bottom"/>
+            <w:hideMark/>
+          </w:tcPr>
+          <w:p>
+            <w:pPr>
+              <w:spacing w:after="0" w:line="240" w:lineRule="auto"/>
+              <w:rPr>
+                <w:rFonts w:ascii="Calibri" w:eastAsia="Times New Roman" w:hAnsi="Calibri" w:cs="Times New Roman"/>
+                <w:color w:val="000000"/>
+                <w:sz w:val="22"/>
+                <w:szCs w:val="22"/>
+                <w:lang w:eastAsia="es-CL"/>
+              </w:rPr>
+            </w:pPr>
+            <w:r>
+              <w:rPr>
+                <w:rFonts w:ascii="Calibri" w:eastAsia="Times New Roman" w:hAnsi="Calibri" w:cs="Times New Roman"/>
+                <w:color w:val="000000"/>
+                <w:sz w:val="22"/>
+                <w:szCs w:val="22"/>
+                <w:lang w:eastAsia="es-CL"/>
+              </w:rPr>
+              <w:t>23</w:t>
+            </w:r>
+          </w:p>
+        </w:tc>
+        <w:tc>
+          <w:tcPr>
+            <w:tcW w:w="6800" w:type="dxa"/>
+            <w:tcBorders>
+              <w:top w:val="nil"/>
+              <w:left w:val="single" w:sz="4" w:space="0" w:color="auto"/>
+              <w:bottom w:val="nil"/>
+              <w:right w:val="single" w:sz="4" w:space="0" w:color="auto"/>
+            </w:tcBorders>
+            <w:shd w:val="clear" w:color="auto" w:fill="auto"/>
+            <w:noWrap/>
+            <w:vAlign w:val="bottom"/>
+            <w:hideMark/>
+          </w:tcPr>
+          <w:p>
+            <w:pPr>
+              <w:spacing w:after="0" w:line="240" w:lineRule="auto"/>
+              <w:rPr>
+                <w:rFonts w:ascii="Calibri" w:eastAsia="Times New Roman" w:hAnsi="Calibri" w:cs="Times New Roman"/>
+                <w:b/>
+                <w:bCs/>
+                <w:color w:val="000000"/>
+                <w:sz w:val="22"/>
+                <w:szCs w:val="22"/>
+                <w:lang w:eastAsia="es-CL"/>
+              </w:rPr>
+            </w:pPr>
+            <w:commentRangeStart w:id="3"/>
+            <w:r>
+              <w:rPr>
+                <w:rFonts w:ascii="Calibri" w:eastAsia="Times New Roman" w:hAnsi="Calibri" w:cs="Times New Roman"/>
+                <w:b/>
+                <w:bCs/>
+                <w:color w:val="000000"/>
+                <w:sz w:val="22"/>
+                <w:szCs w:val="22"/>
+                <w:lang w:eastAsia="es-CL"/>
+              </w:rPr>
               <w:t>TRAUMATISMOS Y ENVENENAMIENTOS</w:t>
+            </w:r>
+            <w:commentRangeEnd w:id="3"/>
+            <w:r>
+              <w:rPr>
+                <w:rStyle w:val="Refdecomentario"/>
+              </w:rPr>
+              <w:commentReference w:id="3"/>
             </w:r>
           </w:p>
         </w:tc>
@@ -4218,6 +4279,7 @@
     <w:p/>
     <w:p>
       <w:r>
+        <w:lastRenderedPageBreak/>
         <w:t>Tabla 3</w:t>
       </w:r>
     </w:p>
@@ -4738,8 +4800,182 @@
 </w:document>
 </file>
 
+<file path=word/comments.xml><?xml version="1.0" encoding="utf-8"?>
+<w:comments xmlns:wpc="http://schemas.microsoft.com/office/word/2010/wordprocessingCanvas" xmlns:cx="http://schemas.microsoft.com/office/drawing/2014/chartex" xmlns:cx1="http://schemas.microsoft.com/office/drawing/2015/9/8/chartex" xmlns:cx2="http://schemas.microsoft.com/office/drawing/2015/10/21/chartex" xmlns:cx3="http://schemas.microsoft.com/office/drawing/2016/5/9/chartex" xmlns:cx4="http://schemas.microsoft.com/office/drawing/2016/5/10/chartex" xmlns:cx5="http://schemas.microsoft.com/office/drawing/2016/5/11/chartex" xmlns:cx6="http://schemas.microsoft.com/office/drawing/2016/5/12/chartex" xmlns:cx7="http://schemas.microsoft.com/office/drawing/2016/5/13/chartex" xmlns:cx8="http://schemas.microsoft.com/office/drawing/2016/5/14/chartex" xmlns:mc="http://schemas.openxmlformats.org/markup-compatibility/2006" xmlns:aink="http://schemas.microsoft.com/office/drawing/2016/ink" xmlns:am3d="http://schemas.microsoft.com/office/drawing/2017/model3d" xmlns:o="urn:schemas-microsoft-com:office:office" xmlns:r="http://schemas.openxmlformats.org/officeDocument/2006/relationships" xmlns:m="http://schemas.openxmlformats.org/officeDocument/2006/math" xmlns:v="urn:schemas-microsoft-com:vml" xmlns:wp14="http://schemas.microsoft.com/office/word/2010/wordprocessingDrawing" xmlns:wp="http://schemas.openxmlformats.org/drawingml/2006/wordprocessingDrawing" xmlns:w10="urn:schemas-microsoft-com:office:word" xmlns:w="http://schemas.openxmlformats.org/wordprocessingml/2006/main" xmlns:w14="http://schemas.microsoft.com/office/word/2010/wordml" xmlns:w15="http://schemas.microsoft.com/office/word/2012/wordml" xmlns:w16cex="http://schemas.microsoft.com/office/word/2018/wordml/cex" xmlns:w16cid="http://schemas.microsoft.com/office/word/2016/wordml/cid" xmlns:w16="http://schemas.microsoft.com/office/word/2018/wordml" xmlns:w16sdtdh="http://schemas.microsoft.com/office/word/2020/wordml/sdtdatahash" xmlns:w16se="http://schemas.microsoft.com/office/word/2015/wordml/symex" xmlns:wpg="http://schemas.microsoft.com/office/word/2010/wordprocessingGroup" xmlns:wpi="http://schemas.microsoft.com/office/word/2010/wordprocessingInk" xmlns:wne="http://schemas.microsoft.com/office/word/2006/wordml" xmlns:wps="http://schemas.microsoft.com/office/word/2010/wordprocessingShape" mc:Ignorable="w14 w15 w16se w16cid w16 w16cex w16sdtdh wp14">
+  <w:comment w:id="0" w:author="Andrés González Santa Cruz" w:date="2021-08-10T12:03:00Z" w:initials="AGSC">
+    <w:p>
+      <w:pPr>
+        <w:pStyle w:val="Textocomentario"/>
+      </w:pPr>
+      <w:r>
+        <w:rPr>
+          <w:rStyle w:val="Refdecomentario"/>
+        </w:rPr>
+        <w:annotationRef/>
+      </w:r>
+      <w:proofErr w:type="spellStart"/>
+      <w:r>
+        <w:t>cons_resp</w:t>
+      </w:r>
+      <w:proofErr w:type="spellEnd"/>
+      <w:r>
+        <w:t xml:space="preserve"> </w:t>
+      </w:r>
+      <w:r>
+        <w:sym w:font="Wingdings" w:char="F0E0"/>
+      </w:r>
+      <w:proofErr w:type="spellStart"/>
+      <w:r>
+        <w:t>id_causa</w:t>
+      </w:r>
+      <w:proofErr w:type="spellEnd"/>
+      <w:r>
+        <w:t>==2</w:t>
+      </w:r>
+    </w:p>
+  </w:comment>
+  <w:comment w:id="1" w:author="Andrés González Santa Cruz" w:date="2021-08-10T12:06:00Z" w:initials="AGSC">
+    <w:p>
+      <w:pPr>
+        <w:pStyle w:val="Textocomentario"/>
+      </w:pPr>
+      <w:r>
+        <w:rPr>
+          <w:rStyle w:val="Refdecomentario"/>
+        </w:rPr>
+        <w:annotationRef/>
+      </w:r>
+      <w:proofErr w:type="spellStart"/>
+      <w:r>
+        <w:t>hosp_resp</w:t>
+      </w:r>
+      <w:proofErr w:type="spellEnd"/>
+      <w:r>
+        <w:t xml:space="preserve"> </w:t>
+      </w:r>
+      <w:r>
+        <w:sym w:font="Wingdings" w:char="F0E0"/>
+      </w:r>
+      <w:proofErr w:type="spellStart"/>
+      <w:r>
+        <w:t>id_causa</w:t>
+      </w:r>
+      <w:proofErr w:type="spellEnd"/>
+      <w:r>
+        <w:t>==7</w:t>
+      </w:r>
+    </w:p>
+  </w:comment>
+  <w:comment w:id="2" w:author="Andrés González Santa Cruz" w:date="2021-08-10T12:05:00Z" w:initials="AGSC">
+    <w:p>
+      <w:pPr>
+        <w:pStyle w:val="Textocomentario"/>
+      </w:pPr>
+      <w:r>
+        <w:rPr>
+          <w:rStyle w:val="Refdecomentario"/>
+        </w:rPr>
+        <w:annotationRef/>
+      </w:r>
+      <w:proofErr w:type="spellStart"/>
+      <w:r>
+        <w:t>cons_trauma</w:t>
+      </w:r>
+      <w:proofErr w:type="spellEnd"/>
+      <w:r>
+        <w:t xml:space="preserve"> </w:t>
+      </w:r>
+      <w:r>
+        <w:sym w:font="Wingdings" w:char="F0E0"/>
+      </w:r>
+      <w:proofErr w:type="spellStart"/>
+      <w:r>
+        <w:t>id_causa</w:t>
+      </w:r>
+      <w:proofErr w:type="spellEnd"/>
+      <w:r>
+        <w:t>=</w:t>
+      </w:r>
+      <w:r>
+        <w:t>= 18</w:t>
+      </w:r>
+    </w:p>
+  </w:comment>
+  <w:comment w:id="3" w:author="Andrés González Santa Cruz" w:date="2021-08-10T12:04:00Z" w:initials="AGSC">
+    <w:p>
+      <w:pPr>
+        <w:pStyle w:val="Textocomentario"/>
+      </w:pPr>
+      <w:r>
+        <w:rPr>
+          <w:rStyle w:val="Refdecomentario"/>
+        </w:rPr>
+        <w:annotationRef/>
+      </w:r>
+      <w:proofErr w:type="spellStart"/>
+      <w:r>
+        <w:t>hosp_trauma</w:t>
+      </w:r>
+      <w:proofErr w:type="spellEnd"/>
+      <w:r>
+        <w:t xml:space="preserve"> </w:t>
+      </w:r>
+      <w:r>
+        <w:sym w:font="Wingdings" w:char="F0E0"/>
+      </w:r>
+      <w:proofErr w:type="spellStart"/>
+      <w:r>
+        <w:t>id_causa</w:t>
+      </w:r>
+      <w:proofErr w:type="spellEnd"/>
+      <w:r>
+        <w:t>==</w:t>
+      </w:r>
+      <w:r>
+        <w:t>23</w:t>
+      </w:r>
+    </w:p>
+  </w:comment>
+</w:comments>
+</file>
+
+<file path=word/commentsExtended.xml><?xml version="1.0" encoding="utf-8"?>
+<w15:commentsEx xmlns:wpc="http://schemas.microsoft.com/office/word/2010/wordprocessingCanvas" xmlns:cx="http://schemas.microsoft.com/office/drawing/2014/chartex" xmlns:cx1="http://schemas.microsoft.com/office/drawing/2015/9/8/chartex" xmlns:cx2="http://schemas.microsoft.com/office/drawing/2015/10/21/chartex" xmlns:cx3="http://schemas.microsoft.com/office/drawing/2016/5/9/chartex" xmlns:cx4="http://schemas.microsoft.com/office/drawing/2016/5/10/chartex" xmlns:cx5="http://schemas.microsoft.com/office/drawing/2016/5/11/chartex" xmlns:cx6="http://schemas.microsoft.com/office/drawing/2016/5/12/chartex" xmlns:cx7="http://schemas.microsoft.com/office/drawing/2016/5/13/chartex" xmlns:cx8="http://schemas.microsoft.com/office/drawing/2016/5/14/chartex" xmlns:mc="http://schemas.openxmlformats.org/markup-compatibility/2006" xmlns:aink="http://schemas.microsoft.com/office/drawing/2016/ink" xmlns:am3d="http://schemas.microsoft.com/office/drawing/2017/model3d" xmlns:o="urn:schemas-microsoft-com:office:office" xmlns:r="http://schemas.openxmlformats.org/officeDocument/2006/relationships" xmlns:m="http://schemas.openxmlformats.org/officeDocument/2006/math" xmlns:v="urn:schemas-microsoft-com:vml" xmlns:wp14="http://schemas.microsoft.com/office/word/2010/wordprocessingDrawing" xmlns:wp="http://schemas.openxmlformats.org/drawingml/2006/wordprocessingDrawing" xmlns:w10="urn:schemas-microsoft-com:office:word" xmlns:w="http://schemas.openxmlformats.org/wordprocessingml/2006/main" xmlns:w14="http://schemas.microsoft.com/office/word/2010/wordml" xmlns:w15="http://schemas.microsoft.com/office/word/2012/wordml" xmlns:w16cex="http://schemas.microsoft.com/office/word/2018/wordml/cex" xmlns:w16cid="http://schemas.microsoft.com/office/word/2016/wordml/cid" xmlns:w16="http://schemas.microsoft.com/office/word/2018/wordml" xmlns:w16sdtdh="http://schemas.microsoft.com/office/word/2020/wordml/sdtdatahash" xmlns:w16se="http://schemas.microsoft.com/office/word/2015/wordml/symex" xmlns:wpg="http://schemas.microsoft.com/office/word/2010/wordprocessingGroup" xmlns:wpi="http://schemas.microsoft.com/office/word/2010/wordprocessingInk" xmlns:wne="http://schemas.microsoft.com/office/word/2006/wordml" xmlns:wps="http://schemas.microsoft.com/office/word/2010/wordprocessingShape" mc:Ignorable="w14 w15 w16se w16cid w16 w16cex w16sdtdh wp14">
+  <w15:commentEx w15:paraId="118031F8" w15:done="0"/>
+  <w15:commentEx w15:paraId="58262AF2" w15:done="0"/>
+  <w15:commentEx w15:paraId="38219B5A" w15:done="0"/>
+  <w15:commentEx w15:paraId="259D7CB1" w15:done="0"/>
+</w15:commentsEx>
+</file>
+
+<file path=word/commentsExtensible.xml><?xml version="1.0" encoding="utf-8"?>
+<w16cex:commentsExtensible xmlns:wpc="http://schemas.microsoft.com/office/word/2010/wordprocessingCanvas" xmlns:cx="http://schemas.microsoft.com/office/drawing/2014/chartex" xmlns:cx1="http://schemas.microsoft.com/office/drawing/2015/9/8/chartex" xmlns:cx2="http://schemas.microsoft.com/office/drawing/2015/10/21/chartex" xmlns:cx3="http://schemas.microsoft.com/office/drawing/2016/5/9/chartex" xmlns:cx4="http://schemas.microsoft.com/office/drawing/2016/5/10/chartex" xmlns:cx5="http://schemas.microsoft.com/office/drawing/2016/5/11/chartex" xmlns:cx6="http://schemas.microsoft.com/office/drawing/2016/5/12/chartex" xmlns:cx7="http://schemas.microsoft.com/office/drawing/2016/5/13/chartex" xmlns:cx8="http://schemas.microsoft.com/office/drawing/2016/5/14/chartex" xmlns:mc="http://schemas.openxmlformats.org/markup-compatibility/2006" xmlns:aink="http://schemas.microsoft.com/office/drawing/2016/ink" xmlns:am3d="http://schemas.microsoft.com/office/drawing/2017/model3d" xmlns:o="urn:schemas-microsoft-com:office:office" xmlns:r="http://schemas.openxmlformats.org/officeDocument/2006/relationships" xmlns:m="http://schemas.openxmlformats.org/officeDocument/2006/math" xmlns:v="urn:schemas-microsoft-com:vml" xmlns:wp14="http://schemas.microsoft.com/office/word/2010/wordprocessingDrawing" xmlns:wp="http://schemas.openxmlformats.org/drawingml/2006/wordprocessingDrawing" xmlns:w10="urn:schemas-microsoft-com:office:word" xmlns:w="http://schemas.openxmlformats.org/wordprocessingml/2006/main" xmlns:w14="http://schemas.microsoft.com/office/word/2010/wordml" xmlns:w15="http://schemas.microsoft.com/office/word/2012/wordml" xmlns:w16cex="http://schemas.microsoft.com/office/word/2018/wordml/cex" xmlns:w16cid="http://schemas.microsoft.com/office/word/2016/wordml/cid" xmlns:w16="http://schemas.microsoft.com/office/word/2018/wordml" xmlns:w16sdtdh="http://schemas.microsoft.com/office/word/2020/wordml/sdtdatahash" xmlns:w16se="http://schemas.microsoft.com/office/word/2015/wordml/symex" xmlns:wpg="http://schemas.microsoft.com/office/word/2010/wordprocessingGroup" xmlns:wpi="http://schemas.microsoft.com/office/word/2010/wordprocessingInk" xmlns:wne="http://schemas.microsoft.com/office/word/2006/wordml" xmlns:wps="http://schemas.microsoft.com/office/word/2010/wordprocessingShape" mc:Ignorable="w14 w15 w16se w16cid w16 w16cex w16sdtdh wp14">
+  <w16cex:commentExtensible w16cex:durableId="24BCE99F" w16cex:dateUtc="2021-08-10T16:03:00Z"/>
+  <w16cex:commentExtensible w16cex:durableId="24BCEA41" w16cex:dateUtc="2021-08-10T16:06:00Z"/>
+  <w16cex:commentExtensible w16cex:durableId="24BCEA17" w16cex:dateUtc="2021-08-10T16:05:00Z"/>
+  <w16cex:commentExtensible w16cex:durableId="24BCE9CF" w16cex:dateUtc="2021-08-10T16:04:00Z"/>
+</w16cex:commentsExtensible>
+</file>
+
+<file path=word/commentsIds.xml><?xml version="1.0" encoding="utf-8"?>
+<w16cid:commentsIds xmlns:wpc="http://schemas.microsoft.com/office/word/2010/wordprocessingCanvas" xmlns:cx="http://schemas.microsoft.com/office/drawing/2014/chartex" xmlns:cx1="http://schemas.microsoft.com/office/drawing/2015/9/8/chartex" xmlns:cx2="http://schemas.microsoft.com/office/drawing/2015/10/21/chartex" xmlns:cx3="http://schemas.microsoft.com/office/drawing/2016/5/9/chartex" xmlns:cx4="http://schemas.microsoft.com/office/drawing/2016/5/10/chartex" xmlns:cx5="http://schemas.microsoft.com/office/drawing/2016/5/11/chartex" xmlns:cx6="http://schemas.microsoft.com/office/drawing/2016/5/12/chartex" xmlns:cx7="http://schemas.microsoft.com/office/drawing/2016/5/13/chartex" xmlns:cx8="http://schemas.microsoft.com/office/drawing/2016/5/14/chartex" xmlns:mc="http://schemas.openxmlformats.org/markup-compatibility/2006" xmlns:aink="http://schemas.microsoft.com/office/drawing/2016/ink" xmlns:am3d="http://schemas.microsoft.com/office/drawing/2017/model3d" xmlns:o="urn:schemas-microsoft-com:office:office" xmlns:r="http://schemas.openxmlformats.org/officeDocument/2006/relationships" xmlns:m="http://schemas.openxmlformats.org/officeDocument/2006/math" xmlns:v="urn:schemas-microsoft-com:vml" xmlns:wp14="http://schemas.microsoft.com/office/word/2010/wordprocessingDrawing" xmlns:wp="http://schemas.openxmlformats.org/drawingml/2006/wordprocessingDrawing" xmlns:w10="urn:schemas-microsoft-com:office:word" xmlns:w="http://schemas.openxmlformats.org/wordprocessingml/2006/main" xmlns:w14="http://schemas.microsoft.com/office/word/2010/wordml" xmlns:w15="http://schemas.microsoft.com/office/word/2012/wordml" xmlns:w16cex="http://schemas.microsoft.com/office/word/2018/wordml/cex" xmlns:w16cid="http://schemas.microsoft.com/office/word/2016/wordml/cid" xmlns:w16="http://schemas.microsoft.com/office/word/2018/wordml" xmlns:w16sdtdh="http://schemas.microsoft.com/office/word/2020/wordml/sdtdatahash" xmlns:w16se="http://schemas.microsoft.com/office/word/2015/wordml/symex" xmlns:wpg="http://schemas.microsoft.com/office/word/2010/wordprocessingGroup" xmlns:wpi="http://schemas.microsoft.com/office/word/2010/wordprocessingInk" xmlns:wne="http://schemas.microsoft.com/office/word/2006/wordml" xmlns:wps="http://schemas.microsoft.com/office/word/2010/wordprocessingShape" mc:Ignorable="w14 w15 w16se w16cid w16 w16cex w16sdtdh wp14">
+  <w16cid:commentId w16cid:paraId="118031F8" w16cid:durableId="24BCE99F"/>
+  <w16cid:commentId w16cid:paraId="58262AF2" w16cid:durableId="24BCEA41"/>
+  <w16cid:commentId w16cid:paraId="38219B5A" w16cid:durableId="24BCEA17"/>
+  <w16cid:commentId w16cid:paraId="259D7CB1" w16cid:durableId="24BCE9CF"/>
+</w16cid:commentsIds>
+</file>
+
+<file path=word/people.xml><?xml version="1.0" encoding="utf-8"?>
+<w15:people xmlns:wpc="http://schemas.microsoft.com/office/word/2010/wordprocessingCanvas" xmlns:cx="http://schemas.microsoft.com/office/drawing/2014/chartex" xmlns:cx1="http://schemas.microsoft.com/office/drawing/2015/9/8/chartex" xmlns:cx2="http://schemas.microsoft.com/office/drawing/2015/10/21/chartex" xmlns:cx3="http://schemas.microsoft.com/office/drawing/2016/5/9/chartex" xmlns:cx4="http://schemas.microsoft.com/office/drawing/2016/5/10/chartex" xmlns:cx5="http://schemas.microsoft.com/office/drawing/2016/5/11/chartex" xmlns:cx6="http://schemas.microsoft.com/office/drawing/2016/5/12/chartex" xmlns:cx7="http://schemas.microsoft.com/office/drawing/2016/5/13/chartex" xmlns:cx8="http://schemas.microsoft.com/office/drawing/2016/5/14/chartex" xmlns:mc="http://schemas.openxmlformats.org/markup-compatibility/2006" xmlns:aink="http://schemas.microsoft.com/office/drawing/2016/ink" xmlns:am3d="http://schemas.microsoft.com/office/drawing/2017/model3d" xmlns:o="urn:schemas-microsoft-com:office:office" xmlns:r="http://schemas.openxmlformats.org/officeDocument/2006/relationships" xmlns:m="http://schemas.openxmlformats.org/officeDocument/2006/math" xmlns:v="urn:schemas-microsoft-com:vml" xmlns:wp14="http://schemas.microsoft.com/office/word/2010/wordprocessingDrawing" xmlns:wp="http://schemas.openxmlformats.org/drawingml/2006/wordprocessingDrawing" xmlns:w10="urn:schemas-microsoft-com:office:word" xmlns:w="http://schemas.openxmlformats.org/wordprocessingml/2006/main" xmlns:w14="http://schemas.microsoft.com/office/word/2010/wordml" xmlns:w15="http://schemas.microsoft.com/office/word/2012/wordml" xmlns:w16cex="http://schemas.microsoft.com/office/word/2018/wordml/cex" xmlns:w16cid="http://schemas.microsoft.com/office/word/2016/wordml/cid" xmlns:w16="http://schemas.microsoft.com/office/word/2018/wordml" xmlns:w16sdtdh="http://schemas.microsoft.com/office/word/2020/wordml/sdtdatahash" xmlns:w16se="http://schemas.microsoft.com/office/word/2015/wordml/symex" xmlns:wpg="http://schemas.microsoft.com/office/word/2010/wordprocessingGroup" xmlns:wpi="http://schemas.microsoft.com/office/word/2010/wordprocessingInk" xmlns:wne="http://schemas.microsoft.com/office/word/2006/wordml" xmlns:wps="http://schemas.microsoft.com/office/word/2010/wordprocessingShape" mc:Ignorable="w14 w15 w16se w16cid w16 w16cex w16sdtdh wp14">
+  <w15:person w15:author="Andrés González Santa Cruz">
+    <w15:presenceInfo w15:providerId="Windows Live" w15:userId="0f261097151cd0dc"/>
+  </w15:person>
+</w15:people>
+</file>
+
 <file path=word/styles.xml><?xml version="1.0" encoding="utf-8"?>
-<w:styles xmlns:mc="http://schemas.openxmlformats.org/markup-compatibility/2006" xmlns:r="http://schemas.openxmlformats.org/officeDocument/2006/relationships" xmlns:w="http://schemas.openxmlformats.org/wordprocessingml/2006/main" xmlns:w14="http://schemas.microsoft.com/office/word/2010/wordml" mc:Ignorable="w14">
+<w:styles xmlns:mc="http://schemas.openxmlformats.org/markup-compatibility/2006" xmlns:r="http://schemas.openxmlformats.org/officeDocument/2006/relationships" xmlns:w="http://schemas.openxmlformats.org/wordprocessingml/2006/main" xmlns:w14="http://schemas.microsoft.com/office/word/2010/wordml" xmlns:w15="http://schemas.microsoft.com/office/word/2012/wordml" xmlns:w16cex="http://schemas.microsoft.com/office/word/2018/wordml/cex" xmlns:w16cid="http://schemas.microsoft.com/office/word/2016/wordml/cid" xmlns:w16="http://schemas.microsoft.com/office/word/2018/wordml" xmlns:w16sdtdh="http://schemas.microsoft.com/office/word/2020/wordml/sdtdatahash" xmlns:w16se="http://schemas.microsoft.com/office/word/2015/wordml/symex" mc:Ignorable="w14 w15 w16se w16cid w16 w16cex w16sdtdh">
   <w:docDefaults>
     <w:rPrDefault>
       <w:rPr>
@@ -4755,144 +4991,383 @@
       </w:pPr>
     </w:pPrDefault>
   </w:docDefaults>
-  <w:latentStyles w:defLockedState="0" w:defUIPriority="99" w:defSemiHidden="1" w:defUnhideWhenUsed="1" w:defQFormat="0" w:count="267">
-    <w:lsdException w:name="Normal" w:semiHidden="0" w:uiPriority="0" w:unhideWhenUsed="0" w:qFormat="1"/>
-    <w:lsdException w:name="heading 1" w:semiHidden="0" w:uiPriority="9" w:unhideWhenUsed="0" w:qFormat="1"/>
-    <w:lsdException w:name="heading 2" w:uiPriority="9" w:qFormat="1"/>
-    <w:lsdException w:name="heading 3" w:uiPriority="9" w:qFormat="1"/>
-    <w:lsdException w:name="heading 4" w:uiPriority="9" w:qFormat="1"/>
-    <w:lsdException w:name="heading 5" w:uiPriority="9" w:qFormat="1"/>
-    <w:lsdException w:name="heading 6" w:uiPriority="9" w:qFormat="1"/>
-    <w:lsdException w:name="heading 7" w:uiPriority="9" w:qFormat="1"/>
-    <w:lsdException w:name="heading 8" w:uiPriority="9" w:qFormat="1"/>
-    <w:lsdException w:name="heading 9" w:uiPriority="9" w:qFormat="1"/>
-    <w:lsdException w:name="toc 1" w:uiPriority="39"/>
-    <w:lsdException w:name="toc 2" w:uiPriority="39"/>
-    <w:lsdException w:name="toc 3" w:uiPriority="39"/>
-    <w:lsdException w:name="toc 4" w:uiPriority="39"/>
-    <w:lsdException w:name="toc 5" w:uiPriority="39"/>
-    <w:lsdException w:name="toc 6" w:uiPriority="39"/>
-    <w:lsdException w:name="toc 7" w:uiPriority="39"/>
-    <w:lsdException w:name="toc 8" w:uiPriority="39"/>
-    <w:lsdException w:name="toc 9" w:uiPriority="39"/>
-    <w:lsdException w:name="caption" w:uiPriority="35" w:qFormat="1"/>
-    <w:lsdException w:name="Title" w:semiHidden="0" w:uiPriority="10" w:unhideWhenUsed="0" w:qFormat="1"/>
-    <w:lsdException w:name="Default Paragraph Font" w:uiPriority="1"/>
-    <w:lsdException w:name="Subtitle" w:semiHidden="0" w:uiPriority="11" w:unhideWhenUsed="0" w:qFormat="1"/>
-    <w:lsdException w:name="Strong" w:semiHidden="0" w:uiPriority="22" w:unhideWhenUsed="0" w:qFormat="1"/>
-    <w:lsdException w:name="Emphasis" w:semiHidden="0" w:uiPriority="20" w:unhideWhenUsed="0" w:qFormat="1"/>
-    <w:lsdException w:name="Table Grid" w:semiHidden="0" w:uiPriority="59" w:unhideWhenUsed="0"/>
-    <w:lsdException w:name="Placeholder Text" w:unhideWhenUsed="0"/>
-    <w:lsdException w:name="No Spacing" w:semiHidden="0" w:uiPriority="1" w:unhideWhenUsed="0" w:qFormat="1"/>
-    <w:lsdException w:name="Light Shading" w:semiHidden="0" w:uiPriority="60" w:unhideWhenUsed="0"/>
-    <w:lsdException w:name="Light List" w:semiHidden="0" w:uiPriority="61" w:unhideWhenUsed="0"/>
-    <w:lsdException w:name="Light Grid" w:semiHidden="0" w:uiPriority="62" w:unhideWhenUsed="0"/>
-    <w:lsdException w:name="Medium Shading 1" w:semiHidden="0" w:uiPriority="63" w:unhideWhenUsed="0"/>
-    <w:lsdException w:name="Medium Shading 2" w:semiHidden="0" w:uiPriority="64" w:unhideWhenUsed="0"/>
-    <w:lsdException w:name="Medium List 1" w:semiHidden="0" w:uiPriority="65" w:unhideWhenUsed="0"/>
-    <w:lsdException w:name="Medium List 2" w:semiHidden="0" w:uiPriority="66" w:unhideWhenUsed="0"/>
-    <w:lsdException w:name="Medium Grid 1" w:semiHidden="0" w:uiPriority="67" w:unhideWhenUsed="0"/>
-    <w:lsdException w:name="Medium Grid 2" w:semiHidden="0" w:uiPriority="68" w:unhideWhenUsed="0"/>
-    <w:lsdException w:name="Medium Grid 3" w:semiHidden="0" w:uiPriority="69" w:unhideWhenUsed="0"/>
-    <w:lsdException w:name="Dark List" w:semiHidden="0" w:uiPriority="70" w:unhideWhenUsed="0"/>
-    <w:lsdException w:name="Colorful Shading" w:semiHidden="0" w:uiPriority="71" w:unhideWhenUsed="0"/>
-    <w:lsdException w:name="Colorful List" w:semiHidden="0" w:uiPriority="72" w:unhideWhenUsed="0"/>
-    <w:lsdException w:name="Colorful Grid" w:semiHidden="0" w:uiPriority="73" w:unhideWhenUsed="0"/>
-    <w:lsdException w:name="Light Shading Accent 1" w:semiHidden="0" w:uiPriority="60" w:unhideWhenUsed="0"/>
-    <w:lsdException w:name="Light List Accent 1" w:semiHidden="0" w:uiPriority="61" w:unhideWhenUsed="0"/>
-    <w:lsdException w:name="Light Grid Accent 1" w:semiHidden="0" w:uiPriority="62" w:unhideWhenUsed="0"/>
-    <w:lsdException w:name="Medium Shading 1 Accent 1" w:semiHidden="0" w:uiPriority="63" w:unhideWhenUsed="0"/>
-    <w:lsdException w:name="Medium Shading 2 Accent 1" w:semiHidden="0" w:uiPriority="64" w:unhideWhenUsed="0"/>
-    <w:lsdException w:name="Medium List 1 Accent 1" w:semiHidden="0" w:uiPriority="65" w:unhideWhenUsed="0"/>
-    <w:lsdException w:name="Revision" w:unhideWhenUsed="0"/>
-    <w:lsdException w:name="List Paragraph" w:semiHidden="0" w:uiPriority="34" w:unhideWhenUsed="0" w:qFormat="1"/>
-    <w:lsdException w:name="Quote" w:semiHidden="0" w:uiPriority="29" w:unhideWhenUsed="0" w:qFormat="1"/>
-    <w:lsdException w:name="Intense Quote" w:semiHidden="0" w:uiPriority="30" w:unhideWhenUsed="0" w:qFormat="1"/>
-    <w:lsdException w:name="Medium List 2 Accent 1" w:semiHidden="0" w:uiPriority="66" w:unhideWhenUsed="0"/>
-    <w:lsdException w:name="Medium Grid 1 Accent 1" w:semiHidden="0" w:uiPriority="67" w:unhideWhenUsed="0"/>
-    <w:lsdException w:name="Medium Grid 2 Accent 1" w:semiHidden="0" w:uiPriority="68" w:unhideWhenUsed="0"/>
-    <w:lsdException w:name="Medium Grid 3 Accent 1" w:semiHidden="0" w:uiPriority="69" w:unhideWhenUsed="0"/>
-    <w:lsdException w:name="Dark List Accent 1" w:semiHidden="0" w:uiPriority="70" w:unhideWhenUsed="0"/>
-    <w:lsdException w:name="Colorful Shading Accent 1" w:semiHidden="0" w:uiPriority="71" w:unhideWhenUsed="0"/>
-    <w:lsdException w:name="Colorful List Accent 1" w:semiHidden="0" w:uiPriority="72" w:unhideWhenUsed="0"/>
-    <w:lsdException w:name="Colorful Grid Accent 1" w:semiHidden="0" w:uiPriority="73" w:unhideWhenUsed="0"/>
-    <w:lsdException w:name="Light Shading Accent 2" w:semiHidden="0" w:uiPriority="60" w:unhideWhenUsed="0"/>
-    <w:lsdException w:name="Light List Accent 2" w:semiHidden="0" w:uiPriority="61" w:unhideWhenUsed="0"/>
-    <w:lsdException w:name="Light Grid Accent 2" w:semiHidden="0" w:uiPriority="62" w:unhideWhenUsed="0"/>
-    <w:lsdException w:name="Medium Shading 1 Accent 2" w:semiHidden="0" w:uiPriority="63" w:unhideWhenUsed="0"/>
-    <w:lsdException w:name="Medium Shading 2 Accent 2" w:semiHidden="0" w:uiPriority="64" w:unhideWhenUsed="0"/>
-    <w:lsdException w:name="Medium List 1 Accent 2" w:semiHidden="0" w:uiPriority="65" w:unhideWhenUsed="0"/>
-    <w:lsdException w:name="Medium List 2 Accent 2" w:semiHidden="0" w:uiPriority="66" w:unhideWhenUsed="0"/>
-    <w:lsdException w:name="Medium Grid 1 Accent 2" w:semiHidden="0" w:uiPriority="67" w:unhideWhenUsed="0"/>
-    <w:lsdException w:name="Medium Grid 2 Accent 2" w:semiHidden="0" w:uiPriority="68" w:unhideWhenUsed="0"/>
-    <w:lsdException w:name="Medium Grid 3 Accent 2" w:semiHidden="0" w:uiPriority="69" w:unhideWhenUsed="0"/>
-    <w:lsdException w:name="Dark List Accent 2" w:semiHidden="0" w:uiPriority="70" w:unhideWhenUsed="0"/>
-    <w:lsdException w:name="Colorful Shading Accent 2" w:semiHidden="0" w:uiPriority="71" w:unhideWhenUsed="0"/>
-    <w:lsdException w:name="Colorful List Accent 2" w:semiHidden="0" w:uiPriority="72" w:unhideWhenUsed="0"/>
-    <w:lsdException w:name="Colorful Grid Accent 2" w:semiHidden="0" w:uiPriority="73" w:unhideWhenUsed="0"/>
-    <w:lsdException w:name="Light Shading Accent 3" w:semiHidden="0" w:uiPriority="60" w:unhideWhenUsed="0"/>
-    <w:lsdException w:name="Light List Accent 3" w:semiHidden="0" w:uiPriority="61" w:unhideWhenUsed="0"/>
-    <w:lsdException w:name="Light Grid Accent 3" w:semiHidden="0" w:uiPriority="62" w:unhideWhenUsed="0"/>
-    <w:lsdException w:name="Medium Shading 1 Accent 3" w:semiHidden="0" w:uiPriority="63" w:unhideWhenUsed="0"/>
-    <w:lsdException w:name="Medium Shading 2 Accent 3" w:semiHidden="0" w:uiPriority="64" w:unhideWhenUsed="0"/>
-    <w:lsdException w:name="Medium List 1 Accent 3" w:semiHidden="0" w:uiPriority="65" w:unhideWhenUsed="0"/>
-    <w:lsdException w:name="Medium List 2 Accent 3" w:semiHidden="0" w:uiPriority="66" w:unhideWhenUsed="0"/>
-    <w:lsdException w:name="Medium Grid 1 Accent 3" w:semiHidden="0" w:uiPriority="67" w:unhideWhenUsed="0"/>
-    <w:lsdException w:name="Medium Grid 2 Accent 3" w:semiHidden="0" w:uiPriority="68" w:unhideWhenUsed="0"/>
-    <w:lsdException w:name="Medium Grid 3 Accent 3" w:semiHidden="0" w:uiPriority="69" w:unhideWhenUsed="0"/>
-    <w:lsdException w:name="Dark List Accent 3" w:semiHidden="0" w:uiPriority="70" w:unhideWhenUsed="0"/>
-    <w:lsdException w:name="Colorful Shading Accent 3" w:semiHidden="0" w:uiPriority="71" w:unhideWhenUsed="0"/>
-    <w:lsdException w:name="Colorful List Accent 3" w:semiHidden="0" w:uiPriority="72" w:unhideWhenUsed="0"/>
-    <w:lsdException w:name="Colorful Grid Accent 3" w:semiHidden="0" w:uiPriority="73" w:unhideWhenUsed="0"/>
-    <w:lsdException w:name="Light Shading Accent 4" w:semiHidden="0" w:uiPriority="60" w:unhideWhenUsed="0"/>
-    <w:lsdException w:name="Light List Accent 4" w:semiHidden="0" w:uiPriority="61" w:unhideWhenUsed="0"/>
-    <w:lsdException w:name="Light Grid Accent 4" w:semiHidden="0" w:uiPriority="62" w:unhideWhenUsed="0"/>
-    <w:lsdException w:name="Medium Shading 1 Accent 4" w:semiHidden="0" w:uiPriority="63" w:unhideWhenUsed="0"/>
-    <w:lsdException w:name="Medium Shading 2 Accent 4" w:semiHidden="0" w:uiPriority="64" w:unhideWhenUsed="0"/>
-    <w:lsdException w:name="Medium List 1 Accent 4" w:semiHidden="0" w:uiPriority="65" w:unhideWhenUsed="0"/>
-    <w:lsdException w:name="Medium List 2 Accent 4" w:semiHidden="0" w:uiPriority="66" w:unhideWhenUsed="0"/>
-    <w:lsdException w:name="Medium Grid 1 Accent 4" w:semiHidden="0" w:uiPriority="67" w:unhideWhenUsed="0"/>
-    <w:lsdException w:name="Medium Grid 2 Accent 4" w:semiHidden="0" w:uiPriority="68" w:unhideWhenUsed="0"/>
-    <w:lsdException w:name="Medium Grid 3 Accent 4" w:semiHidden="0" w:uiPriority="69" w:unhideWhenUsed="0"/>
-    <w:lsdException w:name="Dark List Accent 4" w:semiHidden="0" w:uiPriority="70" w:unhideWhenUsed="0"/>
-    <w:lsdException w:name="Colorful Shading Accent 4" w:semiHidden="0" w:uiPriority="71" w:unhideWhenUsed="0"/>
-    <w:lsdException w:name="Colorful List Accent 4" w:semiHidden="0" w:uiPriority="72" w:unhideWhenUsed="0"/>
-    <w:lsdException w:name="Colorful Grid Accent 4" w:semiHidden="0" w:uiPriority="73" w:unhideWhenUsed="0"/>
-    <w:lsdException w:name="Light Shading Accent 5" w:semiHidden="0" w:uiPriority="60" w:unhideWhenUsed="0"/>
-    <w:lsdException w:name="Light List Accent 5" w:semiHidden="0" w:uiPriority="61" w:unhideWhenUsed="0"/>
-    <w:lsdException w:name="Light Grid Accent 5" w:semiHidden="0" w:uiPriority="62" w:unhideWhenUsed="0"/>
-    <w:lsdException w:name="Medium Shading 1 Accent 5" w:semiHidden="0" w:uiPriority="63" w:unhideWhenUsed="0"/>
-    <w:lsdException w:name="Medium Shading 2 Accent 5" w:semiHidden="0" w:uiPriority="64" w:unhideWhenUsed="0"/>
-    <w:lsdException w:name="Medium List 1 Accent 5" w:semiHidden="0" w:uiPriority="65" w:unhideWhenUsed="0"/>
-    <w:lsdException w:name="Medium List 2 Accent 5" w:semiHidden="0" w:uiPriority="66" w:unhideWhenUsed="0"/>
-    <w:lsdException w:name="Medium Grid 1 Accent 5" w:semiHidden="0" w:uiPriority="67" w:unhideWhenUsed="0"/>
-    <w:lsdException w:name="Medium Grid 2 Accent 5" w:semiHidden="0" w:uiPriority="68" w:unhideWhenUsed="0"/>
-    <w:lsdException w:name="Medium Grid 3 Accent 5" w:semiHidden="0" w:uiPriority="69" w:unhideWhenUsed="0"/>
-    <w:lsdException w:name="Dark List Accent 5" w:semiHidden="0" w:uiPriority="70" w:unhideWhenUsed="0"/>
-    <w:lsdException w:name="Colorful Shading Accent 5" w:semiHidden="0" w:uiPriority="71" w:unhideWhenUsed="0"/>
-    <w:lsdException w:name="Colorful List Accent 5" w:semiHidden="0" w:uiPriority="72" w:unhideWhenUsed="0"/>
-    <w:lsdException w:name="Colorful Grid Accent 5" w:semiHidden="0" w:uiPriority="73" w:unhideWhenUsed="0"/>
-    <w:lsdException w:name="Light Shading Accent 6" w:semiHidden="0" w:uiPriority="60" w:unhideWhenUsed="0"/>
-    <w:lsdException w:name="Light List Accent 6" w:semiHidden="0" w:uiPriority="61" w:unhideWhenUsed="0"/>
-    <w:lsdException w:name="Light Grid Accent 6" w:semiHidden="0" w:uiPriority="62" w:unhideWhenUsed="0"/>
-    <w:lsdException w:name="Medium Shading 1 Accent 6" w:semiHidden="0" w:uiPriority="63" w:unhideWhenUsed="0"/>
-    <w:lsdException w:name="Medium Shading 2 Accent 6" w:semiHidden="0" w:uiPriority="64" w:unhideWhenUsed="0"/>
-    <w:lsdException w:name="Medium List 1 Accent 6" w:semiHidden="0" w:uiPriority="65" w:unhideWhenUsed="0"/>
-    <w:lsdException w:name="Medium List 2 Accent 6" w:semiHidden="0" w:uiPriority="66" w:unhideWhenUsed="0"/>
-    <w:lsdException w:name="Medium Grid 1 Accent 6" w:semiHidden="0" w:uiPriority="67" w:unhideWhenUsed="0"/>
-    <w:lsdException w:name="Medium Grid 2 Accent 6" w:semiHidden="0" w:uiPriority="68" w:unhideWhenUsed="0"/>
-    <w:lsdException w:name="Medium Grid 3 Accent 6" w:semiHidden="0" w:uiPriority="69" w:unhideWhenUsed="0"/>
-    <w:lsdException w:name="Dark List Accent 6" w:semiHidden="0" w:uiPriority="70" w:unhideWhenUsed="0"/>
-    <w:lsdException w:name="Colorful Shading Accent 6" w:semiHidden="0" w:uiPriority="71" w:unhideWhenUsed="0"/>
-    <w:lsdException w:name="Colorful List Accent 6" w:semiHidden="0" w:uiPriority="72" w:unhideWhenUsed="0"/>
-    <w:lsdException w:name="Colorful Grid Accent 6" w:semiHidden="0" w:uiPriority="73" w:unhideWhenUsed="0"/>
-    <w:lsdException w:name="Subtle Emphasis" w:semiHidden="0" w:uiPriority="19" w:unhideWhenUsed="0" w:qFormat="1"/>
-    <w:lsdException w:name="Intense Emphasis" w:semiHidden="0" w:uiPriority="21" w:unhideWhenUsed="0" w:qFormat="1"/>
-    <w:lsdException w:name="Subtle Reference" w:semiHidden="0" w:uiPriority="31" w:unhideWhenUsed="0" w:qFormat="1"/>
-    <w:lsdException w:name="Intense Reference" w:semiHidden="0" w:uiPriority="32" w:unhideWhenUsed="0" w:qFormat="1"/>
-    <w:lsdException w:name="Book Title" w:semiHidden="0" w:uiPriority="33" w:unhideWhenUsed="0" w:qFormat="1"/>
-    <w:lsdException w:name="Bibliography" w:uiPriority="37"/>
-    <w:lsdException w:name="TOC Heading" w:uiPriority="39" w:qFormat="1"/>
+  <w:latentStyles w:defLockedState="0" w:defUIPriority="99" w:defSemiHidden="0" w:defUnhideWhenUsed="0" w:defQFormat="0" w:count="376">
+    <w:lsdException w:name="Normal" w:uiPriority="0" w:qFormat="1"/>
+    <w:lsdException w:name="heading 1" w:uiPriority="9" w:qFormat="1"/>
+    <w:lsdException w:name="heading 2" w:semiHidden="1" w:uiPriority="9" w:unhideWhenUsed="1" w:qFormat="1"/>
+    <w:lsdException w:name="heading 3" w:semiHidden="1" w:uiPriority="9" w:unhideWhenUsed="1" w:qFormat="1"/>
+    <w:lsdException w:name="heading 4" w:semiHidden="1" w:uiPriority="9" w:unhideWhenUsed="1" w:qFormat="1"/>
+    <w:lsdException w:name="heading 5" w:semiHidden="1" w:uiPriority="9" w:unhideWhenUsed="1" w:qFormat="1"/>
+    <w:lsdException w:name="heading 6" w:semiHidden="1" w:uiPriority="9" w:unhideWhenUsed="1" w:qFormat="1"/>
+    <w:lsdException w:name="heading 7" w:semiHidden="1" w:uiPriority="9" w:unhideWhenUsed="1" w:qFormat="1"/>
+    <w:lsdException w:name="heading 8" w:semiHidden="1" w:uiPriority="9" w:unhideWhenUsed="1" w:qFormat="1"/>
+    <w:lsdException w:name="heading 9" w:semiHidden="1" w:uiPriority="9" w:unhideWhenUsed="1" w:qFormat="1"/>
+    <w:lsdException w:name="index 1" w:semiHidden="1" w:unhideWhenUsed="1"/>
+    <w:lsdException w:name="index 2" w:semiHidden="1" w:unhideWhenUsed="1"/>
+    <w:lsdException w:name="index 3" w:semiHidden="1" w:unhideWhenUsed="1"/>
+    <w:lsdException w:name="index 4" w:semiHidden="1" w:unhideWhenUsed="1"/>
+    <w:lsdException w:name="index 5" w:semiHidden="1" w:unhideWhenUsed="1"/>
+    <w:lsdException w:name="index 6" w:semiHidden="1" w:unhideWhenUsed="1"/>
+    <w:lsdException w:name="index 7" w:semiHidden="1" w:unhideWhenUsed="1"/>
+    <w:lsdException w:name="index 8" w:semiHidden="1" w:unhideWhenUsed="1"/>
+    <w:lsdException w:name="index 9" w:semiHidden="1" w:unhideWhenUsed="1"/>
+    <w:lsdException w:name="toc 1" w:semiHidden="1" w:uiPriority="39" w:unhideWhenUsed="1"/>
+    <w:lsdException w:name="toc 2" w:semiHidden="1" w:uiPriority="39" w:unhideWhenUsed="1"/>
+    <w:lsdException w:name="toc 3" w:semiHidden="1" w:uiPriority="39" w:unhideWhenUsed="1"/>
+    <w:lsdException w:name="toc 4" w:semiHidden="1" w:uiPriority="39" w:unhideWhenUsed="1"/>
+    <w:lsdException w:name="toc 5" w:semiHidden="1" w:uiPriority="39" w:unhideWhenUsed="1"/>
+    <w:lsdException w:name="toc 6" w:semiHidden="1" w:uiPriority="39" w:unhideWhenUsed="1"/>
+    <w:lsdException w:name="toc 7" w:semiHidden="1" w:uiPriority="39" w:unhideWhenUsed="1"/>
+    <w:lsdException w:name="toc 8" w:semiHidden="1" w:uiPriority="39" w:unhideWhenUsed="1"/>
+    <w:lsdException w:name="toc 9" w:semiHidden="1" w:uiPriority="39" w:unhideWhenUsed="1"/>
+    <w:lsdException w:name="Normal Indent" w:semiHidden="1" w:unhideWhenUsed="1"/>
+    <w:lsdException w:name="footnote text" w:semiHidden="1" w:unhideWhenUsed="1"/>
+    <w:lsdException w:name="annotation text" w:semiHidden="1" w:unhideWhenUsed="1"/>
+    <w:lsdException w:name="header" w:semiHidden="1" w:unhideWhenUsed="1"/>
+    <w:lsdException w:name="footer" w:semiHidden="1" w:unhideWhenUsed="1"/>
+    <w:lsdException w:name="index heading" w:semiHidden="1" w:unhideWhenUsed="1"/>
+    <w:lsdException w:name="caption" w:semiHidden="1" w:uiPriority="35" w:unhideWhenUsed="1" w:qFormat="1"/>
+    <w:lsdException w:name="table of figures" w:semiHidden="1" w:unhideWhenUsed="1"/>
+    <w:lsdException w:name="envelope address" w:semiHidden="1" w:unhideWhenUsed="1"/>
+    <w:lsdException w:name="envelope return" w:semiHidden="1" w:unhideWhenUsed="1"/>
+    <w:lsdException w:name="footnote reference" w:semiHidden="1" w:unhideWhenUsed="1"/>
+    <w:lsdException w:name="annotation reference" w:semiHidden="1" w:unhideWhenUsed="1"/>
+    <w:lsdException w:name="line number" w:semiHidden="1" w:unhideWhenUsed="1"/>
+    <w:lsdException w:name="page number" w:semiHidden="1" w:unhideWhenUsed="1"/>
+    <w:lsdException w:name="endnote reference" w:semiHidden="1" w:unhideWhenUsed="1"/>
+    <w:lsdException w:name="endnote text" w:semiHidden="1" w:unhideWhenUsed="1"/>
+    <w:lsdException w:name="table of authorities" w:semiHidden="1" w:unhideWhenUsed="1"/>
+    <w:lsdException w:name="macro" w:semiHidden="1" w:unhideWhenUsed="1"/>
+    <w:lsdException w:name="toa heading" w:semiHidden="1" w:unhideWhenUsed="1"/>
+    <w:lsdException w:name="List" w:semiHidden="1" w:unhideWhenUsed="1"/>
+    <w:lsdException w:name="List Bullet" w:semiHidden="1" w:unhideWhenUsed="1"/>
+    <w:lsdException w:name="List Number" w:semiHidden="1" w:unhideWhenUsed="1"/>
+    <w:lsdException w:name="List 2" w:semiHidden="1" w:unhideWhenUsed="1"/>
+    <w:lsdException w:name="List 3" w:semiHidden="1" w:unhideWhenUsed="1"/>
+    <w:lsdException w:name="List 4" w:semiHidden="1" w:unhideWhenUsed="1"/>
+    <w:lsdException w:name="List 5" w:semiHidden="1" w:unhideWhenUsed="1"/>
+    <w:lsdException w:name="List Bullet 2" w:semiHidden="1" w:unhideWhenUsed="1"/>
+    <w:lsdException w:name="List Bullet 3" w:semiHidden="1" w:unhideWhenUsed="1"/>
+    <w:lsdException w:name="List Bullet 4" w:semiHidden="1" w:unhideWhenUsed="1"/>
+    <w:lsdException w:name="List Bullet 5" w:semiHidden="1" w:unhideWhenUsed="1"/>
+    <w:lsdException w:name="List Number 2" w:semiHidden="1" w:unhideWhenUsed="1"/>
+    <w:lsdException w:name="List Number 3" w:semiHidden="1" w:unhideWhenUsed="1"/>
+    <w:lsdException w:name="List Number 4" w:semiHidden="1" w:unhideWhenUsed="1"/>
+    <w:lsdException w:name="List Number 5" w:semiHidden="1" w:unhideWhenUsed="1"/>
+    <w:lsdException w:name="Title" w:uiPriority="10" w:qFormat="1"/>
+    <w:lsdException w:name="Closing" w:semiHidden="1" w:unhideWhenUsed="1"/>
+    <w:lsdException w:name="Signature" w:semiHidden="1" w:unhideWhenUsed="1"/>
+    <w:lsdException w:name="Default Paragraph Font" w:semiHidden="1" w:uiPriority="1" w:unhideWhenUsed="1"/>
+    <w:lsdException w:name="Body Text" w:semiHidden="1" w:unhideWhenUsed="1"/>
+    <w:lsdException w:name="Body Text Indent" w:semiHidden="1" w:unhideWhenUsed="1"/>
+    <w:lsdException w:name="List Continue" w:semiHidden="1" w:unhideWhenUsed="1"/>
+    <w:lsdException w:name="List Continue 2" w:semiHidden="1" w:unhideWhenUsed="1"/>
+    <w:lsdException w:name="List Continue 3" w:semiHidden="1" w:unhideWhenUsed="1"/>
+    <w:lsdException w:name="List Continue 4" w:semiHidden="1" w:unhideWhenUsed="1"/>
+    <w:lsdException w:name="List Continue 5" w:semiHidden="1" w:unhideWhenUsed="1"/>
+    <w:lsdException w:name="Message Header" w:semiHidden="1" w:unhideWhenUsed="1"/>
+    <w:lsdException w:name="Subtitle" w:uiPriority="11" w:qFormat="1"/>
+    <w:lsdException w:name="Salutation" w:semiHidden="1" w:unhideWhenUsed="1"/>
+    <w:lsdException w:name="Date" w:semiHidden="1" w:unhideWhenUsed="1"/>
+    <w:lsdException w:name="Body Text First Indent" w:semiHidden="1" w:unhideWhenUsed="1"/>
+    <w:lsdException w:name="Body Text First Indent 2" w:semiHidden="1" w:unhideWhenUsed="1"/>
+    <w:lsdException w:name="Note Heading" w:semiHidden="1" w:unhideWhenUsed="1"/>
+    <w:lsdException w:name="Body Text 2" w:semiHidden="1" w:unhideWhenUsed="1"/>
+    <w:lsdException w:name="Body Text 3" w:semiHidden="1" w:unhideWhenUsed="1"/>
+    <w:lsdException w:name="Body Text Indent 2" w:semiHidden="1" w:unhideWhenUsed="1"/>
+    <w:lsdException w:name="Body Text Indent 3" w:semiHidden="1" w:unhideWhenUsed="1"/>
+    <w:lsdException w:name="Block Text" w:semiHidden="1" w:unhideWhenUsed="1"/>
+    <w:lsdException w:name="Hyperlink" w:semiHidden="1" w:unhideWhenUsed="1"/>
+    <w:lsdException w:name="FollowedHyperlink" w:semiHidden="1" w:unhideWhenUsed="1"/>
+    <w:lsdException w:name="Strong" w:uiPriority="22" w:qFormat="1"/>
+    <w:lsdException w:name="Emphasis" w:uiPriority="20" w:qFormat="1"/>
+    <w:lsdException w:name="Document Map" w:semiHidden="1" w:unhideWhenUsed="1"/>
+    <w:lsdException w:name="Plain Text" w:semiHidden="1" w:unhideWhenUsed="1"/>
+    <w:lsdException w:name="E-mail Signature" w:semiHidden="1" w:unhideWhenUsed="1"/>
+    <w:lsdException w:name="HTML Top of Form" w:semiHidden="1" w:unhideWhenUsed="1"/>
+    <w:lsdException w:name="HTML Bottom of Form" w:semiHidden="1" w:unhideWhenUsed="1"/>
+    <w:lsdException w:name="Normal (Web)" w:semiHidden="1" w:unhideWhenUsed="1"/>
+    <w:lsdException w:name="HTML Acronym" w:semiHidden="1" w:unhideWhenUsed="1"/>
+    <w:lsdException w:name="HTML Address" w:semiHidden="1" w:unhideWhenUsed="1"/>
+    <w:lsdException w:name="HTML Cite" w:semiHidden="1" w:unhideWhenUsed="1"/>
+    <w:lsdException w:name="HTML Code" w:semiHidden="1" w:unhideWhenUsed="1"/>
+    <w:lsdException w:name="HTML Definition" w:semiHidden="1" w:unhideWhenUsed="1"/>
+    <w:lsdException w:name="HTML Keyboard" w:semiHidden="1" w:unhideWhenUsed="1"/>
+    <w:lsdException w:name="HTML Preformatted" w:semiHidden="1" w:unhideWhenUsed="1"/>
+    <w:lsdException w:name="HTML Sample" w:semiHidden="1" w:unhideWhenUsed="1"/>
+    <w:lsdException w:name="HTML Typewriter" w:semiHidden="1" w:unhideWhenUsed="1"/>
+    <w:lsdException w:name="HTML Variable" w:semiHidden="1" w:unhideWhenUsed="1"/>
+    <w:lsdException w:name="Normal Table" w:semiHidden="1" w:unhideWhenUsed="1"/>
+    <w:lsdException w:name="annotation subject" w:semiHidden="1" w:unhideWhenUsed="1"/>
+    <w:lsdException w:name="No List" w:semiHidden="1" w:unhideWhenUsed="1"/>
+    <w:lsdException w:name="Outline List 1" w:semiHidden="1" w:unhideWhenUsed="1"/>
+    <w:lsdException w:name="Outline List 2" w:semiHidden="1" w:unhideWhenUsed="1"/>
+    <w:lsdException w:name="Outline List 3" w:semiHidden="1" w:unhideWhenUsed="1"/>
+    <w:lsdException w:name="Table Simple 1" w:semiHidden="1" w:unhideWhenUsed="1"/>
+    <w:lsdException w:name="Table Simple 2" w:semiHidden="1" w:unhideWhenUsed="1"/>
+    <w:lsdException w:name="Table Simple 3" w:semiHidden="1" w:unhideWhenUsed="1"/>
+    <w:lsdException w:name="Table Classic 1" w:semiHidden="1" w:unhideWhenUsed="1"/>
+    <w:lsdException w:name="Table Classic 2" w:semiHidden="1" w:unhideWhenUsed="1"/>
+    <w:lsdException w:name="Table Classic 3" w:semiHidden="1" w:unhideWhenUsed="1"/>
+    <w:lsdException w:name="Table Classic 4" w:semiHidden="1" w:unhideWhenUsed="1"/>
+    <w:lsdException w:name="Table Colorful 1" w:semiHidden="1" w:unhideWhenUsed="1"/>
+    <w:lsdException w:name="Table Colorful 2" w:semiHidden="1" w:unhideWhenUsed="1"/>
+    <w:lsdException w:name="Table Colorful 3" w:semiHidden="1" w:unhideWhenUsed="1"/>
+    <w:lsdException w:name="Table Columns 1" w:semiHidden="1" w:unhideWhenUsed="1"/>
+    <w:lsdException w:name="Table Columns 2" w:semiHidden="1" w:unhideWhenUsed="1"/>
+    <w:lsdException w:name="Table Columns 3" w:semiHidden="1" w:unhideWhenUsed="1"/>
+    <w:lsdException w:name="Table Columns 4" w:semiHidden="1" w:unhideWhenUsed="1"/>
+    <w:lsdException w:name="Table Columns 5" w:semiHidden="1" w:unhideWhenUsed="1"/>
+    <w:lsdException w:name="Table Grid 1" w:semiHidden="1" w:unhideWhenUsed="1"/>
+    <w:lsdException w:name="Table Grid 2" w:semiHidden="1" w:unhideWhenUsed="1"/>
+    <w:lsdException w:name="Table Grid 3" w:semiHidden="1" w:unhideWhenUsed="1"/>
+    <w:lsdException w:name="Table Grid 4" w:semiHidden="1" w:unhideWhenUsed="1"/>
+    <w:lsdException w:name="Table Grid 5" w:semiHidden="1" w:unhideWhenUsed="1"/>
+    <w:lsdException w:name="Table Grid 6" w:semiHidden="1" w:unhideWhenUsed="1"/>
+    <w:lsdException w:name="Table Grid 7" w:semiHidden="1" w:unhideWhenUsed="1"/>
+    <w:lsdException w:name="Table Grid 8" w:semiHidden="1" w:unhideWhenUsed="1"/>
+    <w:lsdException w:name="Table List 1" w:semiHidden="1" w:unhideWhenUsed="1"/>
+    <w:lsdException w:name="Table List 2" w:semiHidden="1" w:unhideWhenUsed="1"/>
+    <w:lsdException w:name="Table List 3" w:semiHidden="1" w:unhideWhenUsed="1"/>
+    <w:lsdException w:name="Table List 4" w:semiHidden="1" w:unhideWhenUsed="1"/>
+    <w:lsdException w:name="Table List 5" w:semiHidden="1" w:unhideWhenUsed="1"/>
+    <w:lsdException w:name="Table List 6" w:semiHidden="1" w:unhideWhenUsed="1"/>
+    <w:lsdException w:name="Table List 7" w:semiHidden="1" w:unhideWhenUsed="1"/>
+    <w:lsdException w:name="Table List 8" w:semiHidden="1" w:unhideWhenUsed="1"/>
+    <w:lsdException w:name="Table 3D effects 1" w:semiHidden="1" w:unhideWhenUsed="1"/>
+    <w:lsdException w:name="Table 3D effects 2" w:semiHidden="1" w:unhideWhenUsed="1"/>
+    <w:lsdException w:name="Table 3D effects 3" w:semiHidden="1" w:unhideWhenUsed="1"/>
+    <w:lsdException w:name="Table Contemporary" w:semiHidden="1" w:unhideWhenUsed="1"/>
+    <w:lsdException w:name="Table Elegant" w:semiHidden="1" w:unhideWhenUsed="1"/>
+    <w:lsdException w:name="Table Professional" w:semiHidden="1" w:unhideWhenUsed="1"/>
+    <w:lsdException w:name="Table Subtle 1" w:semiHidden="1" w:unhideWhenUsed="1"/>
+    <w:lsdException w:name="Table Subtle 2" w:semiHidden="1" w:unhideWhenUsed="1"/>
+    <w:lsdException w:name="Table Web 1" w:semiHidden="1" w:unhideWhenUsed="1"/>
+    <w:lsdException w:name="Table Web 2" w:semiHidden="1" w:unhideWhenUsed="1"/>
+    <w:lsdException w:name="Table Web 3" w:semiHidden="1" w:unhideWhenUsed="1"/>
+    <w:lsdException w:name="Balloon Text" w:semiHidden="1" w:unhideWhenUsed="1"/>
+    <w:lsdException w:name="Table Grid" w:semiHidden="1" w:uiPriority="59" w:unhideWhenUsed="1"/>
+    <w:lsdException w:name="Table Theme" w:semiHidden="1" w:unhideWhenUsed="1"/>
+    <w:lsdException w:name="Placeholder Text" w:semiHidden="1"/>
+    <w:lsdException w:name="No Spacing" w:uiPriority="1" w:qFormat="1"/>
+    <w:lsdException w:name="Light Shading" w:uiPriority="60"/>
+    <w:lsdException w:name="Light List" w:uiPriority="61"/>
+    <w:lsdException w:name="Light Grid" w:uiPriority="62"/>
+    <w:lsdException w:name="Medium Shading 1" w:uiPriority="63"/>
+    <w:lsdException w:name="Medium Shading 2" w:uiPriority="64"/>
+    <w:lsdException w:name="Medium List 1" w:uiPriority="65"/>
+    <w:lsdException w:name="Medium List 2" w:uiPriority="66"/>
+    <w:lsdException w:name="Medium Grid 1" w:uiPriority="67"/>
+    <w:lsdException w:name="Medium Grid 2" w:uiPriority="68"/>
+    <w:lsdException w:name="Medium Grid 3" w:uiPriority="69"/>
+    <w:lsdException w:name="Dark List" w:uiPriority="70"/>
+    <w:lsdException w:name="Colorful Shading" w:uiPriority="71"/>
+    <w:lsdException w:name="Colorful List" w:uiPriority="72"/>
+    <w:lsdException w:name="Colorful Grid" w:uiPriority="73"/>
+    <w:lsdException w:name="Light Shading Accent 1" w:uiPriority="60"/>
+    <w:lsdException w:name="Light List Accent 1" w:uiPriority="61"/>
+    <w:lsdException w:name="Light Grid Accent 1" w:uiPriority="62"/>
+    <w:lsdException w:name="Medium Shading 1 Accent 1" w:uiPriority="63"/>
+    <w:lsdException w:name="Medium Shading 2 Accent 1" w:uiPriority="64"/>
+    <w:lsdException w:name="Medium List 1 Accent 1" w:uiPriority="65"/>
+    <w:lsdException w:name="Revision" w:semiHidden="1"/>
+    <w:lsdException w:name="List Paragraph" w:uiPriority="34" w:qFormat="1"/>
+    <w:lsdException w:name="Quote" w:uiPriority="29" w:qFormat="1"/>
+    <w:lsdException w:name="Intense Quote" w:uiPriority="30" w:qFormat="1"/>
+    <w:lsdException w:name="Medium List 2 Accent 1" w:uiPriority="66"/>
+    <w:lsdException w:name="Medium Grid 1 Accent 1" w:uiPriority="67"/>
+    <w:lsdException w:name="Medium Grid 2 Accent 1" w:uiPriority="68"/>
+    <w:lsdException w:name="Medium Grid 3 Accent 1" w:uiPriority="69"/>
+    <w:lsdException w:name="Dark List Accent 1" w:uiPriority="70"/>
+    <w:lsdException w:name="Colorful Shading Accent 1" w:uiPriority="71"/>
+    <w:lsdException w:name="Colorful List Accent 1" w:uiPriority="72"/>
+    <w:lsdException w:name="Colorful Grid Accent 1" w:uiPriority="73"/>
+    <w:lsdException w:name="Light Shading Accent 2" w:uiPriority="60"/>
+    <w:lsdException w:name="Light List Accent 2" w:uiPriority="61"/>
+    <w:lsdException w:name="Light Grid Accent 2" w:uiPriority="62"/>
+    <w:lsdException w:name="Medium Shading 1 Accent 2" w:uiPriority="63"/>
+    <w:lsdException w:name="Medium Shading 2 Accent 2" w:uiPriority="64"/>
+    <w:lsdException w:name="Medium List 1 Accent 2" w:uiPriority="65"/>
+    <w:lsdException w:name="Medium List 2 Accent 2" w:uiPriority="66"/>
+    <w:lsdException w:name="Medium Grid 1 Accent 2" w:uiPriority="67"/>
+    <w:lsdException w:name="Medium Grid 2 Accent 2" w:uiPriority="68"/>
+    <w:lsdException w:name="Medium Grid 3 Accent 2" w:uiPriority="69"/>
+    <w:lsdException w:name="Dark List Accent 2" w:uiPriority="70"/>
+    <w:lsdException w:name="Colorful Shading Accent 2" w:uiPriority="71"/>
+    <w:lsdException w:name="Colorful List Accent 2" w:uiPriority="72"/>
+    <w:lsdException w:name="Colorful Grid Accent 2" w:uiPriority="73"/>
+    <w:lsdException w:name="Light Shading Accent 3" w:uiPriority="60"/>
+    <w:lsdException w:name="Light List Accent 3" w:uiPriority="61"/>
+    <w:lsdException w:name="Light Grid Accent 3" w:uiPriority="62"/>
+    <w:lsdException w:name="Medium Shading 1 Accent 3" w:uiPriority="63"/>
+    <w:lsdException w:name="Medium Shading 2 Accent 3" w:uiPriority="64"/>
+    <w:lsdException w:name="Medium List 1 Accent 3" w:uiPriority="65"/>
+    <w:lsdException w:name="Medium List 2 Accent 3" w:uiPriority="66"/>
+    <w:lsdException w:name="Medium Grid 1 Accent 3" w:uiPriority="67"/>
+    <w:lsdException w:name="Medium Grid 2 Accent 3" w:uiPriority="68"/>
+    <w:lsdException w:name="Medium Grid 3 Accent 3" w:uiPriority="69"/>
+    <w:lsdException w:name="Dark List Accent 3" w:uiPriority="70"/>
+    <w:lsdException w:name="Colorful Shading Accent 3" w:uiPriority="71"/>
+    <w:lsdException w:name="Colorful List Accent 3" w:uiPriority="72"/>
+    <w:lsdException w:name="Colorful Grid Accent 3" w:uiPriority="73"/>
+    <w:lsdException w:name="Light Shading Accent 4" w:uiPriority="60"/>
+    <w:lsdException w:name="Light List Accent 4" w:uiPriority="61"/>
+    <w:lsdException w:name="Light Grid Accent 4" w:uiPriority="62"/>
+    <w:lsdException w:name="Medium Shading 1 Accent 4" w:uiPriority="63"/>
+    <w:lsdException w:name="Medium Shading 2 Accent 4" w:uiPriority="64"/>
+    <w:lsdException w:name="Medium List 1 Accent 4" w:uiPriority="65"/>
+    <w:lsdException w:name="Medium List 2 Accent 4" w:uiPriority="66"/>
+    <w:lsdException w:name="Medium Grid 1 Accent 4" w:uiPriority="67"/>
+    <w:lsdException w:name="Medium Grid 2 Accent 4" w:uiPriority="68"/>
+    <w:lsdException w:name="Medium Grid 3 Accent 4" w:uiPriority="69"/>
+    <w:lsdException w:name="Dark List Accent 4" w:uiPriority="70"/>
+    <w:lsdException w:name="Colorful Shading Accent 4" w:uiPriority="71"/>
+    <w:lsdException w:name="Colorful List Accent 4" w:uiPriority="72"/>
+    <w:lsdException w:name="Colorful Grid Accent 4" w:uiPriority="73"/>
+    <w:lsdException w:name="Light Shading Accent 5" w:uiPriority="60"/>
+    <w:lsdException w:name="Light List Accent 5" w:uiPriority="61"/>
+    <w:lsdException w:name="Light Grid Accent 5" w:uiPriority="62"/>
+    <w:lsdException w:name="Medium Shading 1 Accent 5" w:uiPriority="63"/>
+    <w:lsdException w:name="Medium Shading 2 Accent 5" w:uiPriority="64"/>
+    <w:lsdException w:name="Medium List 1 Accent 5" w:uiPriority="65"/>
+    <w:lsdException w:name="Medium List 2 Accent 5" w:uiPriority="66"/>
+    <w:lsdException w:name="Medium Grid 1 Accent 5" w:uiPriority="67"/>
+    <w:lsdException w:name="Medium Grid 2 Accent 5" w:uiPriority="68"/>
+    <w:lsdException w:name="Medium Grid 3 Accent 5" w:uiPriority="69"/>
+    <w:lsdException w:name="Dark List Accent 5" w:uiPriority="70"/>
+    <w:lsdException w:name="Colorful Shading Accent 5" w:uiPriority="71"/>
+    <w:lsdException w:name="Colorful List Accent 5" w:uiPriority="72"/>
+    <w:lsdException w:name="Colorful Grid Accent 5" w:uiPriority="73"/>
+    <w:lsdException w:name="Light Shading Accent 6" w:uiPriority="60"/>
+    <w:lsdException w:name="Light List Accent 6" w:uiPriority="61"/>
+    <w:lsdException w:name="Light Grid Accent 6" w:uiPriority="62"/>
+    <w:lsdException w:name="Medium Shading 1 Accent 6" w:uiPriority="63"/>
+    <w:lsdException w:name="Medium Shading 2 Accent 6" w:uiPriority="64"/>
+    <w:lsdException w:name="Medium List 1 Accent 6" w:uiPriority="65"/>
+    <w:lsdException w:name="Medium List 2 Accent 6" w:uiPriority="66"/>
+    <w:lsdException w:name="Medium Grid 1 Accent 6" w:uiPriority="67"/>
+    <w:lsdException w:name="Medium Grid 2 Accent 6" w:uiPriority="68"/>
+    <w:lsdException w:name="Medium Grid 3 Accent 6" w:uiPriority="69"/>
+    <w:lsdException w:name="Dark List Accent 6" w:uiPriority="70"/>
+    <w:lsdException w:name="Colorful Shading Accent 6" w:uiPriority="71"/>
+    <w:lsdException w:name="Colorful List Accent 6" w:uiPriority="72"/>
+    <w:lsdException w:name="Colorful Grid Accent 6" w:uiPriority="73"/>
+    <w:lsdException w:name="Subtle Emphasis" w:uiPriority="19" w:qFormat="1"/>
+    <w:lsdException w:name="Intense Emphasis" w:uiPriority="21" w:qFormat="1"/>
+    <w:lsdException w:name="Subtle Reference" w:uiPriority="31" w:qFormat="1"/>
+    <w:lsdException w:name="Intense Reference" w:uiPriority="32" w:qFormat="1"/>
+    <w:lsdException w:name="Book Title" w:uiPriority="33" w:qFormat="1"/>
+    <w:lsdException w:name="Bibliography" w:semiHidden="1" w:uiPriority="37" w:unhideWhenUsed="1"/>
+    <w:lsdException w:name="TOC Heading" w:semiHidden="1" w:uiPriority="39" w:unhideWhenUsed="1" w:qFormat="1"/>
+    <w:lsdException w:name="Plain Table 1" w:uiPriority="41"/>
+    <w:lsdException w:name="Plain Table 2" w:uiPriority="42"/>
+    <w:lsdException w:name="Plain Table 3" w:uiPriority="43"/>
+    <w:lsdException w:name="Plain Table 4" w:uiPriority="44"/>
+    <w:lsdException w:name="Plain Table 5" w:uiPriority="45"/>
+    <w:lsdException w:name="Grid Table Light" w:uiPriority="40"/>
+    <w:lsdException w:name="Grid Table 1 Light" w:uiPriority="46"/>
+    <w:lsdException w:name="Grid Table 2" w:uiPriority="47"/>
+    <w:lsdException w:name="Grid Table 3" w:uiPriority="48"/>
+    <w:lsdException w:name="Grid Table 4" w:uiPriority="49"/>
+    <w:lsdException w:name="Grid Table 5 Dark" w:uiPriority="50"/>
+    <w:lsdException w:name="Grid Table 6 Colorful" w:uiPriority="51"/>
+    <w:lsdException w:name="Grid Table 7 Colorful" w:uiPriority="52"/>
+    <w:lsdException w:name="Grid Table 1 Light Accent 1" w:uiPriority="46"/>
+    <w:lsdException w:name="Grid Table 2 Accent 1" w:uiPriority="47"/>
+    <w:lsdException w:name="Grid Table 3 Accent 1" w:uiPriority="48"/>
+    <w:lsdException w:name="Grid Table 4 Accent 1" w:uiPriority="49"/>
+    <w:lsdException w:name="Grid Table 5 Dark Accent 1" w:uiPriority="50"/>
+    <w:lsdException w:name="Grid Table 6 Colorful Accent 1" w:uiPriority="51"/>
+    <w:lsdException w:name="Grid Table 7 Colorful Accent 1" w:uiPriority="52"/>
+    <w:lsdException w:name="Grid Table 1 Light Accent 2" w:uiPriority="46"/>
+    <w:lsdException w:name="Grid Table 2 Accent 2" w:uiPriority="47"/>
+    <w:lsdException w:name="Grid Table 3 Accent 2" w:uiPriority="48"/>
+    <w:lsdException w:name="Grid Table 4 Accent 2" w:uiPriority="49"/>
+    <w:lsdException w:name="Grid Table 5 Dark Accent 2" w:uiPriority="50"/>
+    <w:lsdException w:name="Grid Table 6 Colorful Accent 2" w:uiPriority="51"/>
+    <w:lsdException w:name="Grid Table 7 Colorful Accent 2" w:uiPriority="52"/>
+    <w:lsdException w:name="Grid Table 1 Light Accent 3" w:uiPriority="46"/>
+    <w:lsdException w:name="Grid Table 2 Accent 3" w:uiPriority="47"/>
+    <w:lsdException w:name="Grid Table 3 Accent 3" w:uiPriority="48"/>
+    <w:lsdException w:name="Grid Table 4 Accent 3" w:uiPriority="49"/>
+    <w:lsdException w:name="Grid Table 5 Dark Accent 3" w:uiPriority="50"/>
+    <w:lsdException w:name="Grid Table 6 Colorful Accent 3" w:uiPriority="51"/>
+    <w:lsdException w:name="Grid Table 7 Colorful Accent 3" w:uiPriority="52"/>
+    <w:lsdException w:name="Grid Table 1 Light Accent 4" w:uiPriority="46"/>
+    <w:lsdException w:name="Grid Table 2 Accent 4" w:uiPriority="47"/>
+    <w:lsdException w:name="Grid Table 3 Accent 4" w:uiPriority="48"/>
+    <w:lsdException w:name="Grid Table 4 Accent 4" w:uiPriority="49"/>
+    <w:lsdException w:name="Grid Table 5 Dark Accent 4" w:uiPriority="50"/>
+    <w:lsdException w:name="Grid Table 6 Colorful Accent 4" w:uiPriority="51"/>
+    <w:lsdException w:name="Grid Table 7 Colorful Accent 4" w:uiPriority="52"/>
+    <w:lsdException w:name="Grid Table 1 Light Accent 5" w:uiPriority="46"/>
+    <w:lsdException w:name="Grid Table 2 Accent 5" w:uiPriority="47"/>
+    <w:lsdException w:name="Grid Table 3 Accent 5" w:uiPriority="48"/>
+    <w:lsdException w:name="Grid Table 4 Accent 5" w:uiPriority="49"/>
+    <w:lsdException w:name="Grid Table 5 Dark Accent 5" w:uiPriority="50"/>
+    <w:lsdException w:name="Grid Table 6 Colorful Accent 5" w:uiPriority="51"/>
+    <w:lsdException w:name="Grid Table 7 Colorful Accent 5" w:uiPriority="52"/>
+    <w:lsdException w:name="Grid Table 1 Light Accent 6" w:uiPriority="46"/>
+    <w:lsdException w:name="Grid Table 2 Accent 6" w:uiPriority="47"/>
+    <w:lsdException w:name="Grid Table 3 Accent 6" w:uiPriority="48"/>
+    <w:lsdException w:name="Grid Table 4 Accent 6" w:uiPriority="49"/>
+    <w:lsdException w:name="Grid Table 5 Dark Accent 6" w:uiPriority="50"/>
+    <w:lsdException w:name="Grid Table 6 Colorful Accent 6" w:uiPriority="51"/>
+    <w:lsdException w:name="Grid Table 7 Colorful Accent 6" w:uiPriority="52"/>
+    <w:lsdException w:name="List Table 1 Light" w:uiPriority="46"/>
+    <w:lsdException w:name="List Table 2" w:uiPriority="47"/>
+    <w:lsdException w:name="List Table 3" w:uiPriority="48"/>
+    <w:lsdException w:name="List Table 4" w:uiPriority="49"/>
+    <w:lsdException w:name="List Table 5 Dark" w:uiPriority="50"/>
+    <w:lsdException w:name="List Table 6 Colorful" w:uiPriority="51"/>
+    <w:lsdException w:name="List Table 7 Colorful" w:uiPriority="52"/>
+    <w:lsdException w:name="List Table 1 Light Accent 1" w:uiPriority="46"/>
+    <w:lsdException w:name="List Table 2 Accent 1" w:uiPriority="47"/>
+    <w:lsdException w:name="List Table 3 Accent 1" w:uiPriority="48"/>
+    <w:lsdException w:name="List Table 4 Accent 1" w:uiPriority="49"/>
+    <w:lsdException w:name="List Table 5 Dark Accent 1" w:uiPriority="50"/>
+    <w:lsdException w:name="List Table 6 Colorful Accent 1" w:uiPriority="51"/>
+    <w:lsdException w:name="List Table 7 Colorful Accent 1" w:uiPriority="52"/>
+    <w:lsdException w:name="List Table 1 Light Accent 2" w:uiPriority="46"/>
+    <w:lsdException w:name="List Table 2 Accent 2" w:uiPriority="47"/>
+    <w:lsdException w:name="List Table 3 Accent 2" w:uiPriority="48"/>
+    <w:lsdException w:name="List Table 4 Accent 2" w:uiPriority="49"/>
+    <w:lsdException w:name="List Table 5 Dark Accent 2" w:uiPriority="50"/>
+    <w:lsdException w:name="List Table 6 Colorful Accent 2" w:uiPriority="51"/>
+    <w:lsdException w:name="List Table 7 Colorful Accent 2" w:uiPriority="52"/>
+    <w:lsdException w:name="List Table 1 Light Accent 3" w:uiPriority="46"/>
+    <w:lsdException w:name="List Table 2 Accent 3" w:uiPriority="47"/>
+    <w:lsdException w:name="List Table 3 Accent 3" w:uiPriority="48"/>
+    <w:lsdException w:name="List Table 4 Accent 3" w:uiPriority="49"/>
+    <w:lsdException w:name="List Table 5 Dark Accent 3" w:uiPriority="50"/>
+    <w:lsdException w:name="List Table 6 Colorful Accent 3" w:uiPriority="51"/>
+    <w:lsdException w:name="List Table 7 Colorful Accent 3" w:uiPriority="52"/>
+    <w:lsdException w:name="List Table 1 Light Accent 4" w:uiPriority="46"/>
+    <w:lsdException w:name="List Table 2 Accent 4" w:uiPriority="47"/>
+    <w:lsdException w:name="List Table 3 Accent 4" w:uiPriority="48"/>
+    <w:lsdException w:name="List Table 4 Accent 4" w:uiPriority="49"/>
+    <w:lsdException w:name="List Table 5 Dark Accent 4" w:uiPriority="50"/>
+    <w:lsdException w:name="List Table 6 Colorful Accent 4" w:uiPriority="51"/>
+    <w:lsdException w:name="List Table 7 Colorful Accent 4" w:uiPriority="52"/>
+    <w:lsdException w:name="List Table 1 Light Accent 5" w:uiPriority="46"/>
+    <w:lsdException w:name="List Table 2 Accent 5" w:uiPriority="47"/>
+    <w:lsdException w:name="List Table 3 Accent 5" w:uiPriority="48"/>
+    <w:lsdException w:name="List Table 4 Accent 5" w:uiPriority="49"/>
+    <w:lsdException w:name="List Table 5 Dark Accent 5" w:uiPriority="50"/>
+    <w:lsdException w:name="List Table 6 Colorful Accent 5" w:uiPriority="51"/>
+    <w:lsdException w:name="List Table 7 Colorful Accent 5" w:uiPriority="52"/>
+    <w:lsdException w:name="List Table 1 Light Accent 6" w:uiPriority="46"/>
+    <w:lsdException w:name="List Table 2 Accent 6" w:uiPriority="47"/>
+    <w:lsdException w:name="List Table 3 Accent 6" w:uiPriority="48"/>
+    <w:lsdException w:name="List Table 4 Accent 6" w:uiPriority="49"/>
+    <w:lsdException w:name="List Table 5 Dark Accent 6" w:uiPriority="50"/>
+    <w:lsdException w:name="List Table 6 Colorful Accent 6" w:uiPriority="51"/>
+    <w:lsdException w:name="List Table 7 Colorful Accent 6" w:uiPriority="52"/>
+    <w:lsdException w:name="Mention" w:semiHidden="1" w:unhideWhenUsed="1"/>
+    <w:lsdException w:name="Smart Hyperlink" w:semiHidden="1" w:unhideWhenUsed="1"/>
+    <w:lsdException w:name="Hashtag" w:semiHidden="1" w:unhideWhenUsed="1"/>
+    <w:lsdException w:name="Unresolved Mention" w:semiHidden="1" w:unhideWhenUsed="1"/>
+    <w:lsdException w:name="Smart Link" w:semiHidden="1" w:unhideWhenUsed="1"/>
   </w:latentStyles>
   <w:style w:type="paragraph" w:default="1" w:styleId="Normal">
     <w:name w:val="Normal"/>
@@ -4926,196 +5401,73 @@
     <w:semiHidden/>
     <w:unhideWhenUsed/>
   </w:style>
-</w:styles>
-</file>
-
-<file path=word/stylesWithEffects.xml><?xml version="1.0" encoding="utf-8"?>
-<w:styles xmlns:wpc="http://schemas.microsoft.com/office/word/2010/wordprocessingCanvas" xmlns:mc="http://schemas.openxmlformats.org/markup-compatibility/2006" xmlns:o="urn:schemas-microsoft-com:office:office" xmlns:r="http://schemas.openxmlformats.org/officeDocument/2006/relationships" xmlns:m="http://schemas.openxmlformats.org/officeDocument/2006/math" xmlns:v="urn:schemas-microsoft-com:vml" xmlns:wp14="http://schemas.microsoft.com/office/word/2010/wordprocessingDrawing" xmlns:wp="http://schemas.openxmlformats.org/drawingml/2006/wordprocessingDrawing" xmlns:w10="urn:schemas-microsoft-com:office:word" xmlns:w="http://schemas.openxmlformats.org/wordprocessingml/2006/main" xmlns:w14="http://schemas.microsoft.com/office/word/2010/wordml" xmlns:wpg="http://schemas.microsoft.com/office/word/2010/wordprocessingGroup" xmlns:wpi="http://schemas.microsoft.com/office/word/2010/wordprocessingInk" xmlns:wne="http://schemas.microsoft.com/office/word/2006/wordml" xmlns:wps="http://schemas.microsoft.com/office/word/2010/wordprocessingShape" mc:Ignorable="w14 wp14">
-  <w:docDefaults>
-    <w:rPrDefault>
-      <w:rPr>
-        <w:rFonts w:ascii="Arial" w:eastAsiaTheme="minorHAnsi" w:hAnsi="Arial" w:cs="Arial"/>
-        <w:sz w:val="27"/>
-        <w:szCs w:val="27"/>
-        <w:lang w:val="es-CL" w:eastAsia="en-US" w:bidi="ar-SA"/>
-      </w:rPr>
-    </w:rPrDefault>
-    <w:pPrDefault>
-      <w:pPr>
-        <w:spacing w:after="200" w:line="276" w:lineRule="auto"/>
-      </w:pPr>
-    </w:pPrDefault>
-  </w:docDefaults>
-  <w:latentStyles w:defLockedState="0" w:defUIPriority="99" w:defSemiHidden="1" w:defUnhideWhenUsed="1" w:defQFormat="0" w:count="267">
-    <w:lsdException w:name="Normal" w:semiHidden="0" w:uiPriority="0" w:unhideWhenUsed="0" w:qFormat="1"/>
-    <w:lsdException w:name="heading 1" w:semiHidden="0" w:uiPriority="9" w:unhideWhenUsed="0" w:qFormat="1"/>
-    <w:lsdException w:name="heading 2" w:uiPriority="9" w:qFormat="1"/>
-    <w:lsdException w:name="heading 3" w:uiPriority="9" w:qFormat="1"/>
-    <w:lsdException w:name="heading 4" w:uiPriority="9" w:qFormat="1"/>
-    <w:lsdException w:name="heading 5" w:uiPriority="9" w:qFormat="1"/>
-    <w:lsdException w:name="heading 6" w:uiPriority="9" w:qFormat="1"/>
-    <w:lsdException w:name="heading 7" w:uiPriority="9" w:qFormat="1"/>
-    <w:lsdException w:name="heading 8" w:uiPriority="9" w:qFormat="1"/>
-    <w:lsdException w:name="heading 9" w:uiPriority="9" w:qFormat="1"/>
-    <w:lsdException w:name="toc 1" w:uiPriority="39"/>
-    <w:lsdException w:name="toc 2" w:uiPriority="39"/>
-    <w:lsdException w:name="toc 3" w:uiPriority="39"/>
-    <w:lsdException w:name="toc 4" w:uiPriority="39"/>
-    <w:lsdException w:name="toc 5" w:uiPriority="39"/>
-    <w:lsdException w:name="toc 6" w:uiPriority="39"/>
-    <w:lsdException w:name="toc 7" w:uiPriority="39"/>
-    <w:lsdException w:name="toc 8" w:uiPriority="39"/>
-    <w:lsdException w:name="toc 9" w:uiPriority="39"/>
-    <w:lsdException w:name="caption" w:uiPriority="35" w:qFormat="1"/>
-    <w:lsdException w:name="Title" w:semiHidden="0" w:uiPriority="10" w:unhideWhenUsed="0" w:qFormat="1"/>
-    <w:lsdException w:name="Default Paragraph Font" w:uiPriority="1"/>
-    <w:lsdException w:name="Subtitle" w:semiHidden="0" w:uiPriority="11" w:unhideWhenUsed="0" w:qFormat="1"/>
-    <w:lsdException w:name="Strong" w:semiHidden="0" w:uiPriority="22" w:unhideWhenUsed="0" w:qFormat="1"/>
-    <w:lsdException w:name="Emphasis" w:semiHidden="0" w:uiPriority="20" w:unhideWhenUsed="0" w:qFormat="1"/>
-    <w:lsdException w:name="Table Grid" w:semiHidden="0" w:uiPriority="59" w:unhideWhenUsed="0"/>
-    <w:lsdException w:name="Placeholder Text" w:unhideWhenUsed="0"/>
-    <w:lsdException w:name="No Spacing" w:semiHidden="0" w:uiPriority="1" w:unhideWhenUsed="0" w:qFormat="1"/>
-    <w:lsdException w:name="Light Shading" w:semiHidden="0" w:uiPriority="60" w:unhideWhenUsed="0"/>
-    <w:lsdException w:name="Light List" w:semiHidden="0" w:uiPriority="61" w:unhideWhenUsed="0"/>
-    <w:lsdException w:name="Light Grid" w:semiHidden="0" w:uiPriority="62" w:unhideWhenUsed="0"/>
-    <w:lsdException w:name="Medium Shading 1" w:semiHidden="0" w:uiPriority="63" w:unhideWhenUsed="0"/>
-    <w:lsdException w:name="Medium Shading 2" w:semiHidden="0" w:uiPriority="64" w:unhideWhenUsed="0"/>
-    <w:lsdException w:name="Medium List 1" w:semiHidden="0" w:uiPriority="65" w:unhideWhenUsed="0"/>
-    <w:lsdException w:name="Medium List 2" w:semiHidden="0" w:uiPriority="66" w:unhideWhenUsed="0"/>
-    <w:lsdException w:name="Medium Grid 1" w:semiHidden="0" w:uiPriority="67" w:unhideWhenUsed="0"/>
-    <w:lsdException w:name="Medium Grid 2" w:semiHidden="0" w:uiPriority="68" w:unhideWhenUsed="0"/>
-    <w:lsdException w:name="Medium Grid 3" w:semiHidden="0" w:uiPriority="69" w:unhideWhenUsed="0"/>
-    <w:lsdException w:name="Dark List" w:semiHidden="0" w:uiPriority="70" w:unhideWhenUsed="0"/>
-    <w:lsdException w:name="Colorful Shading" w:semiHidden="0" w:uiPriority="71" w:unhideWhenUsed="0"/>
-    <w:lsdException w:name="Colorful List" w:semiHidden="0" w:uiPriority="72" w:unhideWhenUsed="0"/>
-    <w:lsdException w:name="Colorful Grid" w:semiHidden="0" w:uiPriority="73" w:unhideWhenUsed="0"/>
-    <w:lsdException w:name="Light Shading Accent 1" w:semiHidden="0" w:uiPriority="60" w:unhideWhenUsed="0"/>
-    <w:lsdException w:name="Light List Accent 1" w:semiHidden="0" w:uiPriority="61" w:unhideWhenUsed="0"/>
-    <w:lsdException w:name="Light Grid Accent 1" w:semiHidden="0" w:uiPriority="62" w:unhideWhenUsed="0"/>
-    <w:lsdException w:name="Medium Shading 1 Accent 1" w:semiHidden="0" w:uiPriority="63" w:unhideWhenUsed="0"/>
-    <w:lsdException w:name="Medium Shading 2 Accent 1" w:semiHidden="0" w:uiPriority="64" w:unhideWhenUsed="0"/>
-    <w:lsdException w:name="Medium List 1 Accent 1" w:semiHidden="0" w:uiPriority="65" w:unhideWhenUsed="0"/>
-    <w:lsdException w:name="Revision" w:unhideWhenUsed="0"/>
-    <w:lsdException w:name="List Paragraph" w:semiHidden="0" w:uiPriority="34" w:unhideWhenUsed="0" w:qFormat="1"/>
-    <w:lsdException w:name="Quote" w:semiHidden="0" w:uiPriority="29" w:unhideWhenUsed="0" w:qFormat="1"/>
-    <w:lsdException w:name="Intense Quote" w:semiHidden="0" w:uiPriority="30" w:unhideWhenUsed="0" w:qFormat="1"/>
-    <w:lsdException w:name="Medium List 2 Accent 1" w:semiHidden="0" w:uiPriority="66" w:unhideWhenUsed="0"/>
-    <w:lsdException w:name="Medium Grid 1 Accent 1" w:semiHidden="0" w:uiPriority="67" w:unhideWhenUsed="0"/>
-    <w:lsdException w:name="Medium Grid 2 Accent 1" w:semiHidden="0" w:uiPriority="68" w:unhideWhenUsed="0"/>
-    <w:lsdException w:name="Medium Grid 3 Accent 1" w:semiHidden="0" w:uiPriority="69" w:unhideWhenUsed="0"/>
-    <w:lsdException w:name="Dark List Accent 1" w:semiHidden="0" w:uiPriority="70" w:unhideWhenUsed="0"/>
-    <w:lsdException w:name="Colorful Shading Accent 1" w:semiHidden="0" w:uiPriority="71" w:unhideWhenUsed="0"/>
-    <w:lsdException w:name="Colorful List Accent 1" w:semiHidden="0" w:uiPriority="72" w:unhideWhenUsed="0"/>
-    <w:lsdException w:name="Colorful Grid Accent 1" w:semiHidden="0" w:uiPriority="73" w:unhideWhenUsed="0"/>
-    <w:lsdException w:name="Light Shading Accent 2" w:semiHidden="0" w:uiPriority="60" w:unhideWhenUsed="0"/>
-    <w:lsdException w:name="Light List Accent 2" w:semiHidden="0" w:uiPriority="61" w:unhideWhenUsed="0"/>
-    <w:lsdException w:name="Light Grid Accent 2" w:semiHidden="0" w:uiPriority="62" w:unhideWhenUsed="0"/>
-    <w:lsdException w:name="Medium Shading 1 Accent 2" w:semiHidden="0" w:uiPriority="63" w:unhideWhenUsed="0"/>
-    <w:lsdException w:name="Medium Shading 2 Accent 2" w:semiHidden="0" w:uiPriority="64" w:unhideWhenUsed="0"/>
-    <w:lsdException w:name="Medium List 1 Accent 2" w:semiHidden="0" w:uiPriority="65" w:unhideWhenUsed="0"/>
-    <w:lsdException w:name="Medium List 2 Accent 2" w:semiHidden="0" w:uiPriority="66" w:unhideWhenUsed="0"/>
-    <w:lsdException w:name="Medium Grid 1 Accent 2" w:semiHidden="0" w:uiPriority="67" w:unhideWhenUsed="0"/>
-    <w:lsdException w:name="Medium Grid 2 Accent 2" w:semiHidden="0" w:uiPriority="68" w:unhideWhenUsed="0"/>
-    <w:lsdException w:name="Medium Grid 3 Accent 2" w:semiHidden="0" w:uiPriority="69" w:unhideWhenUsed="0"/>
-    <w:lsdException w:name="Dark List Accent 2" w:semiHidden="0" w:uiPriority="70" w:unhideWhenUsed="0"/>
-    <w:lsdException w:name="Colorful Shading Accent 2" w:semiHidden="0" w:uiPriority="71" w:unhideWhenUsed="0"/>
-    <w:lsdException w:name="Colorful List Accent 2" w:semiHidden="0" w:uiPriority="72" w:unhideWhenUsed="0"/>
-    <w:lsdException w:name="Colorful Grid Accent 2" w:semiHidden="0" w:uiPriority="73" w:unhideWhenUsed="0"/>
-    <w:lsdException w:name="Light Shading Accent 3" w:semiHidden="0" w:uiPriority="60" w:unhideWhenUsed="0"/>
-    <w:lsdException w:name="Light List Accent 3" w:semiHidden="0" w:uiPriority="61" w:unhideWhenUsed="0"/>
-    <w:lsdException w:name="Light Grid Accent 3" w:semiHidden="0" w:uiPriority="62" w:unhideWhenUsed="0"/>
-    <w:lsdException w:name="Medium Shading 1 Accent 3" w:semiHidden="0" w:uiPriority="63" w:unhideWhenUsed="0"/>
-    <w:lsdException w:name="Medium Shading 2 Accent 3" w:semiHidden="0" w:uiPriority="64" w:unhideWhenUsed="0"/>
-    <w:lsdException w:name="Medium List 1 Accent 3" w:semiHidden="0" w:uiPriority="65" w:unhideWhenUsed="0"/>
-    <w:lsdException w:name="Medium List 2 Accent 3" w:semiHidden="0" w:uiPriority="66" w:unhideWhenUsed="0"/>
-    <w:lsdException w:name="Medium Grid 1 Accent 3" w:semiHidden="0" w:uiPriority="67" w:unhideWhenUsed="0"/>
-    <w:lsdException w:name="Medium Grid 2 Accent 3" w:semiHidden="0" w:uiPriority="68" w:unhideWhenUsed="0"/>
-    <w:lsdException w:name="Medium Grid 3 Accent 3" w:semiHidden="0" w:uiPriority="69" w:unhideWhenUsed="0"/>
-    <w:lsdException w:name="Dark List Accent 3" w:semiHidden="0" w:uiPriority="70" w:unhideWhenUsed="0"/>
-    <w:lsdException w:name="Colorful Shading Accent 3" w:semiHidden="0" w:uiPriority="71" w:unhideWhenUsed="0"/>
-    <w:lsdException w:name="Colorful List Accent 3" w:semiHidden="0" w:uiPriority="72" w:unhideWhenUsed="0"/>
-    <w:lsdException w:name="Colorful Grid Accent 3" w:semiHidden="0" w:uiPriority="73" w:unhideWhenUsed="0"/>
-    <w:lsdException w:name="Light Shading Accent 4" w:semiHidden="0" w:uiPriority="60" w:unhideWhenUsed="0"/>
-    <w:lsdException w:name="Light List Accent 4" w:semiHidden="0" w:uiPriority="61" w:unhideWhenUsed="0"/>
-    <w:lsdException w:name="Light Grid Accent 4" w:semiHidden="0" w:uiPriority="62" w:unhideWhenUsed="0"/>
-    <w:lsdException w:name="Medium Shading 1 Accent 4" w:semiHidden="0" w:uiPriority="63" w:unhideWhenUsed="0"/>
-    <w:lsdException w:name="Medium Shading 2 Accent 4" w:semiHidden="0" w:uiPriority="64" w:unhideWhenUsed="0"/>
-    <w:lsdException w:name="Medium List 1 Accent 4" w:semiHidden="0" w:uiPriority="65" w:unhideWhenUsed="0"/>
-    <w:lsdException w:name="Medium List 2 Accent 4" w:semiHidden="0" w:uiPriority="66" w:unhideWhenUsed="0"/>
-    <w:lsdException w:name="Medium Grid 1 Accent 4" w:semiHidden="0" w:uiPriority="67" w:unhideWhenUsed="0"/>
-    <w:lsdException w:name="Medium Grid 2 Accent 4" w:semiHidden="0" w:uiPriority="68" w:unhideWhenUsed="0"/>
-    <w:lsdException w:name="Medium Grid 3 Accent 4" w:semiHidden="0" w:uiPriority="69" w:unhideWhenUsed="0"/>
-    <w:lsdException w:name="Dark List Accent 4" w:semiHidden="0" w:uiPriority="70" w:unhideWhenUsed="0"/>
-    <w:lsdException w:name="Colorful Shading Accent 4" w:semiHidden="0" w:uiPriority="71" w:unhideWhenUsed="0"/>
-    <w:lsdException w:name="Colorful List Accent 4" w:semiHidden="0" w:uiPriority="72" w:unhideWhenUsed="0"/>
-    <w:lsdException w:name="Colorful Grid Accent 4" w:semiHidden="0" w:uiPriority="73" w:unhideWhenUsed="0"/>
-    <w:lsdException w:name="Light Shading Accent 5" w:semiHidden="0" w:uiPriority="60" w:unhideWhenUsed="0"/>
-    <w:lsdException w:name="Light List Accent 5" w:semiHidden="0" w:uiPriority="61" w:unhideWhenUsed="0"/>
-    <w:lsdException w:name="Light Grid Accent 5" w:semiHidden="0" w:uiPriority="62" w:unhideWhenUsed="0"/>
-    <w:lsdException w:name="Medium Shading 1 Accent 5" w:semiHidden="0" w:uiPriority="63" w:unhideWhenUsed="0"/>
-    <w:lsdException w:name="Medium Shading 2 Accent 5" w:semiHidden="0" w:uiPriority="64" w:unhideWhenUsed="0"/>
-    <w:lsdException w:name="Medium List 1 Accent 5" w:semiHidden="0" w:uiPriority="65" w:unhideWhenUsed="0"/>
-    <w:lsdException w:name="Medium List 2 Accent 5" w:semiHidden="0" w:uiPriority="66" w:unhideWhenUsed="0"/>
-    <w:lsdException w:name="Medium Grid 1 Accent 5" w:semiHidden="0" w:uiPriority="67" w:unhideWhenUsed="0"/>
-    <w:lsdException w:name="Medium Grid 2 Accent 5" w:semiHidden="0" w:uiPriority="68" w:unhideWhenUsed="0"/>
-    <w:lsdException w:name="Medium Grid 3 Accent 5" w:semiHidden="0" w:uiPriority="69" w:unhideWhenUsed="0"/>
-    <w:lsdException w:name="Dark List Accent 5" w:semiHidden="0" w:uiPriority="70" w:unhideWhenUsed="0"/>
-    <w:lsdException w:name="Colorful Shading Accent 5" w:semiHidden="0" w:uiPriority="71" w:unhideWhenUsed="0"/>
-    <w:lsdException w:name="Colorful List Accent 5" w:semiHidden="0" w:uiPriority="72" w:unhideWhenUsed="0"/>
-    <w:lsdException w:name="Colorful Grid Accent 5" w:semiHidden="0" w:uiPriority="73" w:unhideWhenUsed="0"/>
-    <w:lsdException w:name="Light Shading Accent 6" w:semiHidden="0" w:uiPriority="60" w:unhideWhenUsed="0"/>
-    <w:lsdException w:name="Light List Accent 6" w:semiHidden="0" w:uiPriority="61" w:unhideWhenUsed="0"/>
-    <w:lsdException w:name="Light Grid Accent 6" w:semiHidden="0" w:uiPriority="62" w:unhideWhenUsed="0"/>
-    <w:lsdException w:name="Medium Shading 1 Accent 6" w:semiHidden="0" w:uiPriority="63" w:unhideWhenUsed="0"/>
-    <w:lsdException w:name="Medium Shading 2 Accent 6" w:semiHidden="0" w:uiPriority="64" w:unhideWhenUsed="0"/>
-    <w:lsdException w:name="Medium List 1 Accent 6" w:semiHidden="0" w:uiPriority="65" w:unhideWhenUsed="0"/>
-    <w:lsdException w:name="Medium List 2 Accent 6" w:semiHidden="0" w:uiPriority="66" w:unhideWhenUsed="0"/>
-    <w:lsdException w:name="Medium Grid 1 Accent 6" w:semiHidden="0" w:uiPriority="67" w:unhideWhenUsed="0"/>
-    <w:lsdException w:name="Medium Grid 2 Accent 6" w:semiHidden="0" w:uiPriority="68" w:unhideWhenUsed="0"/>
-    <w:lsdException w:name="Medium Grid 3 Accent 6" w:semiHidden="0" w:uiPriority="69" w:unhideWhenUsed="0"/>
-    <w:lsdException w:name="Dark List Accent 6" w:semiHidden="0" w:uiPriority="70" w:unhideWhenUsed="0"/>
-    <w:lsdException w:name="Colorful Shading Accent 6" w:semiHidden="0" w:uiPriority="71" w:unhideWhenUsed="0"/>
-    <w:lsdException w:name="Colorful List Accent 6" w:semiHidden="0" w:uiPriority="72" w:unhideWhenUsed="0"/>
-    <w:lsdException w:name="Colorful Grid Accent 6" w:semiHidden="0" w:uiPriority="73" w:unhideWhenUsed="0"/>
-    <w:lsdException w:name="Subtle Emphasis" w:semiHidden="0" w:uiPriority="19" w:unhideWhenUsed="0" w:qFormat="1"/>
-    <w:lsdException w:name="Intense Emphasis" w:semiHidden="0" w:uiPriority="21" w:unhideWhenUsed="0" w:qFormat="1"/>
-    <w:lsdException w:name="Subtle Reference" w:semiHidden="0" w:uiPriority="31" w:unhideWhenUsed="0" w:qFormat="1"/>
-    <w:lsdException w:name="Intense Reference" w:semiHidden="0" w:uiPriority="32" w:unhideWhenUsed="0" w:qFormat="1"/>
-    <w:lsdException w:name="Book Title" w:semiHidden="0" w:uiPriority="33" w:unhideWhenUsed="0" w:qFormat="1"/>
-    <w:lsdException w:name="Bibliography" w:uiPriority="37"/>
-    <w:lsdException w:name="TOC Heading" w:uiPriority="39" w:qFormat="1"/>
-  </w:latentStyles>
-  <w:style w:type="paragraph" w:default="1" w:styleId="Normal">
-    <w:name w:val="Normal"/>
-    <w:qFormat/>
-    <w:rsid w:val="008618CA"/>
-  </w:style>
-  <w:style w:type="character" w:default="1" w:styleId="Fuentedeprrafopredeter">
-    <w:name w:val="Default Paragraph Font"/>
-    <w:uiPriority w:val="1"/>
-    <w:semiHidden/>
-    <w:unhideWhenUsed/>
-  </w:style>
-  <w:style w:type="table" w:default="1" w:styleId="Tablanormal">
-    <w:name w:val="Normal Table"/>
+  <w:style w:type="character" w:styleId="Refdecomentario">
+    <w:name w:val="annotation reference"/>
+    <w:basedOn w:val="Fuentedeprrafopredeter"/>
     <w:uiPriority w:val="99"/>
     <w:semiHidden/>
     <w:unhideWhenUsed/>
-    <w:tblPr>
-      <w:tblInd w:w="0" w:type="dxa"/>
-      <w:tblCellMar>
-        <w:top w:w="0" w:type="dxa"/>
-        <w:left w:w="108" w:type="dxa"/>
-        <w:bottom w:w="0" w:type="dxa"/>
-        <w:right w:w="108" w:type="dxa"/>
-      </w:tblCellMar>
-    </w:tblPr>
+    <w:rsid w:val="00014ACC"/>
+    <w:rPr>
+      <w:sz w:val="16"/>
+      <w:szCs w:val="16"/>
+    </w:rPr>
   </w:style>
-  <w:style w:type="numbering" w:default="1" w:styleId="Sinlista">
-    <w:name w:val="No List"/>
+  <w:style w:type="paragraph" w:styleId="Textocomentario">
+    <w:name w:val="annotation text"/>
+    <w:basedOn w:val="Normal"/>
+    <w:link w:val="TextocomentarioCar"/>
     <w:uiPriority w:val="99"/>
     <w:semiHidden/>
     <w:unhideWhenUsed/>
+    <w:rsid w:val="00014ACC"/>
+    <w:pPr>
+      <w:spacing w:line="240" w:lineRule="auto"/>
+    </w:pPr>
+    <w:rPr>
+      <w:sz w:val="20"/>
+      <w:szCs w:val="20"/>
+    </w:rPr>
+  </w:style>
+  <w:style w:type="character" w:customStyle="1" w:styleId="TextocomentarioCar">
+    <w:name w:val="Texto comentario Car"/>
+    <w:basedOn w:val="Fuentedeprrafopredeter"/>
+    <w:link w:val="Textocomentario"/>
+    <w:uiPriority w:val="99"/>
+    <w:semiHidden/>
+    <w:rsid w:val="00014ACC"/>
+    <w:rPr>
+      <w:sz w:val="20"/>
+      <w:szCs w:val="20"/>
+    </w:rPr>
+  </w:style>
+  <w:style w:type="paragraph" w:styleId="Asuntodelcomentario">
+    <w:name w:val="annotation subject"/>
+    <w:basedOn w:val="Textocomentario"/>
+    <w:next w:val="Textocomentario"/>
+    <w:link w:val="AsuntodelcomentarioCar"/>
+    <w:uiPriority w:val="99"/>
+    <w:semiHidden/>
+    <w:unhideWhenUsed/>
+    <w:rsid w:val="00014ACC"/>
+    <w:rPr>
+      <w:b/>
+      <w:bCs/>
+    </w:rPr>
+  </w:style>
+  <w:style w:type="character" w:customStyle="1" w:styleId="AsuntodelcomentarioCar">
+    <w:name w:val="Asunto del comentario Car"/>
+    <w:basedOn w:val="TextocomentarioCar"/>
+    <w:link w:val="Asuntodelcomentario"/>
+    <w:uiPriority w:val="99"/>
+    <w:semiHidden/>
+    <w:rsid w:val="00014ACC"/>
+    <w:rPr>
+      <w:b/>
+      <w:bCs/>
+      <w:sz w:val="20"/>
+      <w:szCs w:val="20"/>
+    </w:rPr>
   </w:style>
 </w:styles>
 </file>

</xml_diff>